<commit_message>
q1 q2 intro conc completed, some q3
</commit_message>
<xml_diff>
--- a/project3/project3_report.docx
+++ b/project3/project3_report.docx
@@ -123,61 +123,57 @@
           <w:lang w:val="en-US"/>
         </w:rPr>
       </w:pPr>
-      <w:proofErr w:type="spellStart"/>
       <w:r>
         <w:rPr>
           <w:rFonts w:ascii="Times New Roman" w:hAnsi="Times New Roman" w:cs="Times New Roman"/>
           <w:sz w:val="40"/>
           <w:lang w:val="en-US"/>
         </w:rPr>
-        <w:t>Özgür</w:t>
-      </w:r>
-      <w:proofErr w:type="spellEnd"/>
-      <w:r>
+        <w:t>Özgür Yazıcı</w:t>
+      </w:r>
+    </w:p>
+    <w:p>
+      <w:pPr>
+        <w:jc w:val="center"/>
         <w:rPr>
           <w:rFonts w:ascii="Times New Roman" w:hAnsi="Times New Roman" w:cs="Times New Roman"/>
           <w:sz w:val="40"/>
           <w:lang w:val="en-US"/>
         </w:rPr>
-        <w:t xml:space="preserve"> </w:t>
-      </w:r>
-      <w:proofErr w:type="spellStart"/>
-      <w:r>
+      </w:pPr>
+    </w:p>
+    <w:p>
+      <w:pPr>
+        <w:jc w:val="center"/>
         <w:rPr>
           <w:rFonts w:ascii="Times New Roman" w:hAnsi="Times New Roman" w:cs="Times New Roman"/>
           <w:sz w:val="40"/>
           <w:lang w:val="en-US"/>
         </w:rPr>
-        <w:t>Yazıcı</w:t>
-      </w:r>
-      <w:proofErr w:type="spellEnd"/>
-    </w:p>
-    <w:p>
-      <w:pPr>
-        <w:jc w:val="center"/>
+      </w:pPr>
+      <w:r>
         <w:rPr>
           <w:rFonts w:ascii="Times New Roman" w:hAnsi="Times New Roman" w:cs="Times New Roman"/>
           <w:sz w:val="40"/>
           <w:lang w:val="en-US"/>
         </w:rPr>
-      </w:pPr>
-    </w:p>
-    <w:p>
-      <w:pPr>
-        <w:jc w:val="center"/>
+        <w:t>03</w:t>
+      </w:r>
+      <w:r>
         <w:rPr>
           <w:rFonts w:ascii="Times New Roman" w:hAnsi="Times New Roman" w:cs="Times New Roman"/>
           <w:sz w:val="40"/>
           <w:lang w:val="en-US"/>
         </w:rPr>
-      </w:pPr>
+        <w:t>.0</w:t>
+      </w:r>
       <w:r>
         <w:rPr>
           <w:rFonts w:ascii="Times New Roman" w:hAnsi="Times New Roman" w:cs="Times New Roman"/>
           <w:sz w:val="40"/>
           <w:lang w:val="en-US"/>
         </w:rPr>
-        <w:t>03</w:t>
+        <w:t>5</w:t>
       </w:r>
       <w:r>
         <w:rPr>
@@ -185,22 +181,6 @@
           <w:sz w:val="40"/>
           <w:lang w:val="en-US"/>
         </w:rPr>
-        <w:t>.0</w:t>
-      </w:r>
-      <w:r>
-        <w:rPr>
-          <w:rFonts w:ascii="Times New Roman" w:hAnsi="Times New Roman" w:cs="Times New Roman"/>
-          <w:sz w:val="40"/>
-          <w:lang w:val="en-US"/>
-        </w:rPr>
-        <w:t>5</w:t>
-      </w:r>
-      <w:r>
-        <w:rPr>
-          <w:rFonts w:ascii="Times New Roman" w:hAnsi="Times New Roman" w:cs="Times New Roman"/>
-          <w:sz w:val="40"/>
-          <w:lang w:val="en-US"/>
-        </w:rPr>
         <w:t>.2020</w:t>
       </w:r>
     </w:p>
@@ -253,15 +233,48 @@
           <w:lang w:val="en-US"/>
         </w:rPr>
       </w:pPr>
-      <w:proofErr w:type="spellStart"/>
       <w:r>
         <w:rPr>
           <w:rFonts w:ascii="Times New Roman" w:hAnsi="Times New Roman" w:cs="Times New Roman"/>
           <w:lang w:val="en-US"/>
         </w:rPr>
-        <w:t>fhgjgj</w:t>
-      </w:r>
-      <w:proofErr w:type="spellEnd"/>
+        <w:t xml:space="preserve">In this project, a machine is modelled starting from magnetic circuit. </w:t>
+      </w:r>
+      <w:r>
+        <w:rPr>
+          <w:rFonts w:ascii="Times New Roman" w:hAnsi="Times New Roman" w:cs="Times New Roman"/>
+          <w:lang w:val="en-US"/>
+        </w:rPr>
+        <w:t>In the first part, a</w:t>
+      </w:r>
+      <w:r>
+        <w:rPr>
+          <w:rFonts w:ascii="Times New Roman" w:hAnsi="Times New Roman" w:cs="Times New Roman"/>
+          <w:lang w:val="en-US"/>
+        </w:rPr>
+        <w:t>ir-</w:t>
+      </w:r>
+      <w:r>
+        <w:rPr>
+          <w:rFonts w:ascii="Times New Roman" w:hAnsi="Times New Roman" w:cs="Times New Roman"/>
+          <w:lang w:val="en-US"/>
+        </w:rPr>
+        <w:t xml:space="preserve">gap flux density and magnetic </w:t>
+      </w:r>
+      <w:r>
+        <w:rPr>
+          <w:rFonts w:ascii="Times New Roman" w:hAnsi="Times New Roman" w:cs="Times New Roman"/>
+          <w:lang w:val="en-US"/>
+        </w:rPr>
+        <w:t xml:space="preserve">loading is calculated by analytical methods. After that results are compared with FEA solutions. </w:t>
+      </w:r>
+      <w:r>
+        <w:rPr>
+          <w:rFonts w:ascii="Times New Roman" w:hAnsi="Times New Roman" w:cs="Times New Roman"/>
+          <w:lang w:val="en-US"/>
+        </w:rPr>
+        <w:t xml:space="preserve">In the second part, machine is designed. Number of turns, electric loading and power output is calculated. In the third part, rotor diameter is optimized by analytical calculations and slot ratio is found. Results are compared with ferrite and neodymium magnets. </w:t>
+      </w:r>
     </w:p>
     <w:p>
       <w:pPr>
@@ -1769,21 +1782,61 @@
         <w:rPr>
           <w:lang w:val="en-US"/>
         </w:rPr>
-        <w:t xml:space="preserve"> Air gap flux </w:t>
-      </w:r>
-      <w:proofErr w:type="spellStart"/>
-      <w:r>
-        <w:rPr>
-          <w:lang w:val="en-US"/>
-        </w:rPr>
-        <w:t>densith</w:t>
-      </w:r>
-      <w:proofErr w:type="spellEnd"/>
-      <w:r>
-        <w:rPr>
-          <w:lang w:val="en-US"/>
-        </w:rPr>
-        <w:t xml:space="preserve"> distribution </w:t>
+        <w:t xml:space="preserve"> Air gap flux densith distribution </w:t>
+      </w:r>
+    </w:p>
+    <w:p>
+      <w:pPr>
+        <w:pStyle w:val="ResimYazs"/>
+        <w:keepNext/>
+        <w:jc w:val="center"/>
+        <w:rPr>
+          <w:lang w:val="en-US"/>
+        </w:rPr>
+      </w:pPr>
+      <w:r>
+        <w:rPr>
+          <w:lang w:val="en-US"/>
+        </w:rPr>
+        <w:lastRenderedPageBreak/>
+        <w:t xml:space="preserve">Table </w:t>
+      </w:r>
+      <w:r>
+        <w:rPr>
+          <w:lang w:val="en-US"/>
+        </w:rPr>
+        <w:fldChar w:fldCharType="begin"/>
+      </w:r>
+      <w:r>
+        <w:rPr>
+          <w:lang w:val="en-US"/>
+        </w:rPr>
+        <w:instrText xml:space="preserve"> SEQ Table \* ARABIC </w:instrText>
+      </w:r>
+      <w:r>
+        <w:rPr>
+          <w:lang w:val="en-US"/>
+        </w:rPr>
+        <w:fldChar w:fldCharType="separate"/>
+      </w:r>
+      <w:r>
+        <w:rPr>
+          <w:noProof/>
+          <w:lang w:val="en-US"/>
+        </w:rPr>
+        <w:t>1</w:t>
+      </w:r>
+      <w:r>
+        <w:rPr>
+          <w:lang w:val="en-US"/>
+        </w:rPr>
+        <w:fldChar w:fldCharType="end"/>
+      </w:r>
+      <w:r>
+        <w:rPr>
+          <w:lang w:val="en-US"/>
+        </w:rPr>
+        <w:t xml:space="preserve"> Analytical and FEA comparison</w:t>
       </w:r>
     </w:p>
     <w:tbl>
@@ -1820,19 +1873,11 @@
                 <w:lang w:val="en-US"/>
               </w:rPr>
             </w:pPr>
-            <w:proofErr w:type="spellStart"/>
             <w:r>
               <w:rPr>
                 <w:lang w:val="en-US"/>
               </w:rPr>
-              <w:t>Avg</w:t>
-            </w:r>
-            <w:proofErr w:type="spellEnd"/>
-            <w:r>
-              <w:rPr>
-                <w:lang w:val="en-US"/>
-              </w:rPr>
-              <w:t xml:space="preserve"> Flux Density</w:t>
+              <w:t>Avg Flux Density</w:t>
             </w:r>
           </w:p>
         </w:tc>
@@ -1985,6 +2030,27 @@
         <w:rPr>
           <w:lang w:val="en-US"/>
         </w:rPr>
+        <w:t xml:space="preserve">Analytical flux density results seem to be higher than FEA results. This situation is expected because during analytical calculations, leakage flux is ignored. Bu in FEA model, some flux leak from one magnet to next one and also to itself without reaching to the </w:t>
+      </w:r>
+      <w:bookmarkStart w:id="0" w:name="_GoBack"/>
+      <w:bookmarkEnd w:id="0"/>
+      <w:r>
+        <w:rPr>
+          <w:lang w:val="en-US"/>
+        </w:rPr>
+        <w:t xml:space="preserve">stator. </w:t>
+      </w:r>
+    </w:p>
+    <w:p>
+      <w:pPr>
+        <w:rPr>
+          <w:lang w:val="en-US"/>
+        </w:rPr>
+      </w:pPr>
+      <w:r>
+        <w:rPr>
+          <w:lang w:val="en-US"/>
+        </w:rPr>
         <w:br w:type="page"/>
       </w:r>
     </w:p>
@@ -2211,23 +2277,7 @@
           <w:rFonts w:eastAsiaTheme="minorEastAsia"/>
           <w:lang w:val="en-US"/>
         </w:rPr>
-        <w:t xml:space="preserve">. Checking from </w:t>
-      </w:r>
-      <w:proofErr w:type="spellStart"/>
-      <w:r>
-        <w:rPr>
-          <w:rFonts w:eastAsiaTheme="minorEastAsia"/>
-          <w:lang w:val="en-US"/>
-        </w:rPr>
-        <w:t>awg</w:t>
-      </w:r>
-      <w:proofErr w:type="spellEnd"/>
-      <w:r>
-        <w:rPr>
-          <w:rFonts w:eastAsiaTheme="minorEastAsia"/>
-          <w:lang w:val="en-US"/>
-        </w:rPr>
-        <w:t xml:space="preserve"> wire catalog</w:t>
+        <w:t>. Checking from awg wire catalog</w:t>
       </w:r>
       <w:r>
         <w:rPr>
@@ -2235,25 +2285,7 @@
           <w:b/>
           <w:lang w:val="en-US"/>
         </w:rPr>
-        <w:t xml:space="preserve">, 20 </w:t>
-      </w:r>
-      <w:proofErr w:type="spellStart"/>
-      <w:r>
-        <w:rPr>
-          <w:rFonts w:eastAsiaTheme="minorEastAsia"/>
-          <w:b/>
-          <w:lang w:val="en-US"/>
-        </w:rPr>
-        <w:t>awg</w:t>
-      </w:r>
-      <w:proofErr w:type="spellEnd"/>
-      <w:r>
-        <w:rPr>
-          <w:rFonts w:eastAsiaTheme="minorEastAsia"/>
-          <w:b/>
-          <w:lang w:val="en-US"/>
-        </w:rPr>
-        <w:t xml:space="preserve"> wire can be used with 0.52</w:t>
+        <w:t>, 20 awg wire can be used with 0.52</w:t>
       </w:r>
       <m:oMath>
         <m:r>
@@ -2757,42 +2789,3493 @@
         <w:rPr>
           <w:lang w:val="en-US"/>
         </w:rPr>
-        <w:t>Lastly</w:t>
-      </w:r>
-      <w:r>
-        <w:rPr>
-          <w:lang w:val="en-US"/>
-        </w:rPr>
-        <w:t>,</w:t>
-      </w:r>
-      <w:r>
-        <w:rPr>
-          <w:lang w:val="en-US"/>
-        </w:rPr>
-        <w:t xml:space="preserve"> number of turns per slot </w:t>
-      </w:r>
-      <w:r>
-        <w:rPr>
-          <w:lang w:val="en-US"/>
-        </w:rPr>
-        <w:t>will be calculated.</w:t>
-      </w:r>
-      <w:bookmarkStart w:id="0" w:name="_GoBack"/>
-      <w:bookmarkEnd w:id="0"/>
-    </w:p>
-    <w:p>
-      <w:pPr>
-        <w:rPr>
-          <w:lang w:val="en-US"/>
-        </w:rPr>
-      </w:pPr>
-    </w:p>
-    <w:p>
-      <w:pPr>
-        <w:rPr>
-          <w:lang w:val="en-US"/>
-        </w:rPr>
-      </w:pPr>
+        <w:t>Lastly, number of turns per slot will be calculated.</w:t>
+      </w:r>
+    </w:p>
+    <w:p>
+      <w:pPr>
+        <w:jc w:val="center"/>
+        <w:rPr>
+          <w:lang w:val="en-US"/>
+        </w:rPr>
+      </w:pPr>
+      <w:r>
+        <w:rPr>
+          <w:lang w:val="en-US"/>
+        </w:rPr>
+        <w:t>Taking teeth with = slot pitch/2</w:t>
+      </w:r>
+    </w:p>
+    <w:p>
+      <w:pPr>
+        <w:jc w:val="center"/>
+        <w:rPr>
+          <w:rFonts w:eastAsiaTheme="minorEastAsia"/>
+          <w:lang w:val="en-US"/>
+        </w:rPr>
+      </w:pPr>
+      <m:oMathPara>
+        <m:oMath>
+          <m:f>
+            <m:fPr>
+              <m:ctrlPr>
+                <w:rPr>
+                  <w:rFonts w:ascii="Cambria Math" w:hAnsi="Cambria Math"/>
+                  <w:i/>
+                  <w:lang w:val="en-US"/>
+                </w:rPr>
+              </m:ctrlPr>
+            </m:fPr>
+            <m:num>
+              <m:r>
+                <w:rPr>
+                  <w:rFonts w:ascii="Cambria Math" w:hAnsi="Cambria Math"/>
+                  <w:lang w:val="en-US"/>
+                </w:rPr>
+                <m:t>100mm*π</m:t>
+              </m:r>
+            </m:num>
+            <m:den>
+              <m:r>
+                <w:rPr>
+                  <w:rFonts w:ascii="Cambria Math" w:hAnsi="Cambria Math"/>
+                  <w:lang w:val="en-US"/>
+                </w:rPr>
+                <m:t>12 slot</m:t>
+              </m:r>
+            </m:den>
+          </m:f>
+          <m:r>
+            <w:rPr>
+              <w:rFonts w:ascii="Cambria Math" w:eastAsiaTheme="minorEastAsia" w:hAnsi="Cambria Math"/>
+              <w:lang w:val="en-US"/>
+            </w:rPr>
+            <m:t>*0.5=13mm teeth width</m:t>
+          </m:r>
+        </m:oMath>
+      </m:oMathPara>
+    </w:p>
+    <w:p>
+      <w:pPr>
+        <w:jc w:val="center"/>
+        <w:rPr>
+          <w:rFonts w:eastAsiaTheme="minorEastAsia"/>
+          <w:lang w:val="en-US"/>
+        </w:rPr>
+      </w:pPr>
+      <m:oMathPara>
+        <m:oMath>
+          <m:r>
+            <w:rPr>
+              <w:rFonts w:ascii="Cambria Math" w:eastAsiaTheme="minorEastAsia" w:hAnsi="Cambria Math"/>
+              <w:lang w:val="en-US"/>
+            </w:rPr>
+            <m:t>teeth area=12*13mm*20mm=3120m</m:t>
+          </m:r>
+          <m:sSup>
+            <m:sSupPr>
+              <m:ctrlPr>
+                <w:rPr>
+                  <w:rFonts w:ascii="Cambria Math" w:eastAsiaTheme="minorEastAsia" w:hAnsi="Cambria Math"/>
+                  <w:i/>
+                  <w:lang w:val="en-US"/>
+                </w:rPr>
+              </m:ctrlPr>
+            </m:sSupPr>
+            <m:e>
+              <m:r>
+                <w:rPr>
+                  <w:rFonts w:ascii="Cambria Math" w:eastAsiaTheme="minorEastAsia" w:hAnsi="Cambria Math"/>
+                  <w:lang w:val="en-US"/>
+                </w:rPr>
+                <m:t>m</m:t>
+              </m:r>
+            </m:e>
+            <m:sup>
+              <m:r>
+                <w:rPr>
+                  <w:rFonts w:ascii="Cambria Math" w:eastAsiaTheme="minorEastAsia" w:hAnsi="Cambria Math"/>
+                  <w:lang w:val="en-US"/>
+                </w:rPr>
+                <m:t>2</m:t>
+              </m:r>
+            </m:sup>
+          </m:sSup>
+        </m:oMath>
+      </m:oMathPara>
+    </w:p>
+    <w:p>
+      <w:pPr>
+        <w:jc w:val="center"/>
+        <w:rPr>
+          <w:rFonts w:eastAsiaTheme="minorEastAsia"/>
+          <w:lang w:val="en-US"/>
+        </w:rPr>
+      </w:pPr>
+      <m:oMathPara>
+        <m:oMath>
+          <m:r>
+            <w:rPr>
+              <w:rFonts w:ascii="Cambria Math" w:eastAsiaTheme="minorEastAsia" w:hAnsi="Cambria Math"/>
+              <w:lang w:val="en-US"/>
+            </w:rPr>
+            <w:lastRenderedPageBreak/>
+            <m:t>total area from r=51mm to r=94mm</m:t>
+          </m:r>
+        </m:oMath>
+      </m:oMathPara>
+    </w:p>
+    <w:p>
+      <w:pPr>
+        <w:jc w:val="center"/>
+        <w:rPr>
+          <w:rFonts w:eastAsiaTheme="minorEastAsia"/>
+          <w:lang w:val="en-US"/>
+        </w:rPr>
+      </w:pPr>
+      <m:oMathPara>
+        <m:oMath>
+          <m:r>
+            <w:rPr>
+              <w:rFonts w:ascii="Cambria Math" w:eastAsiaTheme="minorEastAsia" w:hAnsi="Cambria Math"/>
+              <w:lang w:val="en-US"/>
+            </w:rPr>
+            <m:t>=π*</m:t>
+          </m:r>
+          <m:d>
+            <m:dPr>
+              <m:ctrlPr>
+                <w:rPr>
+                  <w:rFonts w:ascii="Cambria Math" w:eastAsiaTheme="minorEastAsia" w:hAnsi="Cambria Math"/>
+                  <w:i/>
+                  <w:lang w:val="en-US"/>
+                </w:rPr>
+              </m:ctrlPr>
+            </m:dPr>
+            <m:e>
+              <m:sSup>
+                <m:sSupPr>
+                  <m:ctrlPr>
+                    <w:rPr>
+                      <w:rFonts w:ascii="Cambria Math" w:eastAsiaTheme="minorEastAsia" w:hAnsi="Cambria Math"/>
+                      <w:i/>
+                      <w:lang w:val="en-US"/>
+                    </w:rPr>
+                  </m:ctrlPr>
+                </m:sSupPr>
+                <m:e>
+                  <m:r>
+                    <w:rPr>
+                      <w:rFonts w:ascii="Cambria Math" w:eastAsiaTheme="minorEastAsia" w:hAnsi="Cambria Math"/>
+                      <w:lang w:val="en-US"/>
+                    </w:rPr>
+                    <m:t>71</m:t>
+                  </m:r>
+                </m:e>
+                <m:sup>
+                  <m:r>
+                    <w:rPr>
+                      <w:rFonts w:ascii="Cambria Math" w:eastAsiaTheme="minorEastAsia" w:hAnsi="Cambria Math"/>
+                      <w:lang w:val="en-US"/>
+                    </w:rPr>
+                    <m:t>2</m:t>
+                  </m:r>
+                </m:sup>
+              </m:sSup>
+              <m:r>
+                <w:rPr>
+                  <w:rFonts w:ascii="Cambria Math" w:eastAsiaTheme="minorEastAsia" w:hAnsi="Cambria Math"/>
+                  <w:lang w:val="en-US"/>
+                </w:rPr>
+                <m:t>-</m:t>
+              </m:r>
+              <m:sSup>
+                <m:sSupPr>
+                  <m:ctrlPr>
+                    <w:rPr>
+                      <w:rFonts w:ascii="Cambria Math" w:eastAsiaTheme="minorEastAsia" w:hAnsi="Cambria Math"/>
+                      <w:i/>
+                      <w:lang w:val="en-US"/>
+                    </w:rPr>
+                  </m:ctrlPr>
+                </m:sSupPr>
+                <m:e>
+                  <m:r>
+                    <w:rPr>
+                      <w:rFonts w:ascii="Cambria Math" w:eastAsiaTheme="minorEastAsia" w:hAnsi="Cambria Math"/>
+                      <w:lang w:val="en-US"/>
+                    </w:rPr>
+                    <m:t>51</m:t>
+                  </m:r>
+                </m:e>
+                <m:sup>
+                  <m:r>
+                    <w:rPr>
+                      <w:rFonts w:ascii="Cambria Math" w:eastAsiaTheme="minorEastAsia" w:hAnsi="Cambria Math"/>
+                      <w:lang w:val="en-US"/>
+                    </w:rPr>
+                    <m:t>2</m:t>
+                  </m:r>
+                </m:sup>
+              </m:sSup>
+            </m:e>
+          </m:d>
+          <m:r>
+            <w:rPr>
+              <w:rFonts w:ascii="Cambria Math" w:eastAsiaTheme="minorEastAsia" w:hAnsi="Cambria Math"/>
+              <w:lang w:val="en-US"/>
+            </w:rPr>
+            <m:t>=7665 m</m:t>
+          </m:r>
+          <m:sSup>
+            <m:sSupPr>
+              <m:ctrlPr>
+                <w:rPr>
+                  <w:rFonts w:ascii="Cambria Math" w:eastAsiaTheme="minorEastAsia" w:hAnsi="Cambria Math"/>
+                  <w:i/>
+                  <w:lang w:val="en-US"/>
+                </w:rPr>
+              </m:ctrlPr>
+            </m:sSupPr>
+            <m:e>
+              <m:r>
+                <w:rPr>
+                  <w:rFonts w:ascii="Cambria Math" w:eastAsiaTheme="minorEastAsia" w:hAnsi="Cambria Math"/>
+                  <w:lang w:val="en-US"/>
+                </w:rPr>
+                <m:t>m</m:t>
+              </m:r>
+            </m:e>
+            <m:sup>
+              <m:r>
+                <w:rPr>
+                  <w:rFonts w:ascii="Cambria Math" w:eastAsiaTheme="minorEastAsia" w:hAnsi="Cambria Math"/>
+                  <w:lang w:val="en-US"/>
+                </w:rPr>
+                <m:t>2</m:t>
+              </m:r>
+            </m:sup>
+          </m:sSup>
+        </m:oMath>
+      </m:oMathPara>
+    </w:p>
+    <w:p>
+      <w:pPr>
+        <w:jc w:val="center"/>
+        <w:rPr>
+          <w:rFonts w:eastAsiaTheme="minorEastAsia"/>
+          <w:lang w:val="en-US"/>
+        </w:rPr>
+      </w:pPr>
+      <m:oMathPara>
+        <m:oMath>
+          <m:r>
+            <w:rPr>
+              <w:rFonts w:ascii="Cambria Math" w:eastAsiaTheme="minorEastAsia" w:hAnsi="Cambria Math"/>
+              <w:lang w:val="en-US"/>
+            </w:rPr>
+            <m:t>total slot area=7665-3120=4545 m</m:t>
+          </m:r>
+          <m:sSup>
+            <m:sSupPr>
+              <m:ctrlPr>
+                <w:rPr>
+                  <w:rFonts w:ascii="Cambria Math" w:eastAsiaTheme="minorEastAsia" w:hAnsi="Cambria Math"/>
+                  <w:i/>
+                  <w:lang w:val="en-US"/>
+                </w:rPr>
+              </m:ctrlPr>
+            </m:sSupPr>
+            <m:e>
+              <m:r>
+                <w:rPr>
+                  <w:rFonts w:ascii="Cambria Math" w:eastAsiaTheme="minorEastAsia" w:hAnsi="Cambria Math"/>
+                  <w:lang w:val="en-US"/>
+                </w:rPr>
+                <m:t>m</m:t>
+              </m:r>
+            </m:e>
+            <m:sup>
+              <m:r>
+                <w:rPr>
+                  <w:rFonts w:ascii="Cambria Math" w:eastAsiaTheme="minorEastAsia" w:hAnsi="Cambria Math"/>
+                  <w:lang w:val="en-US"/>
+                </w:rPr>
+                <m:t>2</m:t>
+              </m:r>
+            </m:sup>
+          </m:sSup>
+        </m:oMath>
+      </m:oMathPara>
+    </w:p>
+    <w:p>
+      <w:pPr>
+        <w:jc w:val="center"/>
+        <w:rPr>
+          <w:rFonts w:eastAsiaTheme="minorEastAsia"/>
+          <w:lang w:val="en-US"/>
+        </w:rPr>
+      </w:pPr>
+      <m:oMathPara>
+        <m:oMath>
+          <m:r>
+            <w:rPr>
+              <w:rFonts w:ascii="Cambria Math" w:eastAsiaTheme="minorEastAsia" w:hAnsi="Cambria Math"/>
+              <w:lang w:val="en-US"/>
+            </w:rPr>
+            <m:t>single slot area=378 mm^2</m:t>
+          </m:r>
+        </m:oMath>
+      </m:oMathPara>
+    </w:p>
+    <w:p>
+      <w:pPr>
+        <w:jc w:val="center"/>
+        <w:rPr>
+          <w:rFonts w:eastAsiaTheme="minorEastAsia"/>
+          <w:lang w:val="en-US"/>
+        </w:rPr>
+      </w:pPr>
+      <m:oMathPara>
+        <m:oMath>
+          <m:r>
+            <w:rPr>
+              <w:rFonts w:ascii="Cambria Math" w:eastAsiaTheme="minorEastAsia" w:hAnsi="Cambria Math"/>
+              <w:lang w:val="en-US"/>
+            </w:rPr>
+            <m:t>usable area=378*0.6=227m</m:t>
+          </m:r>
+          <m:sSup>
+            <m:sSupPr>
+              <m:ctrlPr>
+                <w:rPr>
+                  <w:rFonts w:ascii="Cambria Math" w:eastAsiaTheme="minorEastAsia" w:hAnsi="Cambria Math"/>
+                  <w:i/>
+                  <w:lang w:val="en-US"/>
+                </w:rPr>
+              </m:ctrlPr>
+            </m:sSupPr>
+            <m:e>
+              <m:r>
+                <w:rPr>
+                  <w:rFonts w:ascii="Cambria Math" w:eastAsiaTheme="minorEastAsia" w:hAnsi="Cambria Math"/>
+                  <w:lang w:val="en-US"/>
+                </w:rPr>
+                <m:t>m</m:t>
+              </m:r>
+            </m:e>
+            <m:sup>
+              <m:r>
+                <w:rPr>
+                  <w:rFonts w:ascii="Cambria Math" w:eastAsiaTheme="minorEastAsia" w:hAnsi="Cambria Math"/>
+                  <w:lang w:val="en-US"/>
+                </w:rPr>
+                <m:t>2</m:t>
+              </m:r>
+            </m:sup>
+          </m:sSup>
+        </m:oMath>
+      </m:oMathPara>
+    </w:p>
+    <w:p>
+      <w:pPr>
+        <w:jc w:val="center"/>
+        <w:rPr>
+          <w:rFonts w:eastAsiaTheme="minorEastAsia"/>
+          <w:lang w:val="en-US"/>
+        </w:rPr>
+      </w:pPr>
+      <m:oMathPara>
+        <m:oMath>
+          <m:r>
+            <w:rPr>
+              <w:rFonts w:ascii="Cambria Math" w:eastAsiaTheme="minorEastAsia" w:hAnsi="Cambria Math"/>
+              <w:lang w:val="en-US"/>
+            </w:rPr>
+            <m:t>number of turns per slot=</m:t>
+          </m:r>
+          <m:f>
+            <m:fPr>
+              <m:ctrlPr>
+                <w:rPr>
+                  <w:rFonts w:ascii="Cambria Math" w:eastAsiaTheme="minorEastAsia" w:hAnsi="Cambria Math"/>
+                  <w:i/>
+                  <w:lang w:val="en-US"/>
+                </w:rPr>
+              </m:ctrlPr>
+            </m:fPr>
+            <m:num>
+              <m:r>
+                <w:rPr>
+                  <w:rFonts w:ascii="Cambria Math" w:eastAsiaTheme="minorEastAsia" w:hAnsi="Cambria Math"/>
+                  <w:lang w:val="en-US"/>
+                </w:rPr>
+                <m:t>227</m:t>
+              </m:r>
+            </m:num>
+            <m:den>
+              <m:r>
+                <w:rPr>
+                  <w:rFonts w:ascii="Cambria Math" w:eastAsiaTheme="minorEastAsia" w:hAnsi="Cambria Math"/>
+                  <w:lang w:val="en-US"/>
+                </w:rPr>
+                <m:t>0.52</m:t>
+              </m:r>
+            </m:den>
+          </m:f>
+          <m:r>
+            <w:rPr>
+              <w:rFonts w:ascii="Cambria Math" w:eastAsiaTheme="minorEastAsia" w:hAnsi="Cambria Math"/>
+              <w:lang w:val="en-US"/>
+            </w:rPr>
+            <m:t>=436 turns max</m:t>
+          </m:r>
+        </m:oMath>
+      </m:oMathPara>
+    </w:p>
+    <w:p>
+      <w:pPr>
+        <w:jc w:val="center"/>
+        <w:rPr>
+          <w:rFonts w:eastAsiaTheme="minorEastAsia"/>
+          <w:b/>
+          <w:lang w:val="en-US"/>
+        </w:rPr>
+      </w:pPr>
+      <m:oMathPara>
+        <m:oMath>
+          <m:r>
+            <w:rPr>
+              <w:rFonts w:ascii="Cambria Math" w:eastAsiaTheme="minorEastAsia" w:hAnsi="Cambria Math"/>
+              <w:lang w:val="en-US"/>
+            </w:rPr>
+            <m:t xml:space="preserve">making it safer, </m:t>
+          </m:r>
+          <m:r>
+            <m:rPr>
+              <m:sty m:val="bi"/>
+            </m:rPr>
+            <w:rPr>
+              <w:rFonts w:ascii="Cambria Math" w:eastAsiaTheme="minorEastAsia" w:hAnsi="Cambria Math"/>
+              <w:lang w:val="en-US"/>
+            </w:rPr>
+            <m:t>400 turns per slot</m:t>
+          </m:r>
+        </m:oMath>
+      </m:oMathPara>
+    </w:p>
+    <w:p>
+      <w:pPr>
+        <w:rPr>
+          <w:rFonts w:eastAsiaTheme="minorEastAsia"/>
+          <w:b/>
+          <w:lang w:val="en-US"/>
+        </w:rPr>
+      </w:pPr>
+    </w:p>
+    <w:p>
+      <w:pPr>
+        <w:pStyle w:val="Balk2"/>
+        <w:numPr>
+          <w:ilvl w:val="0"/>
+          <w:numId w:val="3"/>
+        </w:numPr>
+        <w:rPr>
+          <w:rFonts w:eastAsiaTheme="minorEastAsia"/>
+          <w:lang w:val="en-US"/>
+        </w:rPr>
+      </w:pPr>
+      <w:r>
+        <w:rPr>
+          <w:rFonts w:eastAsiaTheme="minorEastAsia"/>
+          <w:lang w:val="en-US"/>
+        </w:rPr>
+        <w:t>Electric Loading</w:t>
+      </w:r>
+    </w:p>
+    <w:p>
+      <w:pPr>
+        <w:rPr>
+          <w:lang w:val="en-US"/>
+        </w:rPr>
+      </w:pPr>
+    </w:p>
+    <w:p>
+      <w:pPr>
+        <w:rPr>
+          <w:rFonts w:eastAsiaTheme="minorEastAsia"/>
+          <w:lang w:val="en-US"/>
+        </w:rPr>
+      </w:pPr>
+      <m:oMathPara>
+        <m:oMath>
+          <m:r>
+            <w:rPr>
+              <w:rFonts w:ascii="Cambria Math" w:hAnsi="Cambria Math"/>
+              <w:lang w:val="en-US"/>
+            </w:rPr>
+            <m:t>A=</m:t>
+          </m:r>
+          <m:sSub>
+            <m:sSubPr>
+              <m:ctrlPr>
+                <w:rPr>
+                  <w:rFonts w:ascii="Cambria Math" w:hAnsi="Cambria Math"/>
+                  <w:i/>
+                  <w:lang w:val="en-US"/>
+                </w:rPr>
+              </m:ctrlPr>
+            </m:sSubPr>
+            <m:e>
+              <m:r>
+                <w:rPr>
+                  <w:rFonts w:ascii="Cambria Math" w:hAnsi="Cambria Math"/>
+                  <w:lang w:val="en-US"/>
+                </w:rPr>
+                <m:t>(N</m:t>
+              </m:r>
+            </m:e>
+            <m:sub>
+              <m:r>
+                <w:rPr>
+                  <w:rFonts w:ascii="Cambria Math" w:hAnsi="Cambria Math"/>
+                  <w:lang w:val="en-US"/>
+                </w:rPr>
+                <m:t>perslot</m:t>
+              </m:r>
+            </m:sub>
+          </m:sSub>
+          <m:r>
+            <w:rPr>
+              <w:rFonts w:ascii="Cambria Math" w:hAnsi="Cambria Math"/>
+              <w:lang w:val="en-US"/>
+            </w:rPr>
+            <m:t>*I*Q)/(π*</m:t>
+          </m:r>
+          <m:sSub>
+            <m:sSubPr>
+              <m:ctrlPr>
+                <w:rPr>
+                  <w:rFonts w:ascii="Cambria Math" w:hAnsi="Cambria Math"/>
+                  <w:i/>
+                  <w:lang w:val="en-US"/>
+                </w:rPr>
+              </m:ctrlPr>
+            </m:sSubPr>
+            <m:e>
+              <m:r>
+                <w:rPr>
+                  <w:rFonts w:ascii="Cambria Math" w:hAnsi="Cambria Math"/>
+                  <w:lang w:val="en-US"/>
+                </w:rPr>
+                <m:t>D</m:t>
+              </m:r>
+            </m:e>
+            <m:sub>
+              <m:r>
+                <w:rPr>
+                  <w:rFonts w:ascii="Cambria Math" w:hAnsi="Cambria Math"/>
+                  <w:lang w:val="en-US"/>
+                </w:rPr>
+                <m:t>i</m:t>
+              </m:r>
+            </m:sub>
+          </m:sSub>
+          <m:r>
+            <w:rPr>
+              <w:rFonts w:ascii="Cambria Math" w:hAnsi="Cambria Math"/>
+              <w:lang w:val="en-US"/>
+            </w:rPr>
+            <m:t xml:space="preserve">) </m:t>
+          </m:r>
+        </m:oMath>
+      </m:oMathPara>
+    </w:p>
+    <w:p>
+      <w:pPr>
+        <w:rPr>
+          <w:rFonts w:eastAsiaTheme="minorEastAsia"/>
+          <w:lang w:val="en-US"/>
+        </w:rPr>
+      </w:pPr>
+      <m:oMathPara>
+        <m:oMath>
+          <m:r>
+            <w:rPr>
+              <w:rFonts w:ascii="Cambria Math" w:eastAsiaTheme="minorEastAsia" w:hAnsi="Cambria Math"/>
+              <w:lang w:val="en-US"/>
+            </w:rPr>
+            <m:t>A=400*2.5*</m:t>
+          </m:r>
+          <m:f>
+            <m:fPr>
+              <m:ctrlPr>
+                <w:rPr>
+                  <w:rFonts w:ascii="Cambria Math" w:eastAsiaTheme="minorEastAsia" w:hAnsi="Cambria Math"/>
+                  <w:i/>
+                  <w:lang w:val="en-US"/>
+                </w:rPr>
+              </m:ctrlPr>
+            </m:fPr>
+            <m:num>
+              <m:r>
+                <w:rPr>
+                  <w:rFonts w:ascii="Cambria Math" w:eastAsiaTheme="minorEastAsia" w:hAnsi="Cambria Math"/>
+                  <w:lang w:val="en-US"/>
+                </w:rPr>
+                <m:t>12</m:t>
+              </m:r>
+            </m:num>
+            <m:den>
+              <m:r>
+                <w:rPr>
+                  <w:rFonts w:ascii="Cambria Math" w:eastAsiaTheme="minorEastAsia" w:hAnsi="Cambria Math"/>
+                  <w:lang w:val="en-US"/>
+                </w:rPr>
+                <m:t>π*</m:t>
+              </m:r>
+              <m:r>
+                <w:rPr>
+                  <w:rFonts w:ascii="Cambria Math" w:hAnsi="Cambria Math"/>
+                  <w:lang w:val="en-US"/>
+                </w:rPr>
+                <m:t xml:space="preserve"> 100mm</m:t>
+              </m:r>
+            </m:den>
+          </m:f>
+          <m:r>
+            <w:rPr>
+              <w:rFonts w:ascii="Cambria Math" w:eastAsiaTheme="minorEastAsia" w:hAnsi="Cambria Math"/>
+              <w:lang w:val="en-US"/>
+            </w:rPr>
+            <m:t>=38.2</m:t>
+          </m:r>
+          <m:f>
+            <m:fPr>
+              <m:ctrlPr>
+                <w:rPr>
+                  <w:rFonts w:ascii="Cambria Math" w:eastAsiaTheme="minorEastAsia" w:hAnsi="Cambria Math"/>
+                  <w:i/>
+                  <w:lang w:val="en-US"/>
+                </w:rPr>
+              </m:ctrlPr>
+            </m:fPr>
+            <m:num>
+              <m:r>
+                <w:rPr>
+                  <w:rFonts w:ascii="Cambria Math" w:eastAsiaTheme="minorEastAsia" w:hAnsi="Cambria Math"/>
+                  <w:lang w:val="en-US"/>
+                </w:rPr>
+                <m:t>kA</m:t>
+              </m:r>
+            </m:num>
+            <m:den>
+              <m:r>
+                <w:rPr>
+                  <w:rFonts w:ascii="Cambria Math" w:eastAsiaTheme="minorEastAsia" w:hAnsi="Cambria Math"/>
+                  <w:lang w:val="en-US"/>
+                </w:rPr>
+                <m:t>m</m:t>
+              </m:r>
+            </m:den>
+          </m:f>
+        </m:oMath>
+      </m:oMathPara>
+    </w:p>
+    <w:p>
+      <w:pPr>
+        <w:rPr>
+          <w:rFonts w:eastAsiaTheme="minorEastAsia"/>
+          <w:lang w:val="en-US"/>
+        </w:rPr>
+      </w:pPr>
+    </w:p>
+    <w:p>
+      <w:pPr>
+        <w:rPr>
+          <w:rFonts w:eastAsiaTheme="minorEastAsia"/>
+          <w:lang w:val="en-US"/>
+        </w:rPr>
+      </w:pPr>
+      <w:r>
+        <w:rPr>
+          <w:rFonts w:eastAsiaTheme="minorEastAsia"/>
+          <w:lang w:val="en-US"/>
+        </w:rPr>
+        <w:t xml:space="preserve">According to the lecture notes, electrical loading for a pmsm motor should be between 35-65 kA/m. The calculated value is between this range. </w:t>
+      </w:r>
+    </w:p>
+    <w:p>
+      <w:pPr>
+        <w:rPr>
+          <w:rFonts w:eastAsiaTheme="minorEastAsia"/>
+          <w:lang w:val="en-US"/>
+        </w:rPr>
+      </w:pPr>
+    </w:p>
+    <w:p>
+      <w:pPr>
+        <w:pStyle w:val="Balk2"/>
+        <w:numPr>
+          <w:ilvl w:val="0"/>
+          <w:numId w:val="3"/>
+        </w:numPr>
+        <w:rPr>
+          <w:rFonts w:eastAsiaTheme="minorEastAsia"/>
+          <w:lang w:val="en-US"/>
+        </w:rPr>
+      </w:pPr>
+      <w:r>
+        <w:rPr>
+          <w:rFonts w:eastAsiaTheme="minorEastAsia"/>
+          <w:lang w:val="en-US"/>
+        </w:rPr>
+        <w:t>Tangential Stress</w:t>
+      </w:r>
+    </w:p>
+    <w:p>
+      <w:pPr>
+        <w:rPr>
+          <w:lang w:val="en-US"/>
+        </w:rPr>
+      </w:pPr>
+    </w:p>
+    <w:p>
+      <w:pPr>
+        <w:rPr>
+          <w:lang w:val="en-US"/>
+        </w:rPr>
+      </w:pPr>
+      <w:r>
+        <w:rPr>
+          <w:lang w:val="en-US"/>
+        </w:rPr>
+        <w:t>Tangential stress is calculated as:</w:t>
+      </w:r>
+    </w:p>
+    <w:p>
+      <w:pPr>
+        <w:rPr>
+          <w:rFonts w:eastAsiaTheme="minorEastAsia"/>
+          <w:lang w:val="en-US"/>
+        </w:rPr>
+      </w:pPr>
+      <m:oMathPara>
+        <m:oMath>
+          <m:r>
+            <w:rPr>
+              <w:rFonts w:ascii="Cambria Math" w:hAnsi="Cambria Math"/>
+              <w:lang w:val="en-US"/>
+            </w:rPr>
+            <m:t>σ=</m:t>
+          </m:r>
+          <m:sSub>
+            <m:sSubPr>
+              <m:ctrlPr>
+                <w:rPr>
+                  <w:rFonts w:ascii="Cambria Math" w:hAnsi="Cambria Math"/>
+                  <w:i/>
+                  <w:lang w:val="en-US"/>
+                </w:rPr>
+              </m:ctrlPr>
+            </m:sSubPr>
+            <m:e>
+              <m:r>
+                <w:rPr>
+                  <w:rFonts w:ascii="Cambria Math" w:hAnsi="Cambria Math"/>
+                  <w:lang w:val="en-US"/>
+                </w:rPr>
+                <m:t>(A</m:t>
+              </m:r>
+            </m:e>
+            <m:sub>
+              <m:r>
+                <w:rPr>
+                  <w:rFonts w:ascii="Cambria Math" w:hAnsi="Cambria Math"/>
+                  <w:lang w:val="en-US"/>
+                </w:rPr>
+                <m:t>rms</m:t>
+              </m:r>
+            </m:sub>
+          </m:sSub>
+          <m:r>
+            <w:rPr>
+              <w:rFonts w:ascii="Cambria Math" w:hAnsi="Cambria Math"/>
+              <w:lang w:val="en-US"/>
+            </w:rPr>
+            <m:t>*B*</m:t>
+          </m:r>
+          <m:r>
+            <m:rPr>
+              <m:sty m:val="p"/>
+            </m:rPr>
+            <w:rPr>
+              <w:rFonts w:ascii="Cambria Math" w:hAnsi="Cambria Math"/>
+              <w:lang w:val="en-US"/>
+            </w:rPr>
+            <m:t>cos⁡</m:t>
+          </m:r>
+          <m:r>
+            <w:rPr>
+              <w:rFonts w:ascii="Cambria Math" w:hAnsi="Cambria Math"/>
+              <w:lang w:val="en-US"/>
+            </w:rPr>
+            <m:t>())</m:t>
+          </m:r>
+          <m:r>
+            <w:rPr>
+              <w:rFonts w:ascii="Cambria Math" w:eastAsiaTheme="minorEastAsia" w:hAnsi="Cambria Math"/>
+              <w:lang w:val="en-US"/>
+            </w:rPr>
+            <m:t xml:space="preserve">/2^0.5 </m:t>
+          </m:r>
+        </m:oMath>
+      </m:oMathPara>
+    </w:p>
+    <w:p>
+      <w:pPr>
+        <w:rPr>
+          <w:rFonts w:eastAsiaTheme="minorEastAsia"/>
+          <w:lang w:val="en-US"/>
+        </w:rPr>
+      </w:pPr>
+      <m:oMathPara>
+        <m:oMath>
+          <m:r>
+            <w:rPr>
+              <w:rFonts w:ascii="Cambria Math" w:eastAsiaTheme="minorEastAsia" w:hAnsi="Cambria Math"/>
+              <w:lang w:val="en-US"/>
+            </w:rPr>
+            <m:t>B=0.68T</m:t>
+          </m:r>
+        </m:oMath>
+      </m:oMathPara>
+    </w:p>
+    <w:p>
+      <w:pPr>
+        <w:rPr>
+          <w:rFonts w:eastAsiaTheme="minorEastAsia"/>
+          <w:lang w:val="en-US"/>
+        </w:rPr>
+      </w:pPr>
+      <m:oMathPara>
+        <m:oMath>
+          <m:r>
+            <w:rPr>
+              <w:rFonts w:ascii="Cambria Math" w:eastAsiaTheme="minorEastAsia" w:hAnsi="Cambria Math"/>
+              <w:lang w:val="en-US"/>
+            </w:rPr>
+            <m:t xml:space="preserve">A=38.2k </m:t>
+          </m:r>
+        </m:oMath>
+      </m:oMathPara>
+    </w:p>
+    <w:p>
+      <w:pPr>
+        <w:rPr>
+          <w:rFonts w:eastAsiaTheme="minorEastAsia"/>
+          <w:b/>
+          <w:lang w:val="en-US"/>
+        </w:rPr>
+      </w:pPr>
+      <m:oMathPara>
+        <m:oMath>
+          <m:r>
+            <w:rPr>
+              <w:rFonts w:ascii="Cambria Math" w:eastAsiaTheme="minorEastAsia" w:hAnsi="Cambria Math"/>
+              <w:lang w:val="en-US"/>
+            </w:rPr>
+            <m:t>σ=0.68*38200*</m:t>
+          </m:r>
+          <m:f>
+            <m:fPr>
+              <m:ctrlPr>
+                <w:rPr>
+                  <w:rFonts w:ascii="Cambria Math" w:eastAsiaTheme="minorEastAsia" w:hAnsi="Cambria Math"/>
+                  <w:i/>
+                  <w:lang w:val="en-US"/>
+                </w:rPr>
+              </m:ctrlPr>
+            </m:fPr>
+            <m:num>
+              <m:r>
+                <w:rPr>
+                  <w:rFonts w:ascii="Cambria Math" w:eastAsiaTheme="minorEastAsia" w:hAnsi="Cambria Math"/>
+                  <w:lang w:val="en-US"/>
+                </w:rPr>
+                <m:t>0.97</m:t>
+              </m:r>
+            </m:num>
+            <m:den>
+              <m:r>
+                <w:rPr>
+                  <w:rFonts w:ascii="Cambria Math" w:eastAsiaTheme="minorEastAsia" w:hAnsi="Cambria Math"/>
+                  <w:lang w:val="en-US"/>
+                </w:rPr>
+                <m:t>1.414</m:t>
+              </m:r>
+            </m:den>
+          </m:f>
+          <m:r>
+            <w:rPr>
+              <w:rFonts w:ascii="Cambria Math" w:eastAsiaTheme="minorEastAsia" w:hAnsi="Cambria Math"/>
+              <w:lang w:val="en-US"/>
+            </w:rPr>
+            <m:t>=</m:t>
+          </m:r>
+          <m:r>
+            <m:rPr>
+              <m:sty m:val="bi"/>
+            </m:rPr>
+            <w:rPr>
+              <w:rFonts w:ascii="Cambria Math" w:eastAsiaTheme="minorEastAsia" w:hAnsi="Cambria Math"/>
+              <w:lang w:val="en-US"/>
+            </w:rPr>
+            <m:t>17820</m:t>
+          </m:r>
+        </m:oMath>
+      </m:oMathPara>
+    </w:p>
+    <w:p>
+      <w:pPr>
+        <w:rPr>
+          <w:rFonts w:eastAsiaTheme="minorEastAsia"/>
+          <w:lang w:val="en-US"/>
+        </w:rPr>
+      </w:pPr>
+      <m:oMathPara>
+        <m:oMath>
+          <m:r>
+            <w:rPr>
+              <w:rFonts w:ascii="Cambria Math" w:eastAsiaTheme="minorEastAsia" w:hAnsi="Cambria Math"/>
+              <w:lang w:val="en-US"/>
+            </w:rPr>
+            <m:t>Torque=σ*r*surface</m:t>
+          </m:r>
+        </m:oMath>
+      </m:oMathPara>
+    </w:p>
+    <w:p>
+      <w:pPr>
+        <w:rPr>
+          <w:rFonts w:eastAsiaTheme="minorEastAsia"/>
+          <w:b/>
+          <w:lang w:val="en-US"/>
+        </w:rPr>
+      </w:pPr>
+      <m:oMathPara>
+        <m:oMath>
+          <m:r>
+            <w:rPr>
+              <w:rFonts w:ascii="Cambria Math" w:eastAsiaTheme="minorEastAsia" w:hAnsi="Cambria Math"/>
+              <w:lang w:val="en-US"/>
+            </w:rPr>
+            <m:t>Torque=17820*0.05*</m:t>
+          </m:r>
+          <m:d>
+            <m:dPr>
+              <m:ctrlPr>
+                <w:rPr>
+                  <w:rFonts w:ascii="Cambria Math" w:eastAsiaTheme="minorEastAsia" w:hAnsi="Cambria Math"/>
+                  <w:i/>
+                  <w:lang w:val="en-US"/>
+                </w:rPr>
+              </m:ctrlPr>
+            </m:dPr>
+            <m:e>
+              <m:r>
+                <w:rPr>
+                  <w:rFonts w:ascii="Cambria Math" w:eastAsiaTheme="minorEastAsia" w:hAnsi="Cambria Math"/>
+                  <w:lang w:val="en-US"/>
+                </w:rPr>
+                <m:t>π*0.1*0.1</m:t>
+              </m:r>
+            </m:e>
+          </m:d>
+          <m:r>
+            <w:rPr>
+              <w:rFonts w:ascii="Cambria Math" w:eastAsiaTheme="minorEastAsia" w:hAnsi="Cambria Math"/>
+              <w:lang w:val="en-US"/>
+            </w:rPr>
+            <m:t>=</m:t>
+          </m:r>
+          <m:r>
+            <m:rPr>
+              <m:sty m:val="bi"/>
+            </m:rPr>
+            <w:rPr>
+              <w:rFonts w:ascii="Cambria Math" w:eastAsiaTheme="minorEastAsia" w:hAnsi="Cambria Math"/>
+              <w:lang w:val="en-US"/>
+            </w:rPr>
+            <m:t>28 Nm</m:t>
+          </m:r>
+        </m:oMath>
+      </m:oMathPara>
+    </w:p>
+    <w:p>
+      <w:pPr>
+        <w:pStyle w:val="Balk2"/>
+        <w:numPr>
+          <w:ilvl w:val="0"/>
+          <w:numId w:val="3"/>
+        </w:numPr>
+        <w:rPr>
+          <w:rFonts w:eastAsiaTheme="minorEastAsia"/>
+          <w:lang w:val="en-US"/>
+        </w:rPr>
+      </w:pPr>
+      <w:r>
+        <w:rPr>
+          <w:rFonts w:eastAsiaTheme="minorEastAsia"/>
+          <w:lang w:val="en-US"/>
+        </w:rPr>
+        <w:t xml:space="preserve">Power Output </w:t>
+      </w:r>
+    </w:p>
+    <w:p>
+      <w:pPr>
+        <w:rPr>
+          <w:lang w:val="en-US"/>
+        </w:rPr>
+      </w:pPr>
+    </w:p>
+    <w:p>
+      <w:pPr>
+        <w:rPr>
+          <w:rFonts w:eastAsiaTheme="minorEastAsia"/>
+          <w:lang w:val="en-US"/>
+        </w:rPr>
+      </w:pPr>
+      <m:oMathPara>
+        <m:oMath>
+          <m:r>
+            <w:rPr>
+              <w:rFonts w:ascii="Cambria Math" w:hAnsi="Cambria Math"/>
+              <w:lang w:val="en-US"/>
+            </w:rPr>
+            <m:t>power=τ*ω</m:t>
+          </m:r>
+        </m:oMath>
+      </m:oMathPara>
+    </w:p>
+    <w:p>
+      <w:pPr>
+        <w:rPr>
+          <w:rFonts w:eastAsiaTheme="minorEastAsia"/>
+          <w:b/>
+          <w:lang w:val="en-US"/>
+        </w:rPr>
+      </w:pPr>
+      <m:oMathPara>
+        <m:oMath>
+          <m:r>
+            <w:rPr>
+              <w:rFonts w:ascii="Cambria Math" w:eastAsiaTheme="minorEastAsia" w:hAnsi="Cambria Math"/>
+              <w:lang w:val="en-US"/>
+            </w:rPr>
+            <m:t>power=28 Nm*2*π*</m:t>
+          </m:r>
+          <m:d>
+            <m:dPr>
+              <m:ctrlPr>
+                <w:rPr>
+                  <w:rFonts w:ascii="Cambria Math" w:eastAsiaTheme="minorEastAsia" w:hAnsi="Cambria Math"/>
+                  <w:i/>
+                  <w:lang w:val="en-US"/>
+                </w:rPr>
+              </m:ctrlPr>
+            </m:dPr>
+            <m:e>
+              <m:f>
+                <m:fPr>
+                  <m:ctrlPr>
+                    <w:rPr>
+                      <w:rFonts w:ascii="Cambria Math" w:eastAsiaTheme="minorEastAsia" w:hAnsi="Cambria Math"/>
+                      <w:i/>
+                      <w:lang w:val="en-US"/>
+                    </w:rPr>
+                  </m:ctrlPr>
+                </m:fPr>
+                <m:num>
+                  <m:r>
+                    <w:rPr>
+                      <w:rFonts w:ascii="Cambria Math" w:eastAsiaTheme="minorEastAsia" w:hAnsi="Cambria Math"/>
+                      <w:lang w:val="en-US"/>
+                    </w:rPr>
+                    <m:t>1500</m:t>
+                  </m:r>
+                </m:num>
+                <m:den>
+                  <m:r>
+                    <w:rPr>
+                      <w:rFonts w:ascii="Cambria Math" w:eastAsiaTheme="minorEastAsia" w:hAnsi="Cambria Math"/>
+                      <w:lang w:val="en-US"/>
+                    </w:rPr>
+                    <m:t>60</m:t>
+                  </m:r>
+                </m:den>
+              </m:f>
+            </m:e>
+          </m:d>
+          <m:r>
+            <w:rPr>
+              <w:rFonts w:ascii="Cambria Math" w:eastAsiaTheme="minorEastAsia" w:hAnsi="Cambria Math"/>
+              <w:lang w:val="en-US"/>
+            </w:rPr>
+            <m:t>=</m:t>
+          </m:r>
+          <m:r>
+            <m:rPr>
+              <m:sty m:val="bi"/>
+            </m:rPr>
+            <w:rPr>
+              <w:rFonts w:ascii="Cambria Math" w:eastAsiaTheme="minorEastAsia" w:hAnsi="Cambria Math"/>
+              <w:lang w:val="en-US"/>
+            </w:rPr>
+            <m:t>4400 watt</m:t>
+          </m:r>
+        </m:oMath>
+      </m:oMathPara>
+    </w:p>
+    <w:p>
+      <w:pPr>
+        <w:rPr>
+          <w:rFonts w:eastAsiaTheme="minorEastAsia"/>
+          <w:b/>
+          <w:lang w:val="en-US"/>
+        </w:rPr>
+      </w:pPr>
+      <w:r>
+        <w:rPr>
+          <w:rFonts w:eastAsiaTheme="minorEastAsia"/>
+          <w:b/>
+          <w:lang w:val="en-US"/>
+        </w:rPr>
+        <w:br w:type="page"/>
+      </w:r>
+    </w:p>
+    <w:p>
+      <w:pPr>
+        <w:pStyle w:val="Balk1"/>
+        <w:numPr>
+          <w:ilvl w:val="0"/>
+          <w:numId w:val="1"/>
+        </w:numPr>
+        <w:rPr>
+          <w:rFonts w:eastAsiaTheme="minorEastAsia"/>
+          <w:lang w:val="en-US"/>
+        </w:rPr>
+      </w:pPr>
+      <w:r>
+        <w:rPr>
+          <w:rFonts w:eastAsiaTheme="minorEastAsia"/>
+          <w:lang w:val="en-US"/>
+        </w:rPr>
+        <w:lastRenderedPageBreak/>
+        <w:t>Comparison and Optimization</w:t>
+      </w:r>
+    </w:p>
+    <w:p>
+      <w:pPr>
+        <w:rPr>
+          <w:rFonts w:eastAsiaTheme="minorEastAsia"/>
+          <w:lang w:val="en-US"/>
+        </w:rPr>
+      </w:pPr>
+    </w:p>
+    <w:p>
+      <w:pPr>
+        <w:pStyle w:val="Balk2"/>
+        <w:numPr>
+          <w:ilvl w:val="0"/>
+          <w:numId w:val="5"/>
+        </w:numPr>
+        <w:rPr>
+          <w:rFonts w:eastAsiaTheme="minorEastAsia"/>
+          <w:lang w:val="en-US"/>
+        </w:rPr>
+      </w:pPr>
+      <w:r>
+        <w:rPr>
+          <w:rFonts w:eastAsiaTheme="minorEastAsia"/>
+          <w:lang w:val="en-US"/>
+        </w:rPr>
+        <w:t xml:space="preserve">Rotor diameter optimization </w:t>
+      </w:r>
+    </w:p>
+    <w:p>
+      <w:pPr>
+        <w:rPr>
+          <w:rFonts w:eastAsiaTheme="minorEastAsia"/>
+          <w:lang w:val="en-US"/>
+        </w:rPr>
+      </w:pPr>
+      <w:r>
+        <w:rPr>
+          <w:rFonts w:eastAsiaTheme="minorEastAsia"/>
+          <w:lang w:val="en-US"/>
+        </w:rPr>
+        <w:t xml:space="preserve">There are some design decisions that needs to be stated. </w:t>
+      </w:r>
+    </w:p>
+    <w:p>
+      <w:pPr>
+        <w:pStyle w:val="ListeParagraf"/>
+        <w:numPr>
+          <w:ilvl w:val="0"/>
+          <w:numId w:val="4"/>
+        </w:numPr>
+        <w:rPr>
+          <w:rFonts w:eastAsiaTheme="minorEastAsia"/>
+          <w:lang w:val="en-US"/>
+        </w:rPr>
+      </w:pPr>
+      <w:r>
+        <w:rPr>
+          <w:rFonts w:eastAsiaTheme="minorEastAsia"/>
+          <w:lang w:val="en-US"/>
+        </w:rPr>
+        <w:t>12 slots 4 pole</w:t>
+      </w:r>
+    </w:p>
+    <w:p>
+      <w:pPr>
+        <w:pStyle w:val="ListeParagraf"/>
+        <w:numPr>
+          <w:ilvl w:val="0"/>
+          <w:numId w:val="4"/>
+        </w:numPr>
+        <w:rPr>
+          <w:rFonts w:eastAsiaTheme="minorEastAsia"/>
+          <w:lang w:val="en-US"/>
+        </w:rPr>
+      </w:pPr>
+      <w:r>
+        <w:rPr>
+          <w:rFonts w:eastAsiaTheme="minorEastAsia"/>
+          <w:lang w:val="en-US"/>
+        </w:rPr>
+        <w:t>Embrace 0.8</w:t>
+      </w:r>
+    </w:p>
+    <w:p>
+      <w:pPr>
+        <w:pStyle w:val="ListeParagraf"/>
+        <w:numPr>
+          <w:ilvl w:val="0"/>
+          <w:numId w:val="4"/>
+        </w:numPr>
+        <w:rPr>
+          <w:rFonts w:eastAsiaTheme="minorEastAsia"/>
+          <w:lang w:val="en-US"/>
+        </w:rPr>
+      </w:pPr>
+      <w:r>
+        <w:rPr>
+          <w:rFonts w:eastAsiaTheme="minorEastAsia"/>
+          <w:lang w:val="en-US"/>
+        </w:rPr>
+        <w:t xml:space="preserve">Airgap: 1mm </w:t>
+      </w:r>
+    </w:p>
+    <w:p>
+      <w:pPr>
+        <w:pStyle w:val="ListeParagraf"/>
+        <w:numPr>
+          <w:ilvl w:val="0"/>
+          <w:numId w:val="4"/>
+        </w:numPr>
+        <w:rPr>
+          <w:rFonts w:eastAsiaTheme="minorEastAsia"/>
+          <w:lang w:val="en-US"/>
+        </w:rPr>
+      </w:pPr>
+      <w:r>
+        <w:rPr>
+          <w:rFonts w:eastAsiaTheme="minorEastAsia"/>
+          <w:lang w:val="en-US"/>
+        </w:rPr>
+        <w:t>Stator yoke: 20mm</w:t>
+      </w:r>
+    </w:p>
+    <w:p>
+      <w:pPr>
+        <w:pStyle w:val="ListeParagraf"/>
+        <w:numPr>
+          <w:ilvl w:val="0"/>
+          <w:numId w:val="4"/>
+        </w:numPr>
+        <w:rPr>
+          <w:rFonts w:eastAsiaTheme="minorEastAsia"/>
+          <w:lang w:val="en-US"/>
+        </w:rPr>
+      </w:pPr>
+      <w:r>
+        <w:rPr>
+          <w:rFonts w:eastAsiaTheme="minorEastAsia"/>
+          <w:lang w:val="en-US"/>
+        </w:rPr>
+        <w:t>Magnet thickness: 4mm</w:t>
+      </w:r>
+    </w:p>
+    <w:p>
+      <w:pPr>
+        <w:rPr>
+          <w:rFonts w:eastAsiaTheme="minorEastAsia"/>
+          <w:lang w:val="en-US"/>
+        </w:rPr>
+      </w:pPr>
+    </w:p>
+    <w:p>
+      <w:pPr>
+        <w:rPr>
+          <w:rFonts w:eastAsiaTheme="minorEastAsia"/>
+          <w:lang w:val="en-US"/>
+        </w:rPr>
+      </w:pPr>
+      <w:r>
+        <w:rPr>
+          <w:rFonts w:eastAsiaTheme="minorEastAsia"/>
+          <w:lang w:val="en-US"/>
+        </w:rPr>
+        <w:t>Since magnet/gap ratio is constant magnetic loading is same. (0.8T)</w:t>
+      </w:r>
+    </w:p>
+    <w:p>
+      <w:pPr>
+        <w:rPr>
+          <w:rFonts w:eastAsiaTheme="minorEastAsia"/>
+          <w:lang w:val="en-US"/>
+        </w:rPr>
+      </w:pPr>
+      <m:oMathPara>
+        <m:oMath>
+          <m:r>
+            <w:rPr>
+              <w:rFonts w:ascii="Cambria Math" w:eastAsiaTheme="minorEastAsia" w:hAnsi="Cambria Math"/>
+              <w:lang w:val="en-US"/>
+            </w:rPr>
+            <m:t>teeth width=0.5*slot pitch</m:t>
+          </m:r>
+        </m:oMath>
+      </m:oMathPara>
+    </w:p>
+    <w:p>
+      <w:pPr>
+        <w:rPr>
+          <w:rFonts w:eastAsiaTheme="minorEastAsia"/>
+          <w:lang w:val="en-US"/>
+        </w:rPr>
+      </w:pPr>
+      <m:oMathPara>
+        <m:oMath>
+          <m:r>
+            <w:rPr>
+              <w:rFonts w:ascii="Cambria Math" w:eastAsiaTheme="minorEastAsia" w:hAnsi="Cambria Math"/>
+              <w:lang w:val="en-US"/>
+            </w:rPr>
+            <m:t>teeth width=2*π*r*0.5</m:t>
+          </m:r>
+        </m:oMath>
+      </m:oMathPara>
+    </w:p>
+    <w:p>
+      <w:pPr>
+        <w:rPr>
+          <w:rFonts w:eastAsiaTheme="minorEastAsia"/>
+          <w:lang w:val="en-US"/>
+        </w:rPr>
+      </w:pPr>
+      <m:oMathPara>
+        <m:oMath>
+          <m:r>
+            <w:rPr>
+              <w:rFonts w:ascii="Cambria Math" w:eastAsiaTheme="minorEastAsia" w:hAnsi="Cambria Math"/>
+              <w:lang w:val="en-US"/>
+            </w:rPr>
+            <m:t>teeth length=60-</m:t>
+          </m:r>
+          <m:d>
+            <m:dPr>
+              <m:ctrlPr>
+                <w:rPr>
+                  <w:rFonts w:ascii="Cambria Math" w:eastAsiaTheme="minorEastAsia" w:hAnsi="Cambria Math"/>
+                  <w:i/>
+                  <w:lang w:val="en-US"/>
+                </w:rPr>
+              </m:ctrlPr>
+            </m:dPr>
+            <m:e>
+              <m:r>
+                <w:rPr>
+                  <w:rFonts w:ascii="Cambria Math" w:eastAsiaTheme="minorEastAsia" w:hAnsi="Cambria Math"/>
+                  <w:lang w:val="en-US"/>
+                </w:rPr>
+                <m:t>r+1</m:t>
+              </m:r>
+            </m:e>
+          </m:d>
+        </m:oMath>
+      </m:oMathPara>
+    </w:p>
+    <w:p>
+      <w:pPr>
+        <w:rPr>
+          <w:rFonts w:eastAsiaTheme="minorEastAsia"/>
+          <w:lang w:val="en-US"/>
+        </w:rPr>
+      </w:pPr>
+      <m:oMathPara>
+        <m:oMath>
+          <m:r>
+            <w:rPr>
+              <w:rFonts w:ascii="Cambria Math" w:eastAsiaTheme="minorEastAsia" w:hAnsi="Cambria Math"/>
+              <w:lang w:val="en-US"/>
+            </w:rPr>
+            <m:t>single teeth area=π*r*</m:t>
+          </m:r>
+          <m:d>
+            <m:dPr>
+              <m:ctrlPr>
+                <w:rPr>
+                  <w:rFonts w:ascii="Cambria Math" w:eastAsiaTheme="minorEastAsia" w:hAnsi="Cambria Math"/>
+                  <w:i/>
+                  <w:lang w:val="en-US"/>
+                </w:rPr>
+              </m:ctrlPr>
+            </m:dPr>
+            <m:e>
+              <m:r>
+                <w:rPr>
+                  <w:rFonts w:ascii="Cambria Math" w:eastAsiaTheme="minorEastAsia" w:hAnsi="Cambria Math"/>
+                  <w:lang w:val="en-US"/>
+                </w:rPr>
+                <m:t>59-r</m:t>
+              </m:r>
+            </m:e>
+          </m:d>
+        </m:oMath>
+      </m:oMathPara>
+    </w:p>
+    <w:p>
+      <w:pPr>
+        <w:rPr>
+          <w:rFonts w:eastAsiaTheme="minorEastAsia"/>
+          <w:lang w:val="en-US"/>
+        </w:rPr>
+      </w:pPr>
+      <m:oMathPara>
+        <m:oMath>
+          <m:r>
+            <w:rPr>
+              <w:rFonts w:ascii="Cambria Math" w:eastAsiaTheme="minorEastAsia" w:hAnsi="Cambria Math"/>
+              <w:lang w:val="en-US"/>
+            </w:rPr>
+            <m:t>total teeth area=12*π*r*</m:t>
+          </m:r>
+          <m:d>
+            <m:dPr>
+              <m:ctrlPr>
+                <w:rPr>
+                  <w:rFonts w:ascii="Cambria Math" w:eastAsiaTheme="minorEastAsia" w:hAnsi="Cambria Math"/>
+                  <w:i/>
+                  <w:lang w:val="en-US"/>
+                </w:rPr>
+              </m:ctrlPr>
+            </m:dPr>
+            <m:e>
+              <m:r>
+                <w:rPr>
+                  <w:rFonts w:ascii="Cambria Math" w:eastAsiaTheme="minorEastAsia" w:hAnsi="Cambria Math"/>
+                  <w:lang w:val="en-US"/>
+                </w:rPr>
+                <m:t>59-r</m:t>
+              </m:r>
+            </m:e>
+          </m:d>
+        </m:oMath>
+      </m:oMathPara>
+    </w:p>
+    <w:p>
+      <w:pPr>
+        <w:rPr>
+          <w:rFonts w:eastAsiaTheme="minorEastAsia"/>
+          <w:lang w:val="en-US"/>
+        </w:rPr>
+      </w:pPr>
+      <m:oMathPara>
+        <m:oMath>
+          <m:r>
+            <w:rPr>
+              <w:rFonts w:ascii="Cambria Math" w:eastAsiaTheme="minorEastAsia" w:hAnsi="Cambria Math"/>
+              <w:lang w:val="en-US"/>
+            </w:rPr>
+            <m:t>total area=total teeth area+total slot area</m:t>
+          </m:r>
+        </m:oMath>
+      </m:oMathPara>
+    </w:p>
+    <w:p>
+      <w:pPr>
+        <w:rPr>
+          <w:rFonts w:eastAsiaTheme="minorEastAsia"/>
+          <w:lang w:val="en-US"/>
+        </w:rPr>
+      </w:pPr>
+      <m:oMathPara>
+        <m:oMath>
+          <m:r>
+            <w:rPr>
+              <w:rFonts w:ascii="Cambria Math" w:eastAsiaTheme="minorEastAsia" w:hAnsi="Cambria Math"/>
+              <w:lang w:val="en-US"/>
+            </w:rPr>
+            <m:t>total area=π*</m:t>
+          </m:r>
+          <m:d>
+            <m:dPr>
+              <m:ctrlPr>
+                <w:rPr>
+                  <w:rFonts w:ascii="Cambria Math" w:eastAsiaTheme="minorEastAsia" w:hAnsi="Cambria Math"/>
+                  <w:i/>
+                  <w:lang w:val="en-US"/>
+                </w:rPr>
+              </m:ctrlPr>
+            </m:dPr>
+            <m:e>
+              <m:sSup>
+                <m:sSupPr>
+                  <m:ctrlPr>
+                    <w:rPr>
+                      <w:rFonts w:ascii="Cambria Math" w:eastAsiaTheme="minorEastAsia" w:hAnsi="Cambria Math"/>
+                      <w:i/>
+                      <w:lang w:val="en-US"/>
+                    </w:rPr>
+                  </m:ctrlPr>
+                </m:sSupPr>
+                <m:e>
+                  <m:r>
+                    <w:rPr>
+                      <w:rFonts w:ascii="Cambria Math" w:eastAsiaTheme="minorEastAsia" w:hAnsi="Cambria Math"/>
+                      <w:lang w:val="en-US"/>
+                    </w:rPr>
+                    <m:t>60</m:t>
+                  </m:r>
+                </m:e>
+                <m:sup>
+                  <m:r>
+                    <w:rPr>
+                      <w:rFonts w:ascii="Cambria Math" w:eastAsiaTheme="minorEastAsia" w:hAnsi="Cambria Math"/>
+                      <w:lang w:val="en-US"/>
+                    </w:rPr>
+                    <m:t>2</m:t>
+                  </m:r>
+                </m:sup>
+              </m:sSup>
+              <m:r>
+                <w:rPr>
+                  <w:rFonts w:ascii="Cambria Math" w:eastAsiaTheme="minorEastAsia" w:hAnsi="Cambria Math"/>
+                  <w:lang w:val="en-US"/>
+                </w:rPr>
+                <m:t>-</m:t>
+              </m:r>
+              <m:sSup>
+                <m:sSupPr>
+                  <m:ctrlPr>
+                    <w:rPr>
+                      <w:rFonts w:ascii="Cambria Math" w:eastAsiaTheme="minorEastAsia" w:hAnsi="Cambria Math"/>
+                      <w:i/>
+                      <w:lang w:val="en-US"/>
+                    </w:rPr>
+                  </m:ctrlPr>
+                </m:sSupPr>
+                <m:e>
+                  <m:d>
+                    <m:dPr>
+                      <m:ctrlPr>
+                        <w:rPr>
+                          <w:rFonts w:ascii="Cambria Math" w:eastAsiaTheme="minorEastAsia" w:hAnsi="Cambria Math"/>
+                          <w:i/>
+                          <w:lang w:val="en-US"/>
+                        </w:rPr>
+                      </m:ctrlPr>
+                    </m:dPr>
+                    <m:e>
+                      <m:r>
+                        <w:rPr>
+                          <w:rFonts w:ascii="Cambria Math" w:eastAsiaTheme="minorEastAsia" w:hAnsi="Cambria Math"/>
+                          <w:lang w:val="en-US"/>
+                        </w:rPr>
+                        <m:t>r+1</m:t>
+                      </m:r>
+                    </m:e>
+                  </m:d>
+                </m:e>
+                <m:sup>
+                  <m:r>
+                    <w:rPr>
+                      <w:rFonts w:ascii="Cambria Math" w:eastAsiaTheme="minorEastAsia" w:hAnsi="Cambria Math"/>
+                      <w:lang w:val="en-US"/>
+                    </w:rPr>
+                    <m:t>2</m:t>
+                  </m:r>
+                </m:sup>
+              </m:sSup>
+            </m:e>
+          </m:d>
+        </m:oMath>
+      </m:oMathPara>
+    </w:p>
+    <w:p>
+      <w:pPr>
+        <w:rPr>
+          <w:rFonts w:eastAsiaTheme="minorEastAsia"/>
+          <w:lang w:val="en-US"/>
+        </w:rPr>
+      </w:pPr>
+      <m:oMathPara>
+        <m:oMath>
+          <m:r>
+            <w:rPr>
+              <w:rFonts w:ascii="Cambria Math" w:eastAsiaTheme="minorEastAsia" w:hAnsi="Cambria Math"/>
+              <w:lang w:val="en-US"/>
+            </w:rPr>
+            <m:t>total slot area=π*</m:t>
+          </m:r>
+          <m:d>
+            <m:dPr>
+              <m:ctrlPr>
+                <w:rPr>
+                  <w:rFonts w:ascii="Cambria Math" w:eastAsiaTheme="minorEastAsia" w:hAnsi="Cambria Math"/>
+                  <w:i/>
+                  <w:lang w:val="en-US"/>
+                </w:rPr>
+              </m:ctrlPr>
+            </m:dPr>
+            <m:e>
+              <m:sSup>
+                <m:sSupPr>
+                  <m:ctrlPr>
+                    <w:rPr>
+                      <w:rFonts w:ascii="Cambria Math" w:eastAsiaTheme="minorEastAsia" w:hAnsi="Cambria Math"/>
+                      <w:i/>
+                      <w:lang w:val="en-US"/>
+                    </w:rPr>
+                  </m:ctrlPr>
+                </m:sSupPr>
+                <m:e>
+                  <m:r>
+                    <w:rPr>
+                      <w:rFonts w:ascii="Cambria Math" w:eastAsiaTheme="minorEastAsia" w:hAnsi="Cambria Math"/>
+                      <w:lang w:val="en-US"/>
+                    </w:rPr>
+                    <m:t>60</m:t>
+                  </m:r>
+                </m:e>
+                <m:sup>
+                  <m:r>
+                    <w:rPr>
+                      <w:rFonts w:ascii="Cambria Math" w:eastAsiaTheme="minorEastAsia" w:hAnsi="Cambria Math"/>
+                      <w:lang w:val="en-US"/>
+                    </w:rPr>
+                    <m:t>2</m:t>
+                  </m:r>
+                </m:sup>
+              </m:sSup>
+              <m:r>
+                <w:rPr>
+                  <w:rFonts w:ascii="Cambria Math" w:eastAsiaTheme="minorEastAsia" w:hAnsi="Cambria Math"/>
+                  <w:lang w:val="en-US"/>
+                </w:rPr>
+                <m:t>-</m:t>
+              </m:r>
+              <m:sSup>
+                <m:sSupPr>
+                  <m:ctrlPr>
+                    <w:rPr>
+                      <w:rFonts w:ascii="Cambria Math" w:eastAsiaTheme="minorEastAsia" w:hAnsi="Cambria Math"/>
+                      <w:i/>
+                      <w:lang w:val="en-US"/>
+                    </w:rPr>
+                  </m:ctrlPr>
+                </m:sSupPr>
+                <m:e>
+                  <m:d>
+                    <m:dPr>
+                      <m:ctrlPr>
+                        <w:rPr>
+                          <w:rFonts w:ascii="Cambria Math" w:eastAsiaTheme="minorEastAsia" w:hAnsi="Cambria Math"/>
+                          <w:i/>
+                          <w:lang w:val="en-US"/>
+                        </w:rPr>
+                      </m:ctrlPr>
+                    </m:dPr>
+                    <m:e>
+                      <m:r>
+                        <w:rPr>
+                          <w:rFonts w:ascii="Cambria Math" w:eastAsiaTheme="minorEastAsia" w:hAnsi="Cambria Math"/>
+                          <w:lang w:val="en-US"/>
+                        </w:rPr>
+                        <m:t>r+1</m:t>
+                      </m:r>
+                    </m:e>
+                  </m:d>
+                </m:e>
+                <m:sup>
+                  <m:r>
+                    <w:rPr>
+                      <w:rFonts w:ascii="Cambria Math" w:eastAsiaTheme="minorEastAsia" w:hAnsi="Cambria Math"/>
+                      <w:lang w:val="en-US"/>
+                    </w:rPr>
+                    <m:t>2</m:t>
+                  </m:r>
+                </m:sup>
+              </m:sSup>
+            </m:e>
+          </m:d>
+          <m:r>
+            <w:rPr>
+              <w:rFonts w:ascii="Cambria Math" w:eastAsiaTheme="minorEastAsia" w:hAnsi="Cambria Math"/>
+              <w:lang w:val="en-US"/>
+            </w:rPr>
+            <m:t>-12*π*r*</m:t>
+          </m:r>
+          <m:d>
+            <m:dPr>
+              <m:ctrlPr>
+                <w:rPr>
+                  <w:rFonts w:ascii="Cambria Math" w:eastAsiaTheme="minorEastAsia" w:hAnsi="Cambria Math"/>
+                  <w:i/>
+                  <w:lang w:val="en-US"/>
+                </w:rPr>
+              </m:ctrlPr>
+            </m:dPr>
+            <m:e>
+              <m:r>
+                <w:rPr>
+                  <w:rFonts w:ascii="Cambria Math" w:eastAsiaTheme="minorEastAsia" w:hAnsi="Cambria Math"/>
+                  <w:lang w:val="en-US"/>
+                </w:rPr>
+                <m:t>59-r</m:t>
+              </m:r>
+            </m:e>
+          </m:d>
+          <m:r>
+            <w:rPr>
+              <w:rFonts w:ascii="Cambria Math" w:eastAsiaTheme="minorEastAsia" w:hAnsi="Cambria Math"/>
+              <w:lang w:val="en-US"/>
+            </w:rPr>
+            <m:t xml:space="preserve"> </m:t>
+          </m:r>
+        </m:oMath>
+      </m:oMathPara>
+    </w:p>
+    <w:p>
+      <w:pPr>
+        <w:rPr>
+          <w:rFonts w:eastAsiaTheme="minorEastAsia"/>
+          <w:lang w:val="en-US"/>
+        </w:rPr>
+      </w:pPr>
+      <m:oMathPara>
+        <m:oMath>
+          <m:r>
+            <w:rPr>
+              <w:rFonts w:ascii="Cambria Math" w:eastAsiaTheme="minorEastAsia" w:hAnsi="Cambria Math"/>
+              <w:lang w:val="en-US"/>
+            </w:rPr>
+            <m:t>single slot area=</m:t>
+          </m:r>
+          <m:f>
+            <m:fPr>
+              <m:ctrlPr>
+                <w:rPr>
+                  <w:rFonts w:ascii="Cambria Math" w:eastAsiaTheme="minorEastAsia" w:hAnsi="Cambria Math"/>
+                  <w:i/>
+                  <w:lang w:val="en-US"/>
+                </w:rPr>
+              </m:ctrlPr>
+            </m:fPr>
+            <m:num>
+              <m:r>
+                <w:rPr>
+                  <w:rFonts w:ascii="Cambria Math" w:eastAsiaTheme="minorEastAsia" w:hAnsi="Cambria Math"/>
+                  <w:lang w:val="en-US"/>
+                </w:rPr>
+                <m:t>π*</m:t>
+              </m:r>
+              <m:d>
+                <m:dPr>
+                  <m:ctrlPr>
+                    <w:rPr>
+                      <w:rFonts w:ascii="Cambria Math" w:eastAsiaTheme="minorEastAsia" w:hAnsi="Cambria Math"/>
+                      <w:i/>
+                      <w:lang w:val="en-US"/>
+                    </w:rPr>
+                  </m:ctrlPr>
+                </m:dPr>
+                <m:e>
+                  <m:sSup>
+                    <m:sSupPr>
+                      <m:ctrlPr>
+                        <w:rPr>
+                          <w:rFonts w:ascii="Cambria Math" w:eastAsiaTheme="minorEastAsia" w:hAnsi="Cambria Math"/>
+                          <w:i/>
+                          <w:lang w:val="en-US"/>
+                        </w:rPr>
+                      </m:ctrlPr>
+                    </m:sSupPr>
+                    <m:e>
+                      <m:r>
+                        <w:rPr>
+                          <w:rFonts w:ascii="Cambria Math" w:eastAsiaTheme="minorEastAsia" w:hAnsi="Cambria Math"/>
+                          <w:lang w:val="en-US"/>
+                        </w:rPr>
+                        <m:t>60</m:t>
+                      </m:r>
+                    </m:e>
+                    <m:sup>
+                      <m:r>
+                        <w:rPr>
+                          <w:rFonts w:ascii="Cambria Math" w:eastAsiaTheme="minorEastAsia" w:hAnsi="Cambria Math"/>
+                          <w:lang w:val="en-US"/>
+                        </w:rPr>
+                        <m:t>2</m:t>
+                      </m:r>
+                    </m:sup>
+                  </m:sSup>
+                  <m:r>
+                    <w:rPr>
+                      <w:rFonts w:ascii="Cambria Math" w:eastAsiaTheme="minorEastAsia" w:hAnsi="Cambria Math"/>
+                      <w:lang w:val="en-US"/>
+                    </w:rPr>
+                    <m:t>-</m:t>
+                  </m:r>
+                  <m:sSup>
+                    <m:sSupPr>
+                      <m:ctrlPr>
+                        <w:rPr>
+                          <w:rFonts w:ascii="Cambria Math" w:eastAsiaTheme="minorEastAsia" w:hAnsi="Cambria Math"/>
+                          <w:i/>
+                          <w:lang w:val="en-US"/>
+                        </w:rPr>
+                      </m:ctrlPr>
+                    </m:sSupPr>
+                    <m:e>
+                      <m:d>
+                        <m:dPr>
+                          <m:ctrlPr>
+                            <w:rPr>
+                              <w:rFonts w:ascii="Cambria Math" w:eastAsiaTheme="minorEastAsia" w:hAnsi="Cambria Math"/>
+                              <w:i/>
+                              <w:lang w:val="en-US"/>
+                            </w:rPr>
+                          </m:ctrlPr>
+                        </m:dPr>
+                        <m:e>
+                          <m:r>
+                            <w:rPr>
+                              <w:rFonts w:ascii="Cambria Math" w:eastAsiaTheme="minorEastAsia" w:hAnsi="Cambria Math"/>
+                              <w:lang w:val="en-US"/>
+                            </w:rPr>
+                            <m:t>r+1</m:t>
+                          </m:r>
+                        </m:e>
+                      </m:d>
+                    </m:e>
+                    <m:sup>
+                      <m:r>
+                        <w:rPr>
+                          <w:rFonts w:ascii="Cambria Math" w:eastAsiaTheme="minorEastAsia" w:hAnsi="Cambria Math"/>
+                          <w:lang w:val="en-US"/>
+                        </w:rPr>
+                        <m:t>2</m:t>
+                      </m:r>
+                    </m:sup>
+                  </m:sSup>
+                </m:e>
+              </m:d>
+              <m:r>
+                <w:rPr>
+                  <w:rFonts w:ascii="Cambria Math" w:eastAsiaTheme="minorEastAsia" w:hAnsi="Cambria Math"/>
+                  <w:lang w:val="en-US"/>
+                </w:rPr>
+                <m:t>-12*π*r*</m:t>
+              </m:r>
+              <m:d>
+                <m:dPr>
+                  <m:ctrlPr>
+                    <w:rPr>
+                      <w:rFonts w:ascii="Cambria Math" w:eastAsiaTheme="minorEastAsia" w:hAnsi="Cambria Math"/>
+                      <w:i/>
+                      <w:lang w:val="en-US"/>
+                    </w:rPr>
+                  </m:ctrlPr>
+                </m:dPr>
+                <m:e>
+                  <m:r>
+                    <w:rPr>
+                      <w:rFonts w:ascii="Cambria Math" w:eastAsiaTheme="minorEastAsia" w:hAnsi="Cambria Math"/>
+                      <w:lang w:val="en-US"/>
+                    </w:rPr>
+                    <m:t>59-r</m:t>
+                  </m:r>
+                </m:e>
+              </m:d>
+              <m:r>
+                <w:rPr>
+                  <w:rFonts w:ascii="Cambria Math" w:eastAsiaTheme="minorEastAsia" w:hAnsi="Cambria Math"/>
+                  <w:lang w:val="en-US"/>
+                </w:rPr>
+                <m:t xml:space="preserve"> </m:t>
+              </m:r>
+            </m:num>
+            <m:den>
+              <m:r>
+                <w:rPr>
+                  <w:rFonts w:ascii="Cambria Math" w:eastAsiaTheme="minorEastAsia" w:hAnsi="Cambria Math"/>
+                  <w:lang w:val="en-US"/>
+                </w:rPr>
+                <m:t>12</m:t>
+              </m:r>
+            </m:den>
+          </m:f>
+        </m:oMath>
+      </m:oMathPara>
+    </w:p>
+    <w:p>
+      <w:pPr>
+        <w:rPr>
+          <w:rFonts w:eastAsiaTheme="minorEastAsia"/>
+          <w:lang w:val="en-US"/>
+        </w:rPr>
+      </w:pPr>
+      <m:oMathPara>
+        <m:oMath>
+          <m:r>
+            <w:rPr>
+              <w:rFonts w:ascii="Cambria Math" w:eastAsiaTheme="minorEastAsia" w:hAnsi="Cambria Math"/>
+              <w:lang w:val="en-US"/>
+            </w:rPr>
+            <m:t>number of turns per slot=</m:t>
+          </m:r>
+          <m:d>
+            <m:dPr>
+              <m:ctrlPr>
+                <w:rPr>
+                  <w:rFonts w:ascii="Cambria Math" w:eastAsiaTheme="minorEastAsia" w:hAnsi="Cambria Math"/>
+                  <w:i/>
+                  <w:lang w:val="en-US"/>
+                </w:rPr>
+              </m:ctrlPr>
+            </m:dPr>
+            <m:e>
+              <m:f>
+                <m:fPr>
+                  <m:ctrlPr>
+                    <w:rPr>
+                      <w:rFonts w:ascii="Cambria Math" w:eastAsiaTheme="minorEastAsia" w:hAnsi="Cambria Math"/>
+                      <w:i/>
+                      <w:lang w:val="en-US"/>
+                    </w:rPr>
+                  </m:ctrlPr>
+                </m:fPr>
+                <m:num>
+                  <m:r>
+                    <w:rPr>
+                      <w:rFonts w:ascii="Cambria Math" w:eastAsiaTheme="minorEastAsia" w:hAnsi="Cambria Math"/>
+                      <w:lang w:val="en-US"/>
+                    </w:rPr>
+                    <m:t>π*</m:t>
+                  </m:r>
+                  <m:d>
+                    <m:dPr>
+                      <m:ctrlPr>
+                        <w:rPr>
+                          <w:rFonts w:ascii="Cambria Math" w:eastAsiaTheme="minorEastAsia" w:hAnsi="Cambria Math"/>
+                          <w:i/>
+                          <w:lang w:val="en-US"/>
+                        </w:rPr>
+                      </m:ctrlPr>
+                    </m:dPr>
+                    <m:e>
+                      <m:sSup>
+                        <m:sSupPr>
+                          <m:ctrlPr>
+                            <w:rPr>
+                              <w:rFonts w:ascii="Cambria Math" w:eastAsiaTheme="minorEastAsia" w:hAnsi="Cambria Math"/>
+                              <w:i/>
+                              <w:lang w:val="en-US"/>
+                            </w:rPr>
+                          </m:ctrlPr>
+                        </m:sSupPr>
+                        <m:e>
+                          <m:r>
+                            <w:rPr>
+                              <w:rFonts w:ascii="Cambria Math" w:eastAsiaTheme="minorEastAsia" w:hAnsi="Cambria Math"/>
+                              <w:lang w:val="en-US"/>
+                            </w:rPr>
+                            <m:t>60</m:t>
+                          </m:r>
+                        </m:e>
+                        <m:sup>
+                          <m:r>
+                            <w:rPr>
+                              <w:rFonts w:ascii="Cambria Math" w:eastAsiaTheme="minorEastAsia" w:hAnsi="Cambria Math"/>
+                              <w:lang w:val="en-US"/>
+                            </w:rPr>
+                            <m:t>2</m:t>
+                          </m:r>
+                        </m:sup>
+                      </m:sSup>
+                      <m:r>
+                        <w:rPr>
+                          <w:rFonts w:ascii="Cambria Math" w:eastAsiaTheme="minorEastAsia" w:hAnsi="Cambria Math"/>
+                          <w:lang w:val="en-US"/>
+                        </w:rPr>
+                        <m:t>-</m:t>
+                      </m:r>
+                      <m:sSup>
+                        <m:sSupPr>
+                          <m:ctrlPr>
+                            <w:rPr>
+                              <w:rFonts w:ascii="Cambria Math" w:eastAsiaTheme="minorEastAsia" w:hAnsi="Cambria Math"/>
+                              <w:i/>
+                              <w:lang w:val="en-US"/>
+                            </w:rPr>
+                          </m:ctrlPr>
+                        </m:sSupPr>
+                        <m:e>
+                          <m:d>
+                            <m:dPr>
+                              <m:ctrlPr>
+                                <w:rPr>
+                                  <w:rFonts w:ascii="Cambria Math" w:eastAsiaTheme="minorEastAsia" w:hAnsi="Cambria Math"/>
+                                  <w:i/>
+                                  <w:lang w:val="en-US"/>
+                                </w:rPr>
+                              </m:ctrlPr>
+                            </m:dPr>
+                            <m:e>
+                              <m:r>
+                                <w:rPr>
+                                  <w:rFonts w:ascii="Cambria Math" w:eastAsiaTheme="minorEastAsia" w:hAnsi="Cambria Math"/>
+                                  <w:lang w:val="en-US"/>
+                                </w:rPr>
+                                <m:t>r+1</m:t>
+                              </m:r>
+                            </m:e>
+                          </m:d>
+                        </m:e>
+                        <m:sup>
+                          <m:r>
+                            <w:rPr>
+                              <w:rFonts w:ascii="Cambria Math" w:eastAsiaTheme="minorEastAsia" w:hAnsi="Cambria Math"/>
+                              <w:lang w:val="en-US"/>
+                            </w:rPr>
+                            <m:t>2</m:t>
+                          </m:r>
+                        </m:sup>
+                      </m:sSup>
+                    </m:e>
+                  </m:d>
+                  <m:r>
+                    <w:rPr>
+                      <w:rFonts w:ascii="Cambria Math" w:eastAsiaTheme="minorEastAsia" w:hAnsi="Cambria Math"/>
+                      <w:lang w:val="en-US"/>
+                    </w:rPr>
+                    <m:t>-12*π*r*</m:t>
+                  </m:r>
+                  <m:d>
+                    <m:dPr>
+                      <m:ctrlPr>
+                        <w:rPr>
+                          <w:rFonts w:ascii="Cambria Math" w:eastAsiaTheme="minorEastAsia" w:hAnsi="Cambria Math"/>
+                          <w:i/>
+                          <w:lang w:val="en-US"/>
+                        </w:rPr>
+                      </m:ctrlPr>
+                    </m:dPr>
+                    <m:e>
+                      <m:r>
+                        <w:rPr>
+                          <w:rFonts w:ascii="Cambria Math" w:eastAsiaTheme="minorEastAsia" w:hAnsi="Cambria Math"/>
+                          <w:lang w:val="en-US"/>
+                        </w:rPr>
+                        <m:t>59-r</m:t>
+                      </m:r>
+                    </m:e>
+                  </m:d>
+                  <m:r>
+                    <w:rPr>
+                      <w:rFonts w:ascii="Cambria Math" w:eastAsiaTheme="minorEastAsia" w:hAnsi="Cambria Math"/>
+                      <w:lang w:val="en-US"/>
+                    </w:rPr>
+                    <m:t xml:space="preserve"> </m:t>
+                  </m:r>
+                </m:num>
+                <m:den>
+                  <m:r>
+                    <w:rPr>
+                      <w:rFonts w:ascii="Cambria Math" w:eastAsiaTheme="minorEastAsia" w:hAnsi="Cambria Math"/>
+                      <w:lang w:val="en-US"/>
+                    </w:rPr>
+                    <m:t>12</m:t>
+                  </m:r>
+                </m:den>
+              </m:f>
+            </m:e>
+          </m:d>
+          <m:r>
+            <w:rPr>
+              <w:rFonts w:ascii="Cambria Math" w:eastAsiaTheme="minorEastAsia" w:hAnsi="Cambria Math"/>
+              <w:lang w:val="en-US"/>
+            </w:rPr>
+            <m:t>*</m:t>
+          </m:r>
+          <m:f>
+            <m:fPr>
+              <m:ctrlPr>
+                <w:rPr>
+                  <w:rFonts w:ascii="Cambria Math" w:eastAsiaTheme="minorEastAsia" w:hAnsi="Cambria Math"/>
+                  <w:i/>
+                  <w:lang w:val="en-US"/>
+                </w:rPr>
+              </m:ctrlPr>
+            </m:fPr>
+            <m:num>
+              <m:r>
+                <w:rPr>
+                  <w:rFonts w:ascii="Cambria Math" w:eastAsiaTheme="minorEastAsia" w:hAnsi="Cambria Math"/>
+                  <w:lang w:val="en-US"/>
+                </w:rPr>
+                <m:t>0.6</m:t>
+              </m:r>
+            </m:num>
+            <m:den>
+              <m:r>
+                <w:rPr>
+                  <w:rFonts w:ascii="Cambria Math" w:eastAsiaTheme="minorEastAsia" w:hAnsi="Cambria Math"/>
+                  <w:lang w:val="en-US"/>
+                </w:rPr>
+                <m:t>0.5m</m:t>
+              </m:r>
+              <m:sSup>
+                <m:sSupPr>
+                  <m:ctrlPr>
+                    <w:rPr>
+                      <w:rFonts w:ascii="Cambria Math" w:eastAsiaTheme="minorEastAsia" w:hAnsi="Cambria Math"/>
+                      <w:i/>
+                      <w:lang w:val="en-US"/>
+                    </w:rPr>
+                  </m:ctrlPr>
+                </m:sSupPr>
+                <m:e>
+                  <m:r>
+                    <w:rPr>
+                      <w:rFonts w:ascii="Cambria Math" w:eastAsiaTheme="minorEastAsia" w:hAnsi="Cambria Math"/>
+                      <w:lang w:val="en-US"/>
+                    </w:rPr>
+                    <m:t>m</m:t>
+                  </m:r>
+                </m:e>
+                <m:sup>
+                  <m:r>
+                    <w:rPr>
+                      <w:rFonts w:ascii="Cambria Math" w:eastAsiaTheme="minorEastAsia" w:hAnsi="Cambria Math"/>
+                      <w:lang w:val="en-US"/>
+                    </w:rPr>
+                    <m:t>2</m:t>
+                  </m:r>
+                </m:sup>
+              </m:sSup>
+            </m:den>
+          </m:f>
+        </m:oMath>
+      </m:oMathPara>
+    </w:p>
+    <w:p>
+      <w:pPr>
+        <w:rPr>
+          <w:rFonts w:eastAsiaTheme="minorEastAsia"/>
+          <w:lang w:val="en-US"/>
+        </w:rPr>
+      </w:pPr>
+      <m:oMathPara>
+        <m:oMath>
+          <m:r>
+            <w:rPr>
+              <w:rFonts w:ascii="Cambria Math" w:hAnsi="Cambria Math"/>
+              <w:lang w:val="en-US"/>
+            </w:rPr>
+            <m:t>A=number of turns per slot*I*</m:t>
+          </m:r>
+          <m:f>
+            <m:fPr>
+              <m:ctrlPr>
+                <w:rPr>
+                  <w:rFonts w:ascii="Cambria Math" w:hAnsi="Cambria Math"/>
+                  <w:i/>
+                  <w:lang w:val="en-US"/>
+                </w:rPr>
+              </m:ctrlPr>
+            </m:fPr>
+            <m:num>
+              <m:r>
+                <w:rPr>
+                  <w:rFonts w:ascii="Cambria Math" w:hAnsi="Cambria Math"/>
+                  <w:lang w:val="en-US"/>
+                </w:rPr>
+                <m:t>slot</m:t>
+              </m:r>
+            </m:num>
+            <m:den>
+              <m:r>
+                <w:rPr>
+                  <w:rFonts w:ascii="Cambria Math" w:hAnsi="Cambria Math"/>
+                  <w:lang w:val="en-US"/>
+                </w:rPr>
+                <m:t>2*π*r</m:t>
+              </m:r>
+            </m:den>
+          </m:f>
+        </m:oMath>
+      </m:oMathPara>
+    </w:p>
+    <w:p>
+      <w:pPr>
+        <w:rPr>
+          <w:rFonts w:eastAsiaTheme="minorEastAsia"/>
+          <w:lang w:val="en-US"/>
+        </w:rPr>
+      </w:pPr>
+      <m:oMathPara>
+        <m:oMath>
+          <m:r>
+            <w:rPr>
+              <w:rFonts w:ascii="Cambria Math" w:hAnsi="Cambria Math"/>
+              <w:lang w:val="en-US"/>
+            </w:rPr>
+            <m:t>B magnetic loading is constant</m:t>
+          </m:r>
+        </m:oMath>
+      </m:oMathPara>
+    </w:p>
+    <w:p>
+      <w:pPr>
+        <w:rPr>
+          <w:rFonts w:eastAsiaTheme="minorEastAsia"/>
+          <w:lang w:val="en-US"/>
+        </w:rPr>
+      </w:pPr>
+      <w:r>
+        <w:rPr>
+          <w:rFonts w:eastAsiaTheme="minorEastAsia"/>
+          <w:lang w:val="en-US"/>
+        </w:rPr>
+        <w:t>From now on in order to simplify the equations, constants are started to be removed. At the end derivative will be taken and constants will not be important.</w:t>
+      </w:r>
+    </w:p>
+    <w:p>
+      <w:pPr>
+        <w:rPr>
+          <w:rFonts w:eastAsiaTheme="minorEastAsia"/>
+          <w:lang w:val="en-US"/>
+        </w:rPr>
+      </w:pPr>
+      <m:oMathPara>
+        <m:oMath>
+          <m:r>
+            <w:rPr>
+              <w:rFonts w:ascii="Cambria Math" w:eastAsiaTheme="minorEastAsia" w:hAnsi="Cambria Math"/>
+              <w:lang w:val="en-US"/>
+            </w:rPr>
+            <m:t>σ=A*B*</m:t>
+          </m:r>
+          <m:f>
+            <m:fPr>
+              <m:ctrlPr>
+                <w:rPr>
+                  <w:rFonts w:ascii="Cambria Math" w:eastAsiaTheme="minorEastAsia" w:hAnsi="Cambria Math"/>
+                  <w:i/>
+                  <w:lang w:val="en-US"/>
+                </w:rPr>
+              </m:ctrlPr>
+            </m:fPr>
+            <m:num>
+              <m:r>
+                <w:rPr>
+                  <w:rFonts w:ascii="Cambria Math" w:eastAsiaTheme="minorEastAsia" w:hAnsi="Cambria Math"/>
+                  <w:lang w:val="en-US"/>
+                </w:rPr>
+                <m:t>cos</m:t>
+              </m:r>
+            </m:num>
+            <m:den>
+              <m:rad>
+                <m:radPr>
+                  <m:degHide m:val="1"/>
+                  <m:ctrlPr>
+                    <w:rPr>
+                      <w:rFonts w:ascii="Cambria Math" w:eastAsiaTheme="minorEastAsia" w:hAnsi="Cambria Math"/>
+                      <w:i/>
+                      <w:lang w:val="en-US"/>
+                    </w:rPr>
+                  </m:ctrlPr>
+                </m:radPr>
+                <m:deg/>
+                <m:e>
+                  <m:r>
+                    <w:rPr>
+                      <w:rFonts w:ascii="Cambria Math" w:eastAsiaTheme="minorEastAsia" w:hAnsi="Cambria Math"/>
+                      <w:lang w:val="en-US"/>
+                    </w:rPr>
+                    <m:t>2</m:t>
+                  </m:r>
+                </m:e>
+              </m:rad>
+            </m:den>
+          </m:f>
+        </m:oMath>
+      </m:oMathPara>
+    </w:p>
+    <w:p>
+      <w:pPr>
+        <w:rPr>
+          <w:rFonts w:eastAsiaTheme="minorEastAsia"/>
+          <w:lang w:val="en-US"/>
+        </w:rPr>
+      </w:pPr>
+      <m:oMathPara>
+        <m:oMath>
+          <m:r>
+            <w:rPr>
+              <w:rFonts w:ascii="Cambria Math" w:eastAsiaTheme="minorEastAsia" w:hAnsi="Cambria Math"/>
+              <w:lang w:val="en-US"/>
+            </w:rPr>
+            <m:t>B ,</m:t>
+          </m:r>
+          <m:func>
+            <m:funcPr>
+              <m:ctrlPr>
+                <w:rPr>
+                  <w:rFonts w:ascii="Cambria Math" w:eastAsiaTheme="minorEastAsia" w:hAnsi="Cambria Math"/>
+                  <w:i/>
+                  <w:lang w:val="en-US"/>
+                </w:rPr>
+              </m:ctrlPr>
+            </m:funcPr>
+            <m:fName>
+              <m:r>
+                <m:rPr>
+                  <m:sty m:val="p"/>
+                </m:rPr>
+                <w:rPr>
+                  <w:rFonts w:ascii="Cambria Math" w:eastAsiaTheme="minorEastAsia" w:hAnsi="Cambria Math"/>
+                  <w:lang w:val="en-US"/>
+                </w:rPr>
+                <m:t>cos</m:t>
+              </m:r>
+            </m:fName>
+            <m:e>
+              <m:r>
+                <w:rPr>
+                  <w:rFonts w:ascii="Cambria Math" w:eastAsiaTheme="minorEastAsia" w:hAnsi="Cambria Math"/>
+                  <w:lang w:val="en-US"/>
+                </w:rPr>
+                <m:t xml:space="preserve">term and </m:t>
+              </m:r>
+              <m:rad>
+                <m:radPr>
+                  <m:degHide m:val="1"/>
+                  <m:ctrlPr>
+                    <w:rPr>
+                      <w:rFonts w:ascii="Cambria Math" w:eastAsiaTheme="minorEastAsia" w:hAnsi="Cambria Math"/>
+                      <w:i/>
+                      <w:lang w:val="en-US"/>
+                    </w:rPr>
+                  </m:ctrlPr>
+                </m:radPr>
+                <m:deg/>
+                <m:e>
+                  <m:r>
+                    <w:rPr>
+                      <w:rFonts w:ascii="Cambria Math" w:eastAsiaTheme="minorEastAsia" w:hAnsi="Cambria Math"/>
+                      <w:lang w:val="en-US"/>
+                    </w:rPr>
+                    <m:t>2</m:t>
+                  </m:r>
+                </m:e>
+              </m:rad>
+              <m:r>
+                <w:rPr>
+                  <w:rFonts w:ascii="Cambria Math" w:eastAsiaTheme="minorEastAsia" w:hAnsi="Cambria Math"/>
+                  <w:lang w:val="en-US"/>
+                </w:rPr>
+                <m:t xml:space="preserve"> are constants</m:t>
+              </m:r>
+            </m:e>
+          </m:func>
+          <m:r>
+            <w:rPr>
+              <w:rFonts w:ascii="Cambria Math" w:eastAsiaTheme="minorEastAsia" w:hAnsi="Cambria Math"/>
+              <w:lang w:val="en-US"/>
+            </w:rPr>
+            <m:t xml:space="preserve"> </m:t>
+          </m:r>
+        </m:oMath>
+      </m:oMathPara>
+    </w:p>
+    <w:p>
+      <w:pPr>
+        <w:rPr>
+          <w:rFonts w:eastAsiaTheme="minorEastAsia"/>
+          <w:lang w:val="en-US"/>
+        </w:rPr>
+      </w:pPr>
+      <m:oMathPara>
+        <m:oMath>
+          <m:r>
+            <w:rPr>
+              <w:rFonts w:ascii="Cambria Math" w:eastAsiaTheme="minorEastAsia" w:hAnsi="Cambria Math"/>
+              <w:lang w:val="en-US"/>
+            </w:rPr>
+            <m:t>Torque=σ*r*surface</m:t>
+          </m:r>
+        </m:oMath>
+      </m:oMathPara>
+    </w:p>
+    <w:p>
+      <w:pPr>
+        <w:rPr>
+          <w:rFonts w:eastAsiaTheme="minorEastAsia"/>
+          <w:lang w:val="en-US"/>
+        </w:rPr>
+      </w:pPr>
+      <m:oMathPara>
+        <m:oMath>
+          <m:r>
+            <w:rPr>
+              <w:rFonts w:ascii="Cambria Math" w:eastAsiaTheme="minorEastAsia" w:hAnsi="Cambria Math"/>
+              <w:lang w:val="en-US"/>
+            </w:rPr>
+            <m:t>surface=2*π*r*l</m:t>
+          </m:r>
+        </m:oMath>
+      </m:oMathPara>
+    </w:p>
+    <w:p>
+      <w:pPr>
+        <w:rPr>
+          <w:rFonts w:eastAsiaTheme="minorEastAsia"/>
+          <w:lang w:val="en-US"/>
+        </w:rPr>
+      </w:pPr>
+      <m:oMathPara>
+        <m:oMath>
+          <m:r>
+            <w:rPr>
+              <w:rFonts w:ascii="Cambria Math" w:eastAsiaTheme="minorEastAsia" w:hAnsi="Cambria Math"/>
+              <w:lang w:val="en-US"/>
+            </w:rPr>
+            <m:t>to sum up torque is linear with A*</m:t>
+          </m:r>
+          <m:sSup>
+            <m:sSupPr>
+              <m:ctrlPr>
+                <w:rPr>
+                  <w:rFonts w:ascii="Cambria Math" w:eastAsiaTheme="minorEastAsia" w:hAnsi="Cambria Math"/>
+                  <w:i/>
+                  <w:lang w:val="en-US"/>
+                </w:rPr>
+              </m:ctrlPr>
+            </m:sSupPr>
+            <m:e>
+              <m:r>
+                <w:rPr>
+                  <w:rFonts w:ascii="Cambria Math" w:eastAsiaTheme="minorEastAsia" w:hAnsi="Cambria Math"/>
+                  <w:lang w:val="en-US"/>
+                </w:rPr>
+                <m:t>r</m:t>
+              </m:r>
+            </m:e>
+            <m:sup>
+              <m:r>
+                <w:rPr>
+                  <w:rFonts w:ascii="Cambria Math" w:eastAsiaTheme="minorEastAsia" w:hAnsi="Cambria Math"/>
+                  <w:lang w:val="en-US"/>
+                </w:rPr>
+                <m:t>2</m:t>
+              </m:r>
+            </m:sup>
+          </m:sSup>
+        </m:oMath>
+      </m:oMathPara>
+    </w:p>
+    <w:p>
+      <w:pPr>
+        <w:rPr>
+          <w:rFonts w:eastAsiaTheme="minorEastAsia"/>
+          <w:lang w:val="en-US"/>
+        </w:rPr>
+      </w:pPr>
+      <m:oMathPara>
+        <m:oMath>
+          <m:d>
+            <m:dPr>
+              <m:ctrlPr>
+                <w:rPr>
+                  <w:rFonts w:ascii="Cambria Math" w:eastAsiaTheme="minorEastAsia" w:hAnsi="Cambria Math"/>
+                  <w:i/>
+                  <w:lang w:val="en-US"/>
+                </w:rPr>
+              </m:ctrlPr>
+            </m:dPr>
+            <m:e>
+              <m:f>
+                <m:fPr>
+                  <m:ctrlPr>
+                    <w:rPr>
+                      <w:rFonts w:ascii="Cambria Math" w:eastAsiaTheme="minorEastAsia" w:hAnsi="Cambria Math"/>
+                      <w:i/>
+                      <w:lang w:val="en-US"/>
+                    </w:rPr>
+                  </m:ctrlPr>
+                </m:fPr>
+                <m:num>
+                  <m:r>
+                    <w:rPr>
+                      <w:rFonts w:ascii="Cambria Math" w:eastAsiaTheme="minorEastAsia" w:hAnsi="Cambria Math"/>
+                      <w:lang w:val="en-US"/>
+                    </w:rPr>
+                    <m:t>π*</m:t>
+                  </m:r>
+                  <m:d>
+                    <m:dPr>
+                      <m:ctrlPr>
+                        <w:rPr>
+                          <w:rFonts w:ascii="Cambria Math" w:eastAsiaTheme="minorEastAsia" w:hAnsi="Cambria Math"/>
+                          <w:i/>
+                          <w:lang w:val="en-US"/>
+                        </w:rPr>
+                      </m:ctrlPr>
+                    </m:dPr>
+                    <m:e>
+                      <m:sSup>
+                        <m:sSupPr>
+                          <m:ctrlPr>
+                            <w:rPr>
+                              <w:rFonts w:ascii="Cambria Math" w:eastAsiaTheme="minorEastAsia" w:hAnsi="Cambria Math"/>
+                              <w:i/>
+                              <w:lang w:val="en-US"/>
+                            </w:rPr>
+                          </m:ctrlPr>
+                        </m:sSupPr>
+                        <m:e>
+                          <m:r>
+                            <w:rPr>
+                              <w:rFonts w:ascii="Cambria Math" w:eastAsiaTheme="minorEastAsia" w:hAnsi="Cambria Math"/>
+                              <w:lang w:val="en-US"/>
+                            </w:rPr>
+                            <m:t>60</m:t>
+                          </m:r>
+                        </m:e>
+                        <m:sup>
+                          <m:r>
+                            <w:rPr>
+                              <w:rFonts w:ascii="Cambria Math" w:eastAsiaTheme="minorEastAsia" w:hAnsi="Cambria Math"/>
+                              <w:lang w:val="en-US"/>
+                            </w:rPr>
+                            <m:t>2</m:t>
+                          </m:r>
+                        </m:sup>
+                      </m:sSup>
+                      <m:r>
+                        <w:rPr>
+                          <w:rFonts w:ascii="Cambria Math" w:eastAsiaTheme="minorEastAsia" w:hAnsi="Cambria Math"/>
+                          <w:lang w:val="en-US"/>
+                        </w:rPr>
+                        <m:t>-</m:t>
+                      </m:r>
+                      <m:sSup>
+                        <m:sSupPr>
+                          <m:ctrlPr>
+                            <w:rPr>
+                              <w:rFonts w:ascii="Cambria Math" w:eastAsiaTheme="minorEastAsia" w:hAnsi="Cambria Math"/>
+                              <w:i/>
+                              <w:lang w:val="en-US"/>
+                            </w:rPr>
+                          </m:ctrlPr>
+                        </m:sSupPr>
+                        <m:e>
+                          <m:d>
+                            <m:dPr>
+                              <m:ctrlPr>
+                                <w:rPr>
+                                  <w:rFonts w:ascii="Cambria Math" w:eastAsiaTheme="minorEastAsia" w:hAnsi="Cambria Math"/>
+                                  <w:i/>
+                                  <w:lang w:val="en-US"/>
+                                </w:rPr>
+                              </m:ctrlPr>
+                            </m:dPr>
+                            <m:e>
+                              <m:r>
+                                <w:rPr>
+                                  <w:rFonts w:ascii="Cambria Math" w:eastAsiaTheme="minorEastAsia" w:hAnsi="Cambria Math"/>
+                                  <w:lang w:val="en-US"/>
+                                </w:rPr>
+                                <m:t>r+1</m:t>
+                              </m:r>
+                            </m:e>
+                          </m:d>
+                        </m:e>
+                        <m:sup>
+                          <m:r>
+                            <w:rPr>
+                              <w:rFonts w:ascii="Cambria Math" w:eastAsiaTheme="minorEastAsia" w:hAnsi="Cambria Math"/>
+                              <w:lang w:val="en-US"/>
+                            </w:rPr>
+                            <m:t>2</m:t>
+                          </m:r>
+                        </m:sup>
+                      </m:sSup>
+                    </m:e>
+                  </m:d>
+                  <m:r>
+                    <w:rPr>
+                      <w:rFonts w:ascii="Cambria Math" w:eastAsiaTheme="minorEastAsia" w:hAnsi="Cambria Math"/>
+                      <w:lang w:val="en-US"/>
+                    </w:rPr>
+                    <m:t>-12*π*r*</m:t>
+                  </m:r>
+                  <m:d>
+                    <m:dPr>
+                      <m:ctrlPr>
+                        <w:rPr>
+                          <w:rFonts w:ascii="Cambria Math" w:eastAsiaTheme="minorEastAsia" w:hAnsi="Cambria Math"/>
+                          <w:i/>
+                          <w:lang w:val="en-US"/>
+                        </w:rPr>
+                      </m:ctrlPr>
+                    </m:dPr>
+                    <m:e>
+                      <m:r>
+                        <w:rPr>
+                          <w:rFonts w:ascii="Cambria Math" w:eastAsiaTheme="minorEastAsia" w:hAnsi="Cambria Math"/>
+                          <w:lang w:val="en-US"/>
+                        </w:rPr>
+                        <m:t>59-r</m:t>
+                      </m:r>
+                    </m:e>
+                  </m:d>
+                  <m:r>
+                    <w:rPr>
+                      <w:rFonts w:ascii="Cambria Math" w:eastAsiaTheme="minorEastAsia" w:hAnsi="Cambria Math"/>
+                      <w:lang w:val="en-US"/>
+                    </w:rPr>
+                    <m:t xml:space="preserve"> </m:t>
+                  </m:r>
+                </m:num>
+                <m:den>
+                  <m:r>
+                    <w:rPr>
+                      <w:rFonts w:ascii="Cambria Math" w:eastAsiaTheme="minorEastAsia" w:hAnsi="Cambria Math"/>
+                      <w:lang w:val="en-US"/>
+                    </w:rPr>
+                    <m:t>12</m:t>
+                  </m:r>
+                </m:den>
+              </m:f>
+            </m:e>
+          </m:d>
+          <m:r>
+            <w:rPr>
+              <w:rFonts w:ascii="Cambria Math" w:eastAsiaTheme="minorEastAsia" w:hAnsi="Cambria Math"/>
+              <w:lang w:val="en-US"/>
+            </w:rPr>
+            <m:t>*</m:t>
+          </m:r>
+          <m:f>
+            <m:fPr>
+              <m:ctrlPr>
+                <w:rPr>
+                  <w:rFonts w:ascii="Cambria Math" w:eastAsiaTheme="minorEastAsia" w:hAnsi="Cambria Math"/>
+                  <w:i/>
+                  <w:lang w:val="en-US"/>
+                </w:rPr>
+              </m:ctrlPr>
+            </m:fPr>
+            <m:num>
+              <m:r>
+                <w:rPr>
+                  <w:rFonts w:ascii="Cambria Math" w:eastAsiaTheme="minorEastAsia" w:hAnsi="Cambria Math"/>
+                  <w:lang w:val="en-US"/>
+                </w:rPr>
+                <m:t>0.6</m:t>
+              </m:r>
+            </m:num>
+            <m:den>
+              <m:r>
+                <w:rPr>
+                  <w:rFonts w:ascii="Cambria Math" w:eastAsiaTheme="minorEastAsia" w:hAnsi="Cambria Math"/>
+                  <w:lang w:val="en-US"/>
+                </w:rPr>
+                <m:t>0.5m</m:t>
+              </m:r>
+              <m:sSup>
+                <m:sSupPr>
+                  <m:ctrlPr>
+                    <w:rPr>
+                      <w:rFonts w:ascii="Cambria Math" w:eastAsiaTheme="minorEastAsia" w:hAnsi="Cambria Math"/>
+                      <w:i/>
+                      <w:lang w:val="en-US"/>
+                    </w:rPr>
+                  </m:ctrlPr>
+                </m:sSupPr>
+                <m:e>
+                  <m:r>
+                    <w:rPr>
+                      <w:rFonts w:ascii="Cambria Math" w:eastAsiaTheme="minorEastAsia" w:hAnsi="Cambria Math"/>
+                      <w:lang w:val="en-US"/>
+                    </w:rPr>
+                    <m:t>m</m:t>
+                  </m:r>
+                </m:e>
+                <m:sup>
+                  <m:r>
+                    <w:rPr>
+                      <w:rFonts w:ascii="Cambria Math" w:eastAsiaTheme="minorEastAsia" w:hAnsi="Cambria Math"/>
+                      <w:lang w:val="en-US"/>
+                    </w:rPr>
+                    <m:t>2</m:t>
+                  </m:r>
+                </m:sup>
+              </m:sSup>
+            </m:den>
+          </m:f>
+          <m:r>
+            <w:rPr>
+              <w:rFonts w:ascii="Cambria Math" w:eastAsiaTheme="minorEastAsia" w:hAnsi="Cambria Math"/>
+              <w:lang w:val="en-US"/>
+            </w:rPr>
+            <m:t>*</m:t>
+          </m:r>
+          <m:r>
+            <w:rPr>
+              <w:rFonts w:ascii="Cambria Math" w:hAnsi="Cambria Math"/>
+              <w:lang w:val="en-US"/>
+            </w:rPr>
+            <m:t>I*</m:t>
+          </m:r>
+          <m:f>
+            <m:fPr>
+              <m:ctrlPr>
+                <w:rPr>
+                  <w:rFonts w:ascii="Cambria Math" w:hAnsi="Cambria Math"/>
+                  <w:i/>
+                  <w:lang w:val="en-US"/>
+                </w:rPr>
+              </m:ctrlPr>
+            </m:fPr>
+            <m:num>
+              <m:r>
+                <w:rPr>
+                  <w:rFonts w:ascii="Cambria Math" w:hAnsi="Cambria Math"/>
+                  <w:lang w:val="en-US"/>
+                </w:rPr>
+                <m:t>slot</m:t>
+              </m:r>
+            </m:num>
+            <m:den>
+              <m:r>
+                <w:rPr>
+                  <w:rFonts w:ascii="Cambria Math" w:hAnsi="Cambria Math"/>
+                  <w:lang w:val="en-US"/>
+                </w:rPr>
+                <m:t>2*π*r</m:t>
+              </m:r>
+            </m:den>
+          </m:f>
+          <m:r>
+            <w:rPr>
+              <w:rFonts w:ascii="Cambria Math" w:hAnsi="Cambria Math"/>
+              <w:lang w:val="en-US"/>
+            </w:rPr>
+            <m:t>*</m:t>
+          </m:r>
+          <m:sSup>
+            <m:sSupPr>
+              <m:ctrlPr>
+                <w:rPr>
+                  <w:rFonts w:ascii="Cambria Math" w:hAnsi="Cambria Math"/>
+                  <w:i/>
+                  <w:lang w:val="en-US"/>
+                </w:rPr>
+              </m:ctrlPr>
+            </m:sSupPr>
+            <m:e>
+              <m:r>
+                <w:rPr>
+                  <w:rFonts w:ascii="Cambria Math" w:hAnsi="Cambria Math"/>
+                  <w:lang w:val="en-US"/>
+                </w:rPr>
+                <m:t>r</m:t>
+              </m:r>
+            </m:e>
+            <m:sup>
+              <m:r>
+                <w:rPr>
+                  <w:rFonts w:ascii="Cambria Math" w:hAnsi="Cambria Math"/>
+                  <w:lang w:val="en-US"/>
+                </w:rPr>
+                <m:t>2</m:t>
+              </m:r>
+            </m:sup>
+          </m:sSup>
+          <m:r>
+            <w:rPr>
+              <w:rFonts w:ascii="Cambria Math" w:hAnsi="Cambria Math"/>
+              <w:lang w:val="en-US"/>
+            </w:rPr>
+            <m:t xml:space="preserve"> </m:t>
+          </m:r>
+        </m:oMath>
+      </m:oMathPara>
+    </w:p>
+    <w:p>
+      <w:pPr>
+        <w:rPr>
+          <w:rFonts w:eastAsiaTheme="minorEastAsia"/>
+          <w:lang w:val="en-US"/>
+        </w:rPr>
+      </w:pPr>
+      <m:oMathPara>
+        <m:oMath>
+          <m:r>
+            <w:rPr>
+              <w:rFonts w:ascii="Cambria Math" w:eastAsiaTheme="minorEastAsia" w:hAnsi="Cambria Math"/>
+              <w:lang w:val="en-US"/>
+            </w:rPr>
+            <m:t>removing constant terms, τ=</m:t>
+          </m:r>
+          <m:d>
+            <m:dPr>
+              <m:ctrlPr>
+                <w:rPr>
+                  <w:rFonts w:ascii="Cambria Math" w:eastAsiaTheme="minorEastAsia" w:hAnsi="Cambria Math"/>
+                  <w:i/>
+                  <w:lang w:val="en-US"/>
+                </w:rPr>
+              </m:ctrlPr>
+            </m:dPr>
+            <m:e>
+              <m:d>
+                <m:dPr>
+                  <m:ctrlPr>
+                    <w:rPr>
+                      <w:rFonts w:ascii="Cambria Math" w:eastAsiaTheme="minorEastAsia" w:hAnsi="Cambria Math"/>
+                      <w:i/>
+                      <w:lang w:val="en-US"/>
+                    </w:rPr>
+                  </m:ctrlPr>
+                </m:dPr>
+                <m:e>
+                  <m:sSup>
+                    <m:sSupPr>
+                      <m:ctrlPr>
+                        <w:rPr>
+                          <w:rFonts w:ascii="Cambria Math" w:eastAsiaTheme="minorEastAsia" w:hAnsi="Cambria Math"/>
+                          <w:i/>
+                          <w:lang w:val="en-US"/>
+                        </w:rPr>
+                      </m:ctrlPr>
+                    </m:sSupPr>
+                    <m:e>
+                      <m:r>
+                        <w:rPr>
+                          <w:rFonts w:ascii="Cambria Math" w:eastAsiaTheme="minorEastAsia" w:hAnsi="Cambria Math"/>
+                          <w:lang w:val="en-US"/>
+                        </w:rPr>
+                        <m:t>60</m:t>
+                      </m:r>
+                    </m:e>
+                    <m:sup>
+                      <m:r>
+                        <w:rPr>
+                          <w:rFonts w:ascii="Cambria Math" w:eastAsiaTheme="minorEastAsia" w:hAnsi="Cambria Math"/>
+                          <w:lang w:val="en-US"/>
+                        </w:rPr>
+                        <m:t>2</m:t>
+                      </m:r>
+                    </m:sup>
+                  </m:sSup>
+                  <m:r>
+                    <w:rPr>
+                      <w:rFonts w:ascii="Cambria Math" w:eastAsiaTheme="minorEastAsia" w:hAnsi="Cambria Math"/>
+                      <w:lang w:val="en-US"/>
+                    </w:rPr>
+                    <m:t>-</m:t>
+                  </m:r>
+                  <m:sSup>
+                    <m:sSupPr>
+                      <m:ctrlPr>
+                        <w:rPr>
+                          <w:rFonts w:ascii="Cambria Math" w:eastAsiaTheme="minorEastAsia" w:hAnsi="Cambria Math"/>
+                          <w:i/>
+                          <w:lang w:val="en-US"/>
+                        </w:rPr>
+                      </m:ctrlPr>
+                    </m:sSupPr>
+                    <m:e>
+                      <m:d>
+                        <m:dPr>
+                          <m:ctrlPr>
+                            <w:rPr>
+                              <w:rFonts w:ascii="Cambria Math" w:eastAsiaTheme="minorEastAsia" w:hAnsi="Cambria Math"/>
+                              <w:i/>
+                              <w:lang w:val="en-US"/>
+                            </w:rPr>
+                          </m:ctrlPr>
+                        </m:dPr>
+                        <m:e>
+                          <m:r>
+                            <w:rPr>
+                              <w:rFonts w:ascii="Cambria Math" w:eastAsiaTheme="minorEastAsia" w:hAnsi="Cambria Math"/>
+                              <w:lang w:val="en-US"/>
+                            </w:rPr>
+                            <m:t>r+1</m:t>
+                          </m:r>
+                        </m:e>
+                      </m:d>
+                    </m:e>
+                    <m:sup>
+                      <m:r>
+                        <w:rPr>
+                          <w:rFonts w:ascii="Cambria Math" w:eastAsiaTheme="minorEastAsia" w:hAnsi="Cambria Math"/>
+                          <w:lang w:val="en-US"/>
+                        </w:rPr>
+                        <m:t>2</m:t>
+                      </m:r>
+                    </m:sup>
+                  </m:sSup>
+                </m:e>
+              </m:d>
+              <m:r>
+                <w:rPr>
+                  <w:rFonts w:ascii="Cambria Math" w:eastAsiaTheme="minorEastAsia" w:hAnsi="Cambria Math"/>
+                  <w:lang w:val="en-US"/>
+                </w:rPr>
+                <m:t>-12*r*</m:t>
+              </m:r>
+              <m:d>
+                <m:dPr>
+                  <m:ctrlPr>
+                    <w:rPr>
+                      <w:rFonts w:ascii="Cambria Math" w:eastAsiaTheme="minorEastAsia" w:hAnsi="Cambria Math"/>
+                      <w:i/>
+                      <w:lang w:val="en-US"/>
+                    </w:rPr>
+                  </m:ctrlPr>
+                </m:dPr>
+                <m:e>
+                  <m:r>
+                    <w:rPr>
+                      <w:rFonts w:ascii="Cambria Math" w:eastAsiaTheme="minorEastAsia" w:hAnsi="Cambria Math"/>
+                      <w:lang w:val="en-US"/>
+                    </w:rPr>
+                    <m:t>59-r</m:t>
+                  </m:r>
+                </m:e>
+              </m:d>
+            </m:e>
+          </m:d>
+          <m:r>
+            <w:rPr>
+              <w:rFonts w:ascii="Cambria Math" w:eastAsiaTheme="minorEastAsia" w:hAnsi="Cambria Math"/>
+              <w:lang w:val="en-US"/>
+            </w:rPr>
+            <m:t>*r</m:t>
+          </m:r>
+        </m:oMath>
+      </m:oMathPara>
+    </w:p>
+    <w:p>
+      <w:pPr>
+        <w:rPr>
+          <w:rFonts w:eastAsiaTheme="minorEastAsia"/>
+          <w:lang w:val="en-US"/>
+        </w:rPr>
+      </w:pPr>
+      <m:oMathPara>
+        <m:oMath>
+          <m:r>
+            <w:rPr>
+              <w:rFonts w:ascii="Cambria Math" w:eastAsiaTheme="minorEastAsia" w:hAnsi="Cambria Math"/>
+              <w:lang w:val="en-US"/>
+            </w:rPr>
+            <m:t xml:space="preserve">assume </m:t>
+          </m:r>
+          <m:sSup>
+            <m:sSupPr>
+              <m:ctrlPr>
+                <w:rPr>
+                  <w:rFonts w:ascii="Cambria Math" w:eastAsiaTheme="minorEastAsia" w:hAnsi="Cambria Math"/>
+                  <w:i/>
+                  <w:lang w:val="en-US"/>
+                </w:rPr>
+              </m:ctrlPr>
+            </m:sSupPr>
+            <m:e>
+              <m:d>
+                <m:dPr>
+                  <m:ctrlPr>
+                    <w:rPr>
+                      <w:rFonts w:ascii="Cambria Math" w:eastAsiaTheme="minorEastAsia" w:hAnsi="Cambria Math"/>
+                      <w:i/>
+                      <w:lang w:val="en-US"/>
+                    </w:rPr>
+                  </m:ctrlPr>
+                </m:dPr>
+                <m:e>
+                  <m:r>
+                    <w:rPr>
+                      <w:rFonts w:ascii="Cambria Math" w:eastAsiaTheme="minorEastAsia" w:hAnsi="Cambria Math"/>
+                      <w:lang w:val="en-US"/>
+                    </w:rPr>
+                    <m:t>r+1</m:t>
+                  </m:r>
+                </m:e>
+              </m:d>
+            </m:e>
+            <m:sup>
+              <m:r>
+                <w:rPr>
+                  <w:rFonts w:ascii="Cambria Math" w:eastAsiaTheme="minorEastAsia" w:hAnsi="Cambria Math"/>
+                  <w:lang w:val="en-US"/>
+                </w:rPr>
+                <m:t>2</m:t>
+              </m:r>
+            </m:sup>
+          </m:sSup>
+          <m:r>
+            <w:rPr>
+              <w:rFonts w:ascii="Cambria Math" w:eastAsiaTheme="minorEastAsia" w:hAnsi="Cambria Math"/>
+              <w:lang w:val="en-US"/>
+            </w:rPr>
+            <m:t>=</m:t>
+          </m:r>
+          <m:sSup>
+            <m:sSupPr>
+              <m:ctrlPr>
+                <w:rPr>
+                  <w:rFonts w:ascii="Cambria Math" w:eastAsiaTheme="minorEastAsia" w:hAnsi="Cambria Math"/>
+                  <w:i/>
+                  <w:lang w:val="en-US"/>
+                </w:rPr>
+              </m:ctrlPr>
+            </m:sSupPr>
+            <m:e>
+              <m:r>
+                <w:rPr>
+                  <w:rFonts w:ascii="Cambria Math" w:eastAsiaTheme="minorEastAsia" w:hAnsi="Cambria Math"/>
+                  <w:lang w:val="en-US"/>
+                </w:rPr>
+                <m:t>r</m:t>
+              </m:r>
+            </m:e>
+            <m:sup>
+              <m:r>
+                <w:rPr>
+                  <w:rFonts w:ascii="Cambria Math" w:eastAsiaTheme="minorEastAsia" w:hAnsi="Cambria Math"/>
+                  <w:lang w:val="en-US"/>
+                </w:rPr>
+                <m:t>2</m:t>
+              </m:r>
+            </m:sup>
+          </m:sSup>
+        </m:oMath>
+      </m:oMathPara>
+    </w:p>
+    <w:p>
+      <w:pPr>
+        <w:rPr>
+          <w:rFonts w:eastAsiaTheme="minorEastAsia"/>
+          <w:lang w:val="en-US"/>
+        </w:rPr>
+      </w:pPr>
+      <m:oMathPara>
+        <m:oMath>
+          <m:r>
+            <w:rPr>
+              <w:rFonts w:ascii="Cambria Math" w:eastAsiaTheme="minorEastAsia" w:hAnsi="Cambria Math"/>
+              <w:lang w:val="en-US"/>
+            </w:rPr>
+            <m:t>3600r-</m:t>
+          </m:r>
+          <m:sSup>
+            <m:sSupPr>
+              <m:ctrlPr>
+                <w:rPr>
+                  <w:rFonts w:ascii="Cambria Math" w:eastAsiaTheme="minorEastAsia" w:hAnsi="Cambria Math"/>
+                  <w:i/>
+                  <w:lang w:val="en-US"/>
+                </w:rPr>
+              </m:ctrlPr>
+            </m:sSupPr>
+            <m:e>
+              <m:r>
+                <w:rPr>
+                  <w:rFonts w:ascii="Cambria Math" w:eastAsiaTheme="minorEastAsia" w:hAnsi="Cambria Math"/>
+                  <w:lang w:val="en-US"/>
+                </w:rPr>
+                <m:t>r</m:t>
+              </m:r>
+            </m:e>
+            <m:sup>
+              <m:r>
+                <w:rPr>
+                  <w:rFonts w:ascii="Cambria Math" w:eastAsiaTheme="minorEastAsia" w:hAnsi="Cambria Math"/>
+                  <w:lang w:val="en-US"/>
+                </w:rPr>
+                <m:t>3</m:t>
+              </m:r>
+            </m:sup>
+          </m:sSup>
+          <m:r>
+            <w:rPr>
+              <w:rFonts w:ascii="Cambria Math" w:eastAsiaTheme="minorEastAsia" w:hAnsi="Cambria Math"/>
+              <w:lang w:val="en-US"/>
+            </w:rPr>
+            <m:t>+12</m:t>
+          </m:r>
+          <m:sSup>
+            <m:sSupPr>
+              <m:ctrlPr>
+                <w:rPr>
+                  <w:rFonts w:ascii="Cambria Math" w:eastAsiaTheme="minorEastAsia" w:hAnsi="Cambria Math"/>
+                  <w:i/>
+                  <w:lang w:val="en-US"/>
+                </w:rPr>
+              </m:ctrlPr>
+            </m:sSupPr>
+            <m:e>
+              <m:r>
+                <w:rPr>
+                  <w:rFonts w:ascii="Cambria Math" w:eastAsiaTheme="minorEastAsia" w:hAnsi="Cambria Math"/>
+                  <w:lang w:val="en-US"/>
+                </w:rPr>
+                <m:t>r</m:t>
+              </m:r>
+            </m:e>
+            <m:sup>
+              <m:r>
+                <w:rPr>
+                  <w:rFonts w:ascii="Cambria Math" w:eastAsiaTheme="minorEastAsia" w:hAnsi="Cambria Math"/>
+                  <w:lang w:val="en-US"/>
+                </w:rPr>
+                <m:t>3</m:t>
+              </m:r>
+            </m:sup>
+          </m:sSup>
+          <m:r>
+            <w:rPr>
+              <w:rFonts w:ascii="Cambria Math" w:eastAsiaTheme="minorEastAsia" w:hAnsi="Cambria Math"/>
+              <w:lang w:val="en-US"/>
+            </w:rPr>
+            <m:t>-708</m:t>
+          </m:r>
+          <m:sSup>
+            <m:sSupPr>
+              <m:ctrlPr>
+                <w:rPr>
+                  <w:rFonts w:ascii="Cambria Math" w:eastAsiaTheme="minorEastAsia" w:hAnsi="Cambria Math"/>
+                  <w:i/>
+                  <w:lang w:val="en-US"/>
+                </w:rPr>
+              </m:ctrlPr>
+            </m:sSupPr>
+            <m:e>
+              <m:r>
+                <w:rPr>
+                  <w:rFonts w:ascii="Cambria Math" w:eastAsiaTheme="minorEastAsia" w:hAnsi="Cambria Math"/>
+                  <w:lang w:val="en-US"/>
+                </w:rPr>
+                <m:t>r</m:t>
+              </m:r>
+            </m:e>
+            <m:sup>
+              <m:r>
+                <w:rPr>
+                  <w:rFonts w:ascii="Cambria Math" w:eastAsiaTheme="minorEastAsia" w:hAnsi="Cambria Math"/>
+                  <w:lang w:val="en-US"/>
+                </w:rPr>
+                <m:t>2</m:t>
+              </m:r>
+            </m:sup>
+          </m:sSup>
+        </m:oMath>
+      </m:oMathPara>
+    </w:p>
+    <w:p>
+      <w:pPr>
+        <w:rPr>
+          <w:rFonts w:eastAsiaTheme="minorEastAsia"/>
+          <w:lang w:val="en-US"/>
+        </w:rPr>
+      </w:pPr>
+      <m:oMathPara>
+        <m:oMath>
+          <m:r>
+            <w:rPr>
+              <w:rFonts w:ascii="Cambria Math" w:eastAsiaTheme="minorEastAsia" w:hAnsi="Cambria Math"/>
+              <w:lang w:val="en-US"/>
+            </w:rPr>
+            <m:t>derivate this eqn, 33</m:t>
+          </m:r>
+          <m:sSup>
+            <m:sSupPr>
+              <m:ctrlPr>
+                <w:rPr>
+                  <w:rFonts w:ascii="Cambria Math" w:eastAsiaTheme="minorEastAsia" w:hAnsi="Cambria Math"/>
+                  <w:i/>
+                  <w:lang w:val="en-US"/>
+                </w:rPr>
+              </m:ctrlPr>
+            </m:sSupPr>
+            <m:e>
+              <m:r>
+                <w:rPr>
+                  <w:rFonts w:ascii="Cambria Math" w:eastAsiaTheme="minorEastAsia" w:hAnsi="Cambria Math"/>
+                  <w:lang w:val="en-US"/>
+                </w:rPr>
+                <m:t>r</m:t>
+              </m:r>
+            </m:e>
+            <m:sup>
+              <m:r>
+                <w:rPr>
+                  <w:rFonts w:ascii="Cambria Math" w:eastAsiaTheme="minorEastAsia" w:hAnsi="Cambria Math"/>
+                  <w:lang w:val="en-US"/>
+                </w:rPr>
+                <m:t>2</m:t>
+              </m:r>
+            </m:sup>
+          </m:sSup>
+          <m:r>
+            <w:rPr>
+              <w:rFonts w:ascii="Cambria Math" w:eastAsiaTheme="minorEastAsia" w:hAnsi="Cambria Math"/>
+              <w:lang w:val="en-US"/>
+            </w:rPr>
+            <m:t xml:space="preserve">-1416r+3600=0 </m:t>
+          </m:r>
+        </m:oMath>
+      </m:oMathPara>
+    </w:p>
+    <w:p>
+      <w:pPr>
+        <w:rPr>
+          <w:rFonts w:eastAsiaTheme="minorEastAsia"/>
+          <w:lang w:val="en-US"/>
+        </w:rPr>
+      </w:pPr>
+      <m:oMathPara>
+        <m:oMath>
+          <m:r>
+            <w:rPr>
+              <w:rFonts w:ascii="Cambria Math" w:eastAsiaTheme="minorEastAsia" w:hAnsi="Cambria Math"/>
+              <w:lang w:val="en-US"/>
+            </w:rPr>
+            <m:t>there are two slutions for this eqn r=2.7mm and r=40.2mm</m:t>
+          </m:r>
+        </m:oMath>
+      </m:oMathPara>
+    </w:p>
+    <w:p>
+      <w:pPr>
+        <w:rPr>
+          <w:rFonts w:eastAsiaTheme="minorEastAsia"/>
+          <w:b/>
+          <w:lang w:val="en-US"/>
+        </w:rPr>
+      </w:pPr>
+      <m:oMathPara>
+        <m:oMath>
+          <m:r>
+            <m:rPr>
+              <m:sty m:val="bi"/>
+            </m:rPr>
+            <w:rPr>
+              <w:rFonts w:ascii="Cambria Math" w:eastAsiaTheme="minorEastAsia" w:hAnsi="Cambria Math"/>
+              <w:lang w:val="en-US"/>
+            </w:rPr>
+            <m:t>rotor radius is 40.2</m:t>
+          </m:r>
+          <m:r>
+            <m:rPr>
+              <m:sty m:val="bi"/>
+            </m:rPr>
+            <w:rPr>
+              <w:rFonts w:ascii="Cambria Math" w:eastAsiaTheme="minorEastAsia" w:hAnsi="Cambria Math"/>
+              <w:lang w:val="en-US"/>
+            </w:rPr>
+            <m:t>mm</m:t>
+          </m:r>
+        </m:oMath>
+      </m:oMathPara>
+    </w:p>
+    <w:p>
+      <w:pPr>
+        <w:rPr>
+          <w:rFonts w:eastAsiaTheme="minorEastAsia"/>
+          <w:b/>
+          <w:lang w:val="en-US"/>
+        </w:rPr>
+      </w:pPr>
+      <m:oMathPara>
+        <m:oMath>
+          <m:r>
+            <m:rPr>
+              <m:sty m:val="bi"/>
+            </m:rPr>
+            <w:rPr>
+              <w:rFonts w:ascii="Cambria Math" w:eastAsiaTheme="minorEastAsia" w:hAnsi="Cambria Math"/>
+              <w:lang w:val="en-US"/>
+            </w:rPr>
+            <m:t>slot ratio</m:t>
+          </m:r>
+          <m:r>
+            <m:rPr>
+              <m:sty m:val="bi"/>
+            </m:rPr>
+            <w:rPr>
+              <w:rFonts w:ascii="Cambria Math" w:eastAsiaTheme="minorEastAsia" w:hAnsi="Cambria Math"/>
+              <w:lang w:val="en-US"/>
+            </w:rPr>
+            <m:t>=</m:t>
+          </m:r>
+          <m:f>
+            <m:fPr>
+              <m:ctrlPr>
+                <w:rPr>
+                  <w:rFonts w:ascii="Cambria Math" w:eastAsiaTheme="minorEastAsia" w:hAnsi="Cambria Math"/>
+                  <w:i/>
+                  <w:lang w:val="en-US"/>
+                </w:rPr>
+              </m:ctrlPr>
+            </m:fPr>
+            <m:num>
+              <m:r>
+                <w:rPr>
+                  <w:rFonts w:ascii="Cambria Math" w:eastAsiaTheme="minorEastAsia" w:hAnsi="Cambria Math"/>
+                  <w:lang w:val="en-US"/>
+                </w:rPr>
+                <m:t>40.2</m:t>
+              </m:r>
+            </m:num>
+            <m:den>
+              <m:r>
+                <w:rPr>
+                  <w:rFonts w:ascii="Cambria Math" w:eastAsiaTheme="minorEastAsia" w:hAnsi="Cambria Math"/>
+                  <w:lang w:val="en-US"/>
+                </w:rPr>
+                <m:t>60</m:t>
+              </m:r>
+            </m:den>
+          </m:f>
+          <m:r>
+            <m:rPr>
+              <m:sty m:val="bi"/>
+            </m:rPr>
+            <w:rPr>
+              <w:rFonts w:ascii="Cambria Math" w:eastAsiaTheme="minorEastAsia" w:hAnsi="Cambria Math"/>
+              <w:lang w:val="en-US"/>
+            </w:rPr>
+            <m:t>=0.67</m:t>
+          </m:r>
+        </m:oMath>
+      </m:oMathPara>
+    </w:p>
+    <w:p>
+      <w:pPr>
+        <w:rPr>
+          <w:lang w:val="en-US"/>
+        </w:rPr>
+      </w:pPr>
+    </w:p>
+    <w:p>
+      <w:pPr>
+        <w:pStyle w:val="Balk2"/>
+        <w:numPr>
+          <w:ilvl w:val="0"/>
+          <w:numId w:val="5"/>
+        </w:numPr>
+        <w:rPr>
+          <w:lang w:val="en-US"/>
+        </w:rPr>
+      </w:pPr>
+      <w:r>
+        <w:rPr>
+          <w:lang w:val="en-US"/>
+        </w:rPr>
+        <w:t>Ferrite Magnet</w:t>
+      </w:r>
+    </w:p>
+    <w:p>
+      <w:pPr>
+        <w:rPr>
+          <w:lang w:val="en-US"/>
+        </w:rPr>
+      </w:pPr>
+    </w:p>
+    <w:p>
+      <w:pPr>
+        <w:rPr>
+          <w:lang w:val="en-US"/>
+        </w:rPr>
+      </w:pPr>
+      <w:r>
+        <w:rPr>
+          <w:lang w:val="en-US"/>
+        </w:rPr>
+        <w:t xml:space="preserve">When ferrite magnet is used, air gap flux density decreases. When air gap flux density is decreased, magnetic loading is also decreased. </w:t>
+      </w:r>
+    </w:p>
+    <w:p>
+      <w:pPr>
+        <w:rPr>
+          <w:lang w:val="en-US"/>
+        </w:rPr>
+      </w:pPr>
+      <w:r>
+        <w:rPr>
+          <w:lang w:val="en-US"/>
+        </w:rPr>
+        <w:t>With neodymium magnet, Br was 1.3T. Now it is decreased to 0.4T. Magnetic loading is changed with same ratio (0.4/1.3)</w:t>
+      </w:r>
+    </w:p>
+    <w:p>
+      <w:pPr>
+        <w:rPr>
+          <w:lang w:val="en-US"/>
+        </w:rPr>
+      </w:pPr>
+      <w:r>
+        <w:rPr>
+          <w:lang w:val="en-US"/>
+        </w:rPr>
+        <w:t>As a result, produced torque will decrease with same ratio (0.3). Also at the same rotation speed, induced voltage is decreased by the same factor. So power output is decreased</w:t>
+      </w:r>
+      <w:r>
+        <w:rPr>
+          <w:lang w:val="en-US"/>
+        </w:rPr>
+        <w:t xml:space="preserve"> at the same speed</w:t>
+      </w:r>
+      <w:r>
+        <w:rPr>
+          <w:lang w:val="en-US"/>
+        </w:rPr>
+        <w:t xml:space="preserve">. </w:t>
+      </w:r>
     </w:p>
     <w:p>
       <w:pPr>
@@ -2859,15 +6342,13 @@
           <w:lang w:val="en-US"/>
         </w:rPr>
       </w:pPr>
-      <w:proofErr w:type="spellStart"/>
       <w:r>
         <w:rPr>
           <w:rFonts w:ascii="Times New Roman" w:hAnsi="Times New Roman" w:cs="Times New Roman"/>
           <w:lang w:val="en-US"/>
         </w:rPr>
-        <w:t>asdasd</w:t>
-      </w:r>
-      <w:proofErr w:type="spellEnd"/>
+        <w:t xml:space="preserve">In this project, a machine is modelled starting from magnetic circuit. In the first part, air-gap flux density and magnetic loading is calculated by analytical methods. After that results are compared with FEA solutions. In the second part, machine is designed. Number of turns, electric loading and power output is calculated. In the third part, rotor diameter is optimized by analytical calculations and slot ratio is found. Results are compared with ferrite and neodymium magnets. </w:t>
+      </w:r>
     </w:p>
     <w:p>
       <w:pPr>
@@ -2917,13 +6398,12 @@
 <w:ftr xmlns:wpc="http://schemas.microsoft.com/office/word/2010/wordprocessingCanvas" xmlns:cx="http://schemas.microsoft.com/office/drawing/2014/chartex" xmlns:cx1="http://schemas.microsoft.com/office/drawing/2015/9/8/chartex" xmlns:mc="http://schemas.openxmlformats.org/markup-compatibility/2006" xmlns:o="urn:schemas-microsoft-com:office:office" xmlns:r="http://schemas.openxmlformats.org/officeDocument/2006/relationships" xmlns:m="http://schemas.openxmlformats.org/officeDocument/2006/math" xmlns:v="urn:schemas-microsoft-com:vml" xmlns:wp14="http://schemas.microsoft.com/office/word/2010/wordprocessingDrawing" xmlns:wp="http://schemas.openxmlformats.org/drawingml/2006/wordprocessingDrawing" xmlns:w10="urn:schemas-microsoft-com:office:word" xmlns:w="http://schemas.openxmlformats.org/wordprocessingml/2006/main" xmlns:w14="http://schemas.microsoft.com/office/word/2010/wordml" xmlns:w15="http://schemas.microsoft.com/office/word/2012/wordml" xmlns:w16se="http://schemas.microsoft.com/office/word/2015/wordml/symex" xmlns:wpg="http://schemas.microsoft.com/office/word/2010/wordprocessingGroup" xmlns:wpi="http://schemas.microsoft.com/office/word/2010/wordprocessingInk" xmlns:wne="http://schemas.microsoft.com/office/word/2006/wordml" xmlns:wps="http://schemas.microsoft.com/office/word/2010/wordprocessingShape" mc:Ignorable="w14 w15 w16se wp14">
   <w:sdt>
     <w:sdtPr>
-      <w:id w:val="402801266"/>
+      <w:id w:val="-699621929"/>
       <w:docPartObj>
         <w:docPartGallery w:val="Page Numbers (Bottom of Page)"/>
         <w:docPartUnique/>
       </w:docPartObj>
     </w:sdtPr>
-    <w:sdtEndPr/>
     <w:sdtContent>
       <w:p>
         <w:pPr>
@@ -2943,7 +6423,7 @@
           <w:rPr>
             <w:noProof/>
           </w:rPr>
-          <w:t>8</w:t>
+          <w:t>5</w:t>
         </w:r>
         <w:r>
           <w:fldChar w:fldCharType="end"/>
@@ -3165,9 +6645,9 @@
     </w:lvl>
   </w:abstractNum>
   <w:abstractNum w:abstractNumId="2" w15:restartNumberingAfterBreak="0">
-    <w:nsid w:val="617B0A13"/>
+    <w:nsid w:val="49E6395F"/>
     <w:multiLevelType w:val="hybridMultilevel"/>
-    <w:tmpl w:val="0E9A985A"/>
+    <w:tmpl w:val="9D58E71A"/>
     <w:lvl w:ilvl="0" w:tplc="04090019">
       <w:start w:val="1"/>
       <w:numFmt w:val="lowerLetter"/>
@@ -3253,14 +6733,222 @@
       </w:pPr>
     </w:lvl>
   </w:abstractNum>
+  <w:abstractNum w:abstractNumId="3" w15:restartNumberingAfterBreak="0">
+    <w:nsid w:val="617B0A13"/>
+    <w:multiLevelType w:val="hybridMultilevel"/>
+    <w:tmpl w:val="0E9A985A"/>
+    <w:lvl w:ilvl="0" w:tplc="04090019">
+      <w:start w:val="1"/>
+      <w:numFmt w:val="lowerLetter"/>
+      <w:lvlText w:val="%1."/>
+      <w:lvlJc w:val="left"/>
+      <w:pPr>
+        <w:ind w:left="720" w:hanging="360"/>
+      </w:pPr>
+      <w:rPr>
+        <w:rFonts w:hint="default"/>
+      </w:rPr>
+    </w:lvl>
+    <w:lvl w:ilvl="1" w:tplc="04090019" w:tentative="1">
+      <w:start w:val="1"/>
+      <w:numFmt w:val="lowerLetter"/>
+      <w:lvlText w:val="%2."/>
+      <w:lvlJc w:val="left"/>
+      <w:pPr>
+        <w:ind w:left="1440" w:hanging="360"/>
+      </w:pPr>
+    </w:lvl>
+    <w:lvl w:ilvl="2" w:tplc="0409001B" w:tentative="1">
+      <w:start w:val="1"/>
+      <w:numFmt w:val="lowerRoman"/>
+      <w:lvlText w:val="%3."/>
+      <w:lvlJc w:val="right"/>
+      <w:pPr>
+        <w:ind w:left="2160" w:hanging="180"/>
+      </w:pPr>
+    </w:lvl>
+    <w:lvl w:ilvl="3" w:tplc="0409000F" w:tentative="1">
+      <w:start w:val="1"/>
+      <w:numFmt w:val="decimal"/>
+      <w:lvlText w:val="%4."/>
+      <w:lvlJc w:val="left"/>
+      <w:pPr>
+        <w:ind w:left="2880" w:hanging="360"/>
+      </w:pPr>
+    </w:lvl>
+    <w:lvl w:ilvl="4" w:tplc="04090019" w:tentative="1">
+      <w:start w:val="1"/>
+      <w:numFmt w:val="lowerLetter"/>
+      <w:lvlText w:val="%5."/>
+      <w:lvlJc w:val="left"/>
+      <w:pPr>
+        <w:ind w:left="3600" w:hanging="360"/>
+      </w:pPr>
+    </w:lvl>
+    <w:lvl w:ilvl="5" w:tplc="0409001B" w:tentative="1">
+      <w:start w:val="1"/>
+      <w:numFmt w:val="lowerRoman"/>
+      <w:lvlText w:val="%6."/>
+      <w:lvlJc w:val="right"/>
+      <w:pPr>
+        <w:ind w:left="4320" w:hanging="180"/>
+      </w:pPr>
+    </w:lvl>
+    <w:lvl w:ilvl="6" w:tplc="0409000F" w:tentative="1">
+      <w:start w:val="1"/>
+      <w:numFmt w:val="decimal"/>
+      <w:lvlText w:val="%7."/>
+      <w:lvlJc w:val="left"/>
+      <w:pPr>
+        <w:ind w:left="5040" w:hanging="360"/>
+      </w:pPr>
+    </w:lvl>
+    <w:lvl w:ilvl="7" w:tplc="04090019" w:tentative="1">
+      <w:start w:val="1"/>
+      <w:numFmt w:val="lowerLetter"/>
+      <w:lvlText w:val="%8."/>
+      <w:lvlJc w:val="left"/>
+      <w:pPr>
+        <w:ind w:left="5760" w:hanging="360"/>
+      </w:pPr>
+    </w:lvl>
+    <w:lvl w:ilvl="8" w:tplc="0409001B" w:tentative="1">
+      <w:start w:val="1"/>
+      <w:numFmt w:val="lowerRoman"/>
+      <w:lvlText w:val="%9."/>
+      <w:lvlJc w:val="right"/>
+      <w:pPr>
+        <w:ind w:left="6480" w:hanging="180"/>
+      </w:pPr>
+    </w:lvl>
+  </w:abstractNum>
+  <w:abstractNum w:abstractNumId="4" w15:restartNumberingAfterBreak="0">
+    <w:nsid w:val="67520582"/>
+    <w:multiLevelType w:val="hybridMultilevel"/>
+    <w:tmpl w:val="F58A5B14"/>
+    <w:lvl w:ilvl="0" w:tplc="04090001">
+      <w:start w:val="1"/>
+      <w:numFmt w:val="bullet"/>
+      <w:lvlText w:val=""/>
+      <w:lvlJc w:val="left"/>
+      <w:pPr>
+        <w:ind w:left="720" w:hanging="360"/>
+      </w:pPr>
+      <w:rPr>
+        <w:rFonts w:ascii="Symbol" w:hAnsi="Symbol" w:hint="default"/>
+      </w:rPr>
+    </w:lvl>
+    <w:lvl w:ilvl="1" w:tplc="04090003" w:tentative="1">
+      <w:start w:val="1"/>
+      <w:numFmt w:val="bullet"/>
+      <w:lvlText w:val="o"/>
+      <w:lvlJc w:val="left"/>
+      <w:pPr>
+        <w:ind w:left="1440" w:hanging="360"/>
+      </w:pPr>
+      <w:rPr>
+        <w:rFonts w:ascii="Courier New" w:hAnsi="Courier New" w:cs="Courier New" w:hint="default"/>
+      </w:rPr>
+    </w:lvl>
+    <w:lvl w:ilvl="2" w:tplc="04090005" w:tentative="1">
+      <w:start w:val="1"/>
+      <w:numFmt w:val="bullet"/>
+      <w:lvlText w:val=""/>
+      <w:lvlJc w:val="left"/>
+      <w:pPr>
+        <w:ind w:left="2160" w:hanging="360"/>
+      </w:pPr>
+      <w:rPr>
+        <w:rFonts w:ascii="Wingdings" w:hAnsi="Wingdings" w:hint="default"/>
+      </w:rPr>
+    </w:lvl>
+    <w:lvl w:ilvl="3" w:tplc="04090001" w:tentative="1">
+      <w:start w:val="1"/>
+      <w:numFmt w:val="bullet"/>
+      <w:lvlText w:val=""/>
+      <w:lvlJc w:val="left"/>
+      <w:pPr>
+        <w:ind w:left="2880" w:hanging="360"/>
+      </w:pPr>
+      <w:rPr>
+        <w:rFonts w:ascii="Symbol" w:hAnsi="Symbol" w:hint="default"/>
+      </w:rPr>
+    </w:lvl>
+    <w:lvl w:ilvl="4" w:tplc="04090003" w:tentative="1">
+      <w:start w:val="1"/>
+      <w:numFmt w:val="bullet"/>
+      <w:lvlText w:val="o"/>
+      <w:lvlJc w:val="left"/>
+      <w:pPr>
+        <w:ind w:left="3600" w:hanging="360"/>
+      </w:pPr>
+      <w:rPr>
+        <w:rFonts w:ascii="Courier New" w:hAnsi="Courier New" w:cs="Courier New" w:hint="default"/>
+      </w:rPr>
+    </w:lvl>
+    <w:lvl w:ilvl="5" w:tplc="04090005" w:tentative="1">
+      <w:start w:val="1"/>
+      <w:numFmt w:val="bullet"/>
+      <w:lvlText w:val=""/>
+      <w:lvlJc w:val="left"/>
+      <w:pPr>
+        <w:ind w:left="4320" w:hanging="360"/>
+      </w:pPr>
+      <w:rPr>
+        <w:rFonts w:ascii="Wingdings" w:hAnsi="Wingdings" w:hint="default"/>
+      </w:rPr>
+    </w:lvl>
+    <w:lvl w:ilvl="6" w:tplc="04090001" w:tentative="1">
+      <w:start w:val="1"/>
+      <w:numFmt w:val="bullet"/>
+      <w:lvlText w:val=""/>
+      <w:lvlJc w:val="left"/>
+      <w:pPr>
+        <w:ind w:left="5040" w:hanging="360"/>
+      </w:pPr>
+      <w:rPr>
+        <w:rFonts w:ascii="Symbol" w:hAnsi="Symbol" w:hint="default"/>
+      </w:rPr>
+    </w:lvl>
+    <w:lvl w:ilvl="7" w:tplc="04090003" w:tentative="1">
+      <w:start w:val="1"/>
+      <w:numFmt w:val="bullet"/>
+      <w:lvlText w:val="o"/>
+      <w:lvlJc w:val="left"/>
+      <w:pPr>
+        <w:ind w:left="5760" w:hanging="360"/>
+      </w:pPr>
+      <w:rPr>
+        <w:rFonts w:ascii="Courier New" w:hAnsi="Courier New" w:cs="Courier New" w:hint="default"/>
+      </w:rPr>
+    </w:lvl>
+    <w:lvl w:ilvl="8" w:tplc="04090005" w:tentative="1">
+      <w:start w:val="1"/>
+      <w:numFmt w:val="bullet"/>
+      <w:lvlText w:val=""/>
+      <w:lvlJc w:val="left"/>
+      <w:pPr>
+        <w:ind w:left="6480" w:hanging="360"/>
+      </w:pPr>
+      <w:rPr>
+        <w:rFonts w:ascii="Wingdings" w:hAnsi="Wingdings" w:hint="default"/>
+      </w:rPr>
+    </w:lvl>
+  </w:abstractNum>
   <w:num w:numId="1">
     <w:abstractNumId w:val="0"/>
   </w:num>
   <w:num w:numId="2">
-    <w:abstractNumId w:val="2"/>
+    <w:abstractNumId w:val="3"/>
   </w:num>
   <w:num w:numId="3">
     <w:abstractNumId w:val="1"/>
+  </w:num>
+  <w:num w:numId="4">
+    <w:abstractNumId w:val="4"/>
+  </w:num>
+  <w:num w:numId="5">
+    <w:abstractNumId w:val="2"/>
   </w:num>
 </w:numbering>
 </file>
@@ -3897,6 +7585,545 @@
 </w:styles>
 </file>
 
+<file path=word/glossary/document.xml><?xml version="1.0" encoding="utf-8"?>
+<w:glossaryDocument xmlns:wpc="http://schemas.microsoft.com/office/word/2010/wordprocessingCanvas" xmlns:cx="http://schemas.microsoft.com/office/drawing/2014/chartex" xmlns:cx1="http://schemas.microsoft.com/office/drawing/2015/9/8/chartex" xmlns:mc="http://schemas.openxmlformats.org/markup-compatibility/2006" xmlns:o="urn:schemas-microsoft-com:office:office" xmlns:r="http://schemas.openxmlformats.org/officeDocument/2006/relationships" xmlns:m="http://schemas.openxmlformats.org/officeDocument/2006/math" xmlns:v="urn:schemas-microsoft-com:vml" xmlns:wp14="http://schemas.microsoft.com/office/word/2010/wordprocessingDrawing" xmlns:wp="http://schemas.openxmlformats.org/drawingml/2006/wordprocessingDrawing" xmlns:w10="urn:schemas-microsoft-com:office:word" xmlns:w="http://schemas.openxmlformats.org/wordprocessingml/2006/main" xmlns:w14="http://schemas.microsoft.com/office/word/2010/wordml" xmlns:w15="http://schemas.microsoft.com/office/word/2012/wordml" xmlns:w16se="http://schemas.microsoft.com/office/word/2015/wordml/symex" xmlns:wpg="http://schemas.microsoft.com/office/word/2010/wordprocessingGroup" xmlns:wpi="http://schemas.microsoft.com/office/word/2010/wordprocessingInk" xmlns:wne="http://schemas.microsoft.com/office/word/2006/wordml" xmlns:wps="http://schemas.microsoft.com/office/word/2010/wordprocessingShape" mc:Ignorable="w14 w15 w16se wp14"/>
+</file>
+
+<file path=word/glossary/fontTable.xml><?xml version="1.0" encoding="utf-8"?>
+<w:fonts xmlns:mc="http://schemas.openxmlformats.org/markup-compatibility/2006" xmlns:r="http://schemas.openxmlformats.org/officeDocument/2006/relationships" xmlns:w="http://schemas.openxmlformats.org/wordprocessingml/2006/main" xmlns:w14="http://schemas.microsoft.com/office/word/2010/wordml" xmlns:w15="http://schemas.microsoft.com/office/word/2012/wordml" xmlns:w16se="http://schemas.microsoft.com/office/word/2015/wordml/symex" mc:Ignorable="w14 w15 w16se">
+  <w:font w:name="Times New Roman">
+    <w:panose1 w:val="02020603050405020304"/>
+    <w:charset w:val="A2"/>
+    <w:family w:val="roman"/>
+    <w:pitch w:val="variable"/>
+    <w:sig w:usb0="E0002AFF" w:usb1="C0007841" w:usb2="00000009" w:usb3="00000000" w:csb0="000001FF" w:csb1="00000000"/>
+  </w:font>
+  <w:font w:name="Symbol">
+    <w:panose1 w:val="05050102010706020507"/>
+    <w:charset w:val="02"/>
+    <w:family w:val="roman"/>
+    <w:pitch w:val="variable"/>
+    <w:sig w:usb0="00000000" w:usb1="10000000" w:usb2="00000000" w:usb3="00000000" w:csb0="80000000" w:csb1="00000000"/>
+  </w:font>
+  <w:font w:name="Courier New">
+    <w:panose1 w:val="02070309020205020404"/>
+    <w:charset w:val="A2"/>
+    <w:family w:val="modern"/>
+    <w:pitch w:val="fixed"/>
+    <w:sig w:usb0="E0002AFF" w:usb1="C0007843" w:usb2="00000009" w:usb3="00000000" w:csb0="000001FF" w:csb1="00000000"/>
+  </w:font>
+  <w:font w:name="Wingdings">
+    <w:panose1 w:val="05000000000000000000"/>
+    <w:charset w:val="02"/>
+    <w:family w:val="auto"/>
+    <w:pitch w:val="variable"/>
+    <w:sig w:usb0="00000000" w:usb1="10000000" w:usb2="00000000" w:usb3="00000000" w:csb0="80000000" w:csb1="00000000"/>
+  </w:font>
+  <w:font w:name="Calibri">
+    <w:panose1 w:val="020F0502020204030204"/>
+    <w:charset w:val="A2"/>
+    <w:family w:val="swiss"/>
+    <w:pitch w:val="variable"/>
+    <w:sig w:usb0="E00002FF" w:usb1="4000ACFF" w:usb2="00000001" w:usb3="00000000" w:csb0="0000019F" w:csb1="00000000"/>
+  </w:font>
+  <w:font w:name="Calibri Light">
+    <w:panose1 w:val="020F0302020204030204"/>
+    <w:charset w:val="A2"/>
+    <w:family w:val="swiss"/>
+    <w:pitch w:val="variable"/>
+    <w:sig w:usb0="A00002EF" w:usb1="4000207B" w:usb2="00000000" w:usb3="00000000" w:csb0="0000019F" w:csb1="00000000"/>
+  </w:font>
+  <w:font w:name="Cambria Math">
+    <w:panose1 w:val="02040503050406030204"/>
+    <w:charset w:val="A2"/>
+    <w:family w:val="roman"/>
+    <w:pitch w:val="variable"/>
+    <w:sig w:usb0="E00002FF" w:usb1="420024FF" w:usb2="00000000" w:usb3="00000000" w:csb0="0000019F" w:csb1="00000000"/>
+  </w:font>
+</w:fonts>
+</file>
+
+<file path=word/glossary/settings.xml><?xml version="1.0" encoding="utf-8"?>
+<w:settings xmlns:mc="http://schemas.openxmlformats.org/markup-compatibility/2006" xmlns:o="urn:schemas-microsoft-com:office:office" xmlns:r="http://schemas.openxmlformats.org/officeDocument/2006/relationships" xmlns:m="http://schemas.openxmlformats.org/officeDocument/2006/math" xmlns:v="urn:schemas-microsoft-com:vml" xmlns:w10="urn:schemas-microsoft-com:office:word" xmlns:w="http://schemas.openxmlformats.org/wordprocessingml/2006/main" xmlns:w14="http://schemas.microsoft.com/office/word/2010/wordml" xmlns:w15="http://schemas.microsoft.com/office/word/2012/wordml" xmlns:w16se="http://schemas.microsoft.com/office/word/2015/wordml/symex" xmlns:sl="http://schemas.openxmlformats.org/schemaLibrary/2006/main" mc:Ignorable="w14 w15 w16se">
+  <w:view w:val="normal"/>
+  <w:defaultTabStop w:val="720"/>
+  <w:characterSpacingControl w:val="doNotCompress"/>
+  <w:compat>
+    <w:useFELayout/>
+    <w:compatSetting w:name="compatibilityMode" w:uri="http://schemas.microsoft.com/office/word" w:val="15"/>
+    <w:compatSetting w:name="overrideTableStyleFontSizeAndJustification" w:uri="http://schemas.microsoft.com/office/word" w:val="1"/>
+    <w:compatSetting w:name="enableOpenTypeFeatures" w:uri="http://schemas.microsoft.com/office/word" w:val="1"/>
+    <w:compatSetting w:name="doNotFlipMirrorIndents" w:uri="http://schemas.microsoft.com/office/word" w:val="1"/>
+    <w:compatSetting w:name="differentiateMultirowTableHeaders" w:uri="http://schemas.microsoft.com/office/word" w:val="1"/>
+  </w:compat>
+  <w:rsids>
+    <w:rsidRoot w:val="00E43F1D"/>
+    <w:rsid w:val="00CD4FF2"/>
+    <w:rsid w:val="00E43F1D"/>
+    <w:rsid w:val="00EF13C9"/>
+  </w:rsids>
+  <m:mathPr>
+    <m:mathFont m:val="Cambria Math"/>
+    <m:brkBin m:val="before"/>
+    <m:brkBinSub m:val="--"/>
+    <m:smallFrac m:val="0"/>
+    <m:dispDef/>
+    <m:lMargin m:val="0"/>
+    <m:rMargin m:val="0"/>
+    <m:defJc m:val="centerGroup"/>
+    <m:wrapIndent m:val="1440"/>
+    <m:intLim m:val="subSup"/>
+    <m:naryLim m:val="undOvr"/>
+  </m:mathPr>
+  <w:themeFontLang w:val="en-US"/>
+  <w:clrSchemeMapping w:bg1="light1" w:t1="dark1" w:bg2="light2" w:t2="dark2" w:accent1="accent1" w:accent2="accent2" w:accent3="accent3" w:accent4="accent4" w:accent5="accent5" w:accent6="accent6" w:hyperlink="hyperlink" w:followedHyperlink="followedHyperlink"/>
+  <w:decimalSymbol w:val="."/>
+  <w:listSeparator w:val=","/>
+  <w15:chartTrackingRefBased/>
+</w:settings>
+</file>
+
+<file path=word/glossary/styles.xml><?xml version="1.0" encoding="utf-8"?>
+<w:styles xmlns:mc="http://schemas.openxmlformats.org/markup-compatibility/2006" xmlns:r="http://schemas.openxmlformats.org/officeDocument/2006/relationships" xmlns:w="http://schemas.openxmlformats.org/wordprocessingml/2006/main" xmlns:w14="http://schemas.microsoft.com/office/word/2010/wordml" xmlns:w15="http://schemas.microsoft.com/office/word/2012/wordml" xmlns:w16se="http://schemas.microsoft.com/office/word/2015/wordml/symex" mc:Ignorable="w14 w15 w16se">
+  <w:docDefaults>
+    <w:rPrDefault>
+      <w:rPr>
+        <w:rFonts w:asciiTheme="minorHAnsi" w:eastAsiaTheme="minorEastAsia" w:hAnsiTheme="minorHAnsi" w:cstheme="minorBidi"/>
+        <w:sz w:val="22"/>
+        <w:szCs w:val="22"/>
+        <w:lang w:val="en-US" w:eastAsia="en-US" w:bidi="ar-SA"/>
+      </w:rPr>
+    </w:rPrDefault>
+    <w:pPrDefault>
+      <w:pPr>
+        <w:spacing w:after="160" w:line="259" w:lineRule="auto"/>
+      </w:pPr>
+    </w:pPrDefault>
+  </w:docDefaults>
+  <w:latentStyles w:defLockedState="0" w:defUIPriority="99" w:defSemiHidden="0" w:defUnhideWhenUsed="0" w:defQFormat="0" w:count="371">
+    <w:lsdException w:name="Normal" w:uiPriority="0" w:qFormat="1"/>
+    <w:lsdException w:name="heading 1" w:uiPriority="9" w:qFormat="1"/>
+    <w:lsdException w:name="heading 2" w:semiHidden="1" w:uiPriority="9" w:unhideWhenUsed="1" w:qFormat="1"/>
+    <w:lsdException w:name="heading 3" w:semiHidden="1" w:uiPriority="9" w:unhideWhenUsed="1" w:qFormat="1"/>
+    <w:lsdException w:name="heading 4" w:semiHidden="1" w:uiPriority="9" w:unhideWhenUsed="1" w:qFormat="1"/>
+    <w:lsdException w:name="heading 5" w:semiHidden="1" w:uiPriority="9" w:unhideWhenUsed="1" w:qFormat="1"/>
+    <w:lsdException w:name="heading 6" w:semiHidden="1" w:uiPriority="9" w:unhideWhenUsed="1" w:qFormat="1"/>
+    <w:lsdException w:name="heading 7" w:semiHidden="1" w:uiPriority="9" w:unhideWhenUsed="1" w:qFormat="1"/>
+    <w:lsdException w:name="heading 8" w:semiHidden="1" w:uiPriority="9" w:unhideWhenUsed="1" w:qFormat="1"/>
+    <w:lsdException w:name="heading 9" w:semiHidden="1" w:uiPriority="9" w:unhideWhenUsed="1" w:qFormat="1"/>
+    <w:lsdException w:name="index 1" w:semiHidden="1" w:unhideWhenUsed="1"/>
+    <w:lsdException w:name="index 2" w:semiHidden="1" w:unhideWhenUsed="1"/>
+    <w:lsdException w:name="index 3" w:semiHidden="1" w:unhideWhenUsed="1"/>
+    <w:lsdException w:name="index 4" w:semiHidden="1" w:unhideWhenUsed="1"/>
+    <w:lsdException w:name="index 5" w:semiHidden="1" w:unhideWhenUsed="1"/>
+    <w:lsdException w:name="index 6" w:semiHidden="1" w:unhideWhenUsed="1"/>
+    <w:lsdException w:name="index 7" w:semiHidden="1" w:unhideWhenUsed="1"/>
+    <w:lsdException w:name="index 8" w:semiHidden="1" w:unhideWhenUsed="1"/>
+    <w:lsdException w:name="index 9" w:semiHidden="1" w:unhideWhenUsed="1"/>
+    <w:lsdException w:name="toc 1" w:semiHidden="1" w:uiPriority="39" w:unhideWhenUsed="1"/>
+    <w:lsdException w:name="toc 2" w:semiHidden="1" w:uiPriority="39" w:unhideWhenUsed="1"/>
+    <w:lsdException w:name="toc 3" w:semiHidden="1" w:uiPriority="39" w:unhideWhenUsed="1"/>
+    <w:lsdException w:name="toc 4" w:semiHidden="1" w:uiPriority="39" w:unhideWhenUsed="1"/>
+    <w:lsdException w:name="toc 5" w:semiHidden="1" w:uiPriority="39" w:unhideWhenUsed="1"/>
+    <w:lsdException w:name="toc 6" w:semiHidden="1" w:uiPriority="39" w:unhideWhenUsed="1"/>
+    <w:lsdException w:name="toc 7" w:semiHidden="1" w:uiPriority="39" w:unhideWhenUsed="1"/>
+    <w:lsdException w:name="toc 8" w:semiHidden="1" w:uiPriority="39" w:unhideWhenUsed="1"/>
+    <w:lsdException w:name="toc 9" w:semiHidden="1" w:uiPriority="39" w:unhideWhenUsed="1"/>
+    <w:lsdException w:name="Normal Indent" w:semiHidden="1" w:unhideWhenUsed="1"/>
+    <w:lsdException w:name="footnote text" w:semiHidden="1" w:unhideWhenUsed="1"/>
+    <w:lsdException w:name="annotation text" w:semiHidden="1" w:unhideWhenUsed="1"/>
+    <w:lsdException w:name="header" w:semiHidden="1" w:unhideWhenUsed="1"/>
+    <w:lsdException w:name="footer" w:semiHidden="1" w:unhideWhenUsed="1"/>
+    <w:lsdException w:name="index heading" w:semiHidden="1" w:unhideWhenUsed="1"/>
+    <w:lsdException w:name="caption" w:semiHidden="1" w:uiPriority="35" w:unhideWhenUsed="1" w:qFormat="1"/>
+    <w:lsdException w:name="table of figures" w:semiHidden="1" w:unhideWhenUsed="1"/>
+    <w:lsdException w:name="envelope address" w:semiHidden="1" w:unhideWhenUsed="1"/>
+    <w:lsdException w:name="envelope return" w:semiHidden="1" w:unhideWhenUsed="1"/>
+    <w:lsdException w:name="footnote reference" w:semiHidden="1" w:unhideWhenUsed="1"/>
+    <w:lsdException w:name="annotation reference" w:semiHidden="1" w:unhideWhenUsed="1"/>
+    <w:lsdException w:name="line number" w:semiHidden="1" w:unhideWhenUsed="1"/>
+    <w:lsdException w:name="page number" w:semiHidden="1" w:unhideWhenUsed="1"/>
+    <w:lsdException w:name="endnote reference" w:semiHidden="1" w:unhideWhenUsed="1"/>
+    <w:lsdException w:name="endnote text" w:semiHidden="1" w:unhideWhenUsed="1"/>
+    <w:lsdException w:name="table of authorities" w:semiHidden="1" w:unhideWhenUsed="1"/>
+    <w:lsdException w:name="macro" w:semiHidden="1" w:unhideWhenUsed="1"/>
+    <w:lsdException w:name="toa heading" w:semiHidden="1" w:unhideWhenUsed="1"/>
+    <w:lsdException w:name="List" w:semiHidden="1" w:unhideWhenUsed="1"/>
+    <w:lsdException w:name="List Bullet" w:semiHidden="1" w:unhideWhenUsed="1"/>
+    <w:lsdException w:name="List Number" w:semiHidden="1" w:unhideWhenUsed="1"/>
+    <w:lsdException w:name="List 2" w:semiHidden="1" w:unhideWhenUsed="1"/>
+    <w:lsdException w:name="List 3" w:semiHidden="1" w:unhideWhenUsed="1"/>
+    <w:lsdException w:name="List 4" w:semiHidden="1" w:unhideWhenUsed="1"/>
+    <w:lsdException w:name="List 5" w:semiHidden="1" w:unhideWhenUsed="1"/>
+    <w:lsdException w:name="List Bullet 2" w:semiHidden="1" w:unhideWhenUsed="1"/>
+    <w:lsdException w:name="List Bullet 3" w:semiHidden="1" w:unhideWhenUsed="1"/>
+    <w:lsdException w:name="List Bullet 4" w:semiHidden="1" w:unhideWhenUsed="1"/>
+    <w:lsdException w:name="List Bullet 5" w:semiHidden="1" w:unhideWhenUsed="1"/>
+    <w:lsdException w:name="List Number 2" w:semiHidden="1" w:unhideWhenUsed="1"/>
+    <w:lsdException w:name="List Number 3" w:semiHidden="1" w:unhideWhenUsed="1"/>
+    <w:lsdException w:name="List Number 4" w:semiHidden="1" w:unhideWhenUsed="1"/>
+    <w:lsdException w:name="List Number 5" w:semiHidden="1" w:unhideWhenUsed="1"/>
+    <w:lsdException w:name="Title" w:uiPriority="10" w:qFormat="1"/>
+    <w:lsdException w:name="Closing" w:semiHidden="1" w:unhideWhenUsed="1"/>
+    <w:lsdException w:name="Signature" w:semiHidden="1" w:unhideWhenUsed="1"/>
+    <w:lsdException w:name="Default Paragraph Font" w:semiHidden="1" w:uiPriority="1" w:unhideWhenUsed="1"/>
+    <w:lsdException w:name="Body Text" w:semiHidden="1" w:unhideWhenUsed="1"/>
+    <w:lsdException w:name="Body Text Indent" w:semiHidden="1" w:unhideWhenUsed="1"/>
+    <w:lsdException w:name="List Continue" w:semiHidden="1" w:unhideWhenUsed="1"/>
+    <w:lsdException w:name="List Continue 2" w:semiHidden="1" w:unhideWhenUsed="1"/>
+    <w:lsdException w:name="List Continue 3" w:semiHidden="1" w:unhideWhenUsed="1"/>
+    <w:lsdException w:name="List Continue 4" w:semiHidden="1" w:unhideWhenUsed="1"/>
+    <w:lsdException w:name="List Continue 5" w:semiHidden="1" w:unhideWhenUsed="1"/>
+    <w:lsdException w:name="Message Header" w:semiHidden="1" w:unhideWhenUsed="1"/>
+    <w:lsdException w:name="Subtitle" w:uiPriority="11" w:qFormat="1"/>
+    <w:lsdException w:name="Salutation" w:semiHidden="1" w:unhideWhenUsed="1"/>
+    <w:lsdException w:name="Date" w:semiHidden="1" w:unhideWhenUsed="1"/>
+    <w:lsdException w:name="Body Text First Indent" w:semiHidden="1" w:unhideWhenUsed="1"/>
+    <w:lsdException w:name="Body Text First Indent 2" w:semiHidden="1" w:unhideWhenUsed="1"/>
+    <w:lsdException w:name="Note Heading" w:semiHidden="1" w:unhideWhenUsed="1"/>
+    <w:lsdException w:name="Body Text 2" w:semiHidden="1" w:unhideWhenUsed="1"/>
+    <w:lsdException w:name="Body Text 3" w:semiHidden="1" w:unhideWhenUsed="1"/>
+    <w:lsdException w:name="Body Text Indent 2" w:semiHidden="1" w:unhideWhenUsed="1"/>
+    <w:lsdException w:name="Body Text Indent 3" w:semiHidden="1" w:unhideWhenUsed="1"/>
+    <w:lsdException w:name="Block Text" w:semiHidden="1" w:unhideWhenUsed="1"/>
+    <w:lsdException w:name="Hyperlink" w:semiHidden="1" w:unhideWhenUsed="1"/>
+    <w:lsdException w:name="FollowedHyperlink" w:semiHidden="1" w:unhideWhenUsed="1"/>
+    <w:lsdException w:name="Strong" w:uiPriority="22" w:qFormat="1"/>
+    <w:lsdException w:name="Emphasis" w:uiPriority="20" w:qFormat="1"/>
+    <w:lsdException w:name="Document Map" w:semiHidden="1" w:unhideWhenUsed="1"/>
+    <w:lsdException w:name="Plain Text" w:semiHidden="1" w:unhideWhenUsed="1"/>
+    <w:lsdException w:name="E-mail Signature" w:semiHidden="1" w:unhideWhenUsed="1"/>
+    <w:lsdException w:name="HTML Top of Form" w:semiHidden="1" w:unhideWhenUsed="1"/>
+    <w:lsdException w:name="HTML Bottom of Form" w:semiHidden="1" w:unhideWhenUsed="1"/>
+    <w:lsdException w:name="Normal (Web)" w:semiHidden="1" w:unhideWhenUsed="1"/>
+    <w:lsdException w:name="HTML Acronym" w:semiHidden="1" w:unhideWhenUsed="1"/>
+    <w:lsdException w:name="HTML Address" w:semiHidden="1" w:unhideWhenUsed="1"/>
+    <w:lsdException w:name="HTML Cite" w:semiHidden="1" w:unhideWhenUsed="1"/>
+    <w:lsdException w:name="HTML Code" w:semiHidden="1" w:unhideWhenUsed="1"/>
+    <w:lsdException w:name="HTML Definition" w:semiHidden="1" w:unhideWhenUsed="1"/>
+    <w:lsdException w:name="HTML Keyboard" w:semiHidden="1" w:unhideWhenUsed="1"/>
+    <w:lsdException w:name="HTML Preformatted" w:semiHidden="1" w:unhideWhenUsed="1"/>
+    <w:lsdException w:name="HTML Sample" w:semiHidden="1" w:unhideWhenUsed="1"/>
+    <w:lsdException w:name="HTML Typewriter" w:semiHidden="1" w:unhideWhenUsed="1"/>
+    <w:lsdException w:name="HTML Variable" w:semiHidden="1" w:unhideWhenUsed="1"/>
+    <w:lsdException w:name="Normal Table" w:semiHidden="1" w:unhideWhenUsed="1"/>
+    <w:lsdException w:name="annotation subject" w:semiHidden="1" w:unhideWhenUsed="1"/>
+    <w:lsdException w:name="No List" w:semiHidden="1" w:unhideWhenUsed="1"/>
+    <w:lsdException w:name="Outline List 1" w:semiHidden="1" w:unhideWhenUsed="1"/>
+    <w:lsdException w:name="Outline List 2" w:semiHidden="1" w:unhideWhenUsed="1"/>
+    <w:lsdException w:name="Outline List 3" w:semiHidden="1" w:unhideWhenUsed="1"/>
+    <w:lsdException w:name="Table Simple 1" w:semiHidden="1" w:unhideWhenUsed="1"/>
+    <w:lsdException w:name="Table Simple 2" w:semiHidden="1" w:unhideWhenUsed="1"/>
+    <w:lsdException w:name="Table Simple 3" w:semiHidden="1" w:unhideWhenUsed="1"/>
+    <w:lsdException w:name="Table Classic 1" w:semiHidden="1" w:unhideWhenUsed="1"/>
+    <w:lsdException w:name="Table Classic 2" w:semiHidden="1" w:unhideWhenUsed="1"/>
+    <w:lsdException w:name="Table Classic 3" w:semiHidden="1" w:unhideWhenUsed="1"/>
+    <w:lsdException w:name="Table Classic 4" w:semiHidden="1" w:unhideWhenUsed="1"/>
+    <w:lsdException w:name="Table Colorful 1" w:semiHidden="1" w:unhideWhenUsed="1"/>
+    <w:lsdException w:name="Table Colorful 2" w:semiHidden="1" w:unhideWhenUsed="1"/>
+    <w:lsdException w:name="Table Colorful 3" w:semiHidden="1" w:unhideWhenUsed="1"/>
+    <w:lsdException w:name="Table Columns 1" w:semiHidden="1" w:unhideWhenUsed="1"/>
+    <w:lsdException w:name="Table Columns 2" w:semiHidden="1" w:unhideWhenUsed="1"/>
+    <w:lsdException w:name="Table Columns 3" w:semiHidden="1" w:unhideWhenUsed="1"/>
+    <w:lsdException w:name="Table Columns 4" w:semiHidden="1" w:unhideWhenUsed="1"/>
+    <w:lsdException w:name="Table Columns 5" w:semiHidden="1" w:unhideWhenUsed="1"/>
+    <w:lsdException w:name="Table Grid 1" w:semiHidden="1" w:unhideWhenUsed="1"/>
+    <w:lsdException w:name="Table Grid 2" w:semiHidden="1" w:unhideWhenUsed="1"/>
+    <w:lsdException w:name="Table Grid 3" w:semiHidden="1" w:unhideWhenUsed="1"/>
+    <w:lsdException w:name="Table Grid 4" w:semiHidden="1" w:unhideWhenUsed="1"/>
+    <w:lsdException w:name="Table Grid 5" w:semiHidden="1" w:unhideWhenUsed="1"/>
+    <w:lsdException w:name="Table Grid 6" w:semiHidden="1" w:unhideWhenUsed="1"/>
+    <w:lsdException w:name="Table Grid 7" w:semiHidden="1" w:unhideWhenUsed="1"/>
+    <w:lsdException w:name="Table Grid 8" w:semiHidden="1" w:unhideWhenUsed="1"/>
+    <w:lsdException w:name="Table List 1" w:semiHidden="1" w:unhideWhenUsed="1"/>
+    <w:lsdException w:name="Table List 2" w:semiHidden="1" w:unhideWhenUsed="1"/>
+    <w:lsdException w:name="Table List 3" w:semiHidden="1" w:unhideWhenUsed="1"/>
+    <w:lsdException w:name="Table List 4" w:semiHidden="1" w:unhideWhenUsed="1"/>
+    <w:lsdException w:name="Table List 5" w:semiHidden="1" w:unhideWhenUsed="1"/>
+    <w:lsdException w:name="Table List 6" w:semiHidden="1" w:unhideWhenUsed="1"/>
+    <w:lsdException w:name="Table List 7" w:semiHidden="1" w:unhideWhenUsed="1"/>
+    <w:lsdException w:name="Table List 8" w:semiHidden="1" w:unhideWhenUsed="1"/>
+    <w:lsdException w:name="Table 3D effects 1" w:semiHidden="1" w:unhideWhenUsed="1"/>
+    <w:lsdException w:name="Table 3D effects 2" w:semiHidden="1" w:unhideWhenUsed="1"/>
+    <w:lsdException w:name="Table 3D effects 3" w:semiHidden="1" w:unhideWhenUsed="1"/>
+    <w:lsdException w:name="Table Contemporary" w:semiHidden="1" w:unhideWhenUsed="1"/>
+    <w:lsdException w:name="Table Elegant" w:semiHidden="1" w:unhideWhenUsed="1"/>
+    <w:lsdException w:name="Table Professional" w:semiHidden="1" w:unhideWhenUsed="1"/>
+    <w:lsdException w:name="Table Subtle 1" w:semiHidden="1" w:unhideWhenUsed="1"/>
+    <w:lsdException w:name="Table Subtle 2" w:semiHidden="1" w:unhideWhenUsed="1"/>
+    <w:lsdException w:name="Table Web 1" w:semiHidden="1" w:unhideWhenUsed="1"/>
+    <w:lsdException w:name="Table Web 2" w:semiHidden="1" w:unhideWhenUsed="1"/>
+    <w:lsdException w:name="Table Web 3" w:semiHidden="1" w:unhideWhenUsed="1"/>
+    <w:lsdException w:name="Balloon Text" w:semiHidden="1" w:unhideWhenUsed="1"/>
+    <w:lsdException w:name="Table Grid" w:uiPriority="39"/>
+    <w:lsdException w:name="Table Theme" w:semiHidden="1" w:unhideWhenUsed="1"/>
+    <w:lsdException w:name="Placeholder Text" w:semiHidden="1"/>
+    <w:lsdException w:name="No Spacing" w:uiPriority="1" w:qFormat="1"/>
+    <w:lsdException w:name="Light Shading" w:uiPriority="60"/>
+    <w:lsdException w:name="Light List" w:uiPriority="61"/>
+    <w:lsdException w:name="Light Grid" w:uiPriority="62"/>
+    <w:lsdException w:name="Medium Shading 1" w:uiPriority="63"/>
+    <w:lsdException w:name="Medium Shading 2" w:uiPriority="64"/>
+    <w:lsdException w:name="Medium List 1" w:uiPriority="65"/>
+    <w:lsdException w:name="Medium List 2" w:uiPriority="66"/>
+    <w:lsdException w:name="Medium Grid 1" w:uiPriority="67"/>
+    <w:lsdException w:name="Medium Grid 2" w:uiPriority="68"/>
+    <w:lsdException w:name="Medium Grid 3" w:uiPriority="69"/>
+    <w:lsdException w:name="Dark List" w:uiPriority="70"/>
+    <w:lsdException w:name="Colorful Shading" w:uiPriority="71"/>
+    <w:lsdException w:name="Colorful List" w:uiPriority="72"/>
+    <w:lsdException w:name="Colorful Grid" w:uiPriority="73"/>
+    <w:lsdException w:name="Light Shading Accent 1" w:uiPriority="60"/>
+    <w:lsdException w:name="Light List Accent 1" w:uiPriority="61"/>
+    <w:lsdException w:name="Light Grid Accent 1" w:uiPriority="62"/>
+    <w:lsdException w:name="Medium Shading 1 Accent 1" w:uiPriority="63"/>
+    <w:lsdException w:name="Medium Shading 2 Accent 1" w:uiPriority="64"/>
+    <w:lsdException w:name="Medium List 1 Accent 1" w:uiPriority="65"/>
+    <w:lsdException w:name="Revision" w:semiHidden="1"/>
+    <w:lsdException w:name="List Paragraph" w:uiPriority="34" w:qFormat="1"/>
+    <w:lsdException w:name="Quote" w:uiPriority="29" w:qFormat="1"/>
+    <w:lsdException w:name="Intense Quote" w:uiPriority="30" w:qFormat="1"/>
+    <w:lsdException w:name="Medium List 2 Accent 1" w:uiPriority="66"/>
+    <w:lsdException w:name="Medium Grid 1 Accent 1" w:uiPriority="67"/>
+    <w:lsdException w:name="Medium Grid 2 Accent 1" w:uiPriority="68"/>
+    <w:lsdException w:name="Medium Grid 3 Accent 1" w:uiPriority="69"/>
+    <w:lsdException w:name="Dark List Accent 1" w:uiPriority="70"/>
+    <w:lsdException w:name="Colorful Shading Accent 1" w:uiPriority="71"/>
+    <w:lsdException w:name="Colorful List Accent 1" w:uiPriority="72"/>
+    <w:lsdException w:name="Colorful Grid Accent 1" w:uiPriority="73"/>
+    <w:lsdException w:name="Light Shading Accent 2" w:uiPriority="60"/>
+    <w:lsdException w:name="Light List Accent 2" w:uiPriority="61"/>
+    <w:lsdException w:name="Light Grid Accent 2" w:uiPriority="62"/>
+    <w:lsdException w:name="Medium Shading 1 Accent 2" w:uiPriority="63"/>
+    <w:lsdException w:name="Medium Shading 2 Accent 2" w:uiPriority="64"/>
+    <w:lsdException w:name="Medium List 1 Accent 2" w:uiPriority="65"/>
+    <w:lsdException w:name="Medium List 2 Accent 2" w:uiPriority="66"/>
+    <w:lsdException w:name="Medium Grid 1 Accent 2" w:uiPriority="67"/>
+    <w:lsdException w:name="Medium Grid 2 Accent 2" w:uiPriority="68"/>
+    <w:lsdException w:name="Medium Grid 3 Accent 2" w:uiPriority="69"/>
+    <w:lsdException w:name="Dark List Accent 2" w:uiPriority="70"/>
+    <w:lsdException w:name="Colorful Shading Accent 2" w:uiPriority="71"/>
+    <w:lsdException w:name="Colorful List Accent 2" w:uiPriority="72"/>
+    <w:lsdException w:name="Colorful Grid Accent 2" w:uiPriority="73"/>
+    <w:lsdException w:name="Light Shading Accent 3" w:uiPriority="60"/>
+    <w:lsdException w:name="Light List Accent 3" w:uiPriority="61"/>
+    <w:lsdException w:name="Light Grid Accent 3" w:uiPriority="62"/>
+    <w:lsdException w:name="Medium Shading 1 Accent 3" w:uiPriority="63"/>
+    <w:lsdException w:name="Medium Shading 2 Accent 3" w:uiPriority="64"/>
+    <w:lsdException w:name="Medium List 1 Accent 3" w:uiPriority="65"/>
+    <w:lsdException w:name="Medium List 2 Accent 3" w:uiPriority="66"/>
+    <w:lsdException w:name="Medium Grid 1 Accent 3" w:uiPriority="67"/>
+    <w:lsdException w:name="Medium Grid 2 Accent 3" w:uiPriority="68"/>
+    <w:lsdException w:name="Medium Grid 3 Accent 3" w:uiPriority="69"/>
+    <w:lsdException w:name="Dark List Accent 3" w:uiPriority="70"/>
+    <w:lsdException w:name="Colorful Shading Accent 3" w:uiPriority="71"/>
+    <w:lsdException w:name="Colorful List Accent 3" w:uiPriority="72"/>
+    <w:lsdException w:name="Colorful Grid Accent 3" w:uiPriority="73"/>
+    <w:lsdException w:name="Light Shading Accent 4" w:uiPriority="60"/>
+    <w:lsdException w:name="Light List Accent 4" w:uiPriority="61"/>
+    <w:lsdException w:name="Light Grid Accent 4" w:uiPriority="62"/>
+    <w:lsdException w:name="Medium Shading 1 Accent 4" w:uiPriority="63"/>
+    <w:lsdException w:name="Medium Shading 2 Accent 4" w:uiPriority="64"/>
+    <w:lsdException w:name="Medium List 1 Accent 4" w:uiPriority="65"/>
+    <w:lsdException w:name="Medium List 2 Accent 4" w:uiPriority="66"/>
+    <w:lsdException w:name="Medium Grid 1 Accent 4" w:uiPriority="67"/>
+    <w:lsdException w:name="Medium Grid 2 Accent 4" w:uiPriority="68"/>
+    <w:lsdException w:name="Medium Grid 3 Accent 4" w:uiPriority="69"/>
+    <w:lsdException w:name="Dark List Accent 4" w:uiPriority="70"/>
+    <w:lsdException w:name="Colorful Shading Accent 4" w:uiPriority="71"/>
+    <w:lsdException w:name="Colorful List Accent 4" w:uiPriority="72"/>
+    <w:lsdException w:name="Colorful Grid Accent 4" w:uiPriority="73"/>
+    <w:lsdException w:name="Light Shading Accent 5" w:uiPriority="60"/>
+    <w:lsdException w:name="Light List Accent 5" w:uiPriority="61"/>
+    <w:lsdException w:name="Light Grid Accent 5" w:uiPriority="62"/>
+    <w:lsdException w:name="Medium Shading 1 Accent 5" w:uiPriority="63"/>
+    <w:lsdException w:name="Medium Shading 2 Accent 5" w:uiPriority="64"/>
+    <w:lsdException w:name="Medium List 1 Accent 5" w:uiPriority="65"/>
+    <w:lsdException w:name="Medium List 2 Accent 5" w:uiPriority="66"/>
+    <w:lsdException w:name="Medium Grid 1 Accent 5" w:uiPriority="67"/>
+    <w:lsdException w:name="Medium Grid 2 Accent 5" w:uiPriority="68"/>
+    <w:lsdException w:name="Medium Grid 3 Accent 5" w:uiPriority="69"/>
+    <w:lsdException w:name="Dark List Accent 5" w:uiPriority="70"/>
+    <w:lsdException w:name="Colorful Shading Accent 5" w:uiPriority="71"/>
+    <w:lsdException w:name="Colorful List Accent 5" w:uiPriority="72"/>
+    <w:lsdException w:name="Colorful Grid Accent 5" w:uiPriority="73"/>
+    <w:lsdException w:name="Light Shading Accent 6" w:uiPriority="60"/>
+    <w:lsdException w:name="Light List Accent 6" w:uiPriority="61"/>
+    <w:lsdException w:name="Light Grid Accent 6" w:uiPriority="62"/>
+    <w:lsdException w:name="Medium Shading 1 Accent 6" w:uiPriority="63"/>
+    <w:lsdException w:name="Medium Shading 2 Accent 6" w:uiPriority="64"/>
+    <w:lsdException w:name="Medium List 1 Accent 6" w:uiPriority="65"/>
+    <w:lsdException w:name="Medium List 2 Accent 6" w:uiPriority="66"/>
+    <w:lsdException w:name="Medium Grid 1 Accent 6" w:uiPriority="67"/>
+    <w:lsdException w:name="Medium Grid 2 Accent 6" w:uiPriority="68"/>
+    <w:lsdException w:name="Medium Grid 3 Accent 6" w:uiPriority="69"/>
+    <w:lsdException w:name="Dark List Accent 6" w:uiPriority="70"/>
+    <w:lsdException w:name="Colorful Shading Accent 6" w:uiPriority="71"/>
+    <w:lsdException w:name="Colorful List Accent 6" w:uiPriority="72"/>
+    <w:lsdException w:name="Colorful Grid Accent 6" w:uiPriority="73"/>
+    <w:lsdException w:name="Subtle Emphasis" w:uiPriority="19" w:qFormat="1"/>
+    <w:lsdException w:name="Intense Emphasis" w:uiPriority="21" w:qFormat="1"/>
+    <w:lsdException w:name="Subtle Reference" w:uiPriority="31" w:qFormat="1"/>
+    <w:lsdException w:name="Intense Reference" w:uiPriority="32" w:qFormat="1"/>
+    <w:lsdException w:name="Book Title" w:uiPriority="33" w:qFormat="1"/>
+    <w:lsdException w:name="Bibliography" w:semiHidden="1" w:uiPriority="37" w:unhideWhenUsed="1"/>
+    <w:lsdException w:name="TOC Heading" w:semiHidden="1" w:uiPriority="39" w:unhideWhenUsed="1" w:qFormat="1"/>
+    <w:lsdException w:name="Plain Table 1" w:uiPriority="41"/>
+    <w:lsdException w:name="Plain Table 2" w:uiPriority="42"/>
+    <w:lsdException w:name="Plain Table 3" w:uiPriority="43"/>
+    <w:lsdException w:name="Plain Table 4" w:uiPriority="44"/>
+    <w:lsdException w:name="Plain Table 5" w:uiPriority="45"/>
+    <w:lsdException w:name="Grid Table Light" w:uiPriority="40"/>
+    <w:lsdException w:name="Grid Table 1 Light" w:uiPriority="46"/>
+    <w:lsdException w:name="Grid Table 2" w:uiPriority="47"/>
+    <w:lsdException w:name="Grid Table 3" w:uiPriority="48"/>
+    <w:lsdException w:name="Grid Table 4" w:uiPriority="49"/>
+    <w:lsdException w:name="Grid Table 5 Dark" w:uiPriority="50"/>
+    <w:lsdException w:name="Grid Table 6 Colorful" w:uiPriority="51"/>
+    <w:lsdException w:name="Grid Table 7 Colorful" w:uiPriority="52"/>
+    <w:lsdException w:name="Grid Table 1 Light Accent 1" w:uiPriority="46"/>
+    <w:lsdException w:name="Grid Table 2 Accent 1" w:uiPriority="47"/>
+    <w:lsdException w:name="Grid Table 3 Accent 1" w:uiPriority="48"/>
+    <w:lsdException w:name="Grid Table 4 Accent 1" w:uiPriority="49"/>
+    <w:lsdException w:name="Grid Table 5 Dark Accent 1" w:uiPriority="50"/>
+    <w:lsdException w:name="Grid Table 6 Colorful Accent 1" w:uiPriority="51"/>
+    <w:lsdException w:name="Grid Table 7 Colorful Accent 1" w:uiPriority="52"/>
+    <w:lsdException w:name="Grid Table 1 Light Accent 2" w:uiPriority="46"/>
+    <w:lsdException w:name="Grid Table 2 Accent 2" w:uiPriority="47"/>
+    <w:lsdException w:name="Grid Table 3 Accent 2" w:uiPriority="48"/>
+    <w:lsdException w:name="Grid Table 4 Accent 2" w:uiPriority="49"/>
+    <w:lsdException w:name="Grid Table 5 Dark Accent 2" w:uiPriority="50"/>
+    <w:lsdException w:name="Grid Table 6 Colorful Accent 2" w:uiPriority="51"/>
+    <w:lsdException w:name="Grid Table 7 Colorful Accent 2" w:uiPriority="52"/>
+    <w:lsdException w:name="Grid Table 1 Light Accent 3" w:uiPriority="46"/>
+    <w:lsdException w:name="Grid Table 2 Accent 3" w:uiPriority="47"/>
+    <w:lsdException w:name="Grid Table 3 Accent 3" w:uiPriority="48"/>
+    <w:lsdException w:name="Grid Table 4 Accent 3" w:uiPriority="49"/>
+    <w:lsdException w:name="Grid Table 5 Dark Accent 3" w:uiPriority="50"/>
+    <w:lsdException w:name="Grid Table 6 Colorful Accent 3" w:uiPriority="51"/>
+    <w:lsdException w:name="Grid Table 7 Colorful Accent 3" w:uiPriority="52"/>
+    <w:lsdException w:name="Grid Table 1 Light Accent 4" w:uiPriority="46"/>
+    <w:lsdException w:name="Grid Table 2 Accent 4" w:uiPriority="47"/>
+    <w:lsdException w:name="Grid Table 3 Accent 4" w:uiPriority="48"/>
+    <w:lsdException w:name="Grid Table 4 Accent 4" w:uiPriority="49"/>
+    <w:lsdException w:name="Grid Table 5 Dark Accent 4" w:uiPriority="50"/>
+    <w:lsdException w:name="Grid Table 6 Colorful Accent 4" w:uiPriority="51"/>
+    <w:lsdException w:name="Grid Table 7 Colorful Accent 4" w:uiPriority="52"/>
+    <w:lsdException w:name="Grid Table 1 Light Accent 5" w:uiPriority="46"/>
+    <w:lsdException w:name="Grid Table 2 Accent 5" w:uiPriority="47"/>
+    <w:lsdException w:name="Grid Table 3 Accent 5" w:uiPriority="48"/>
+    <w:lsdException w:name="Grid Table 4 Accent 5" w:uiPriority="49"/>
+    <w:lsdException w:name="Grid Table 5 Dark Accent 5" w:uiPriority="50"/>
+    <w:lsdException w:name="Grid Table 6 Colorful Accent 5" w:uiPriority="51"/>
+    <w:lsdException w:name="Grid Table 7 Colorful Accent 5" w:uiPriority="52"/>
+    <w:lsdException w:name="Grid Table 1 Light Accent 6" w:uiPriority="46"/>
+    <w:lsdException w:name="Grid Table 2 Accent 6" w:uiPriority="47"/>
+    <w:lsdException w:name="Grid Table 3 Accent 6" w:uiPriority="48"/>
+    <w:lsdException w:name="Grid Table 4 Accent 6" w:uiPriority="49"/>
+    <w:lsdException w:name="Grid Table 5 Dark Accent 6" w:uiPriority="50"/>
+    <w:lsdException w:name="Grid Table 6 Colorful Accent 6" w:uiPriority="51"/>
+    <w:lsdException w:name="Grid Table 7 Colorful Accent 6" w:uiPriority="52"/>
+    <w:lsdException w:name="List Table 1 Light" w:uiPriority="46"/>
+    <w:lsdException w:name="List Table 2" w:uiPriority="47"/>
+    <w:lsdException w:name="List Table 3" w:uiPriority="48"/>
+    <w:lsdException w:name="List Table 4" w:uiPriority="49"/>
+    <w:lsdException w:name="List Table 5 Dark" w:uiPriority="50"/>
+    <w:lsdException w:name="List Table 6 Colorful" w:uiPriority="51"/>
+    <w:lsdException w:name="List Table 7 Colorful" w:uiPriority="52"/>
+    <w:lsdException w:name="List Table 1 Light Accent 1" w:uiPriority="46"/>
+    <w:lsdException w:name="List Table 2 Accent 1" w:uiPriority="47"/>
+    <w:lsdException w:name="List Table 3 Accent 1" w:uiPriority="48"/>
+    <w:lsdException w:name="List Table 4 Accent 1" w:uiPriority="49"/>
+    <w:lsdException w:name="List Table 5 Dark Accent 1" w:uiPriority="50"/>
+    <w:lsdException w:name="List Table 6 Colorful Accent 1" w:uiPriority="51"/>
+    <w:lsdException w:name="List Table 7 Colorful Accent 1" w:uiPriority="52"/>
+    <w:lsdException w:name="List Table 1 Light Accent 2" w:uiPriority="46"/>
+    <w:lsdException w:name="List Table 2 Accent 2" w:uiPriority="47"/>
+    <w:lsdException w:name="List Table 3 Accent 2" w:uiPriority="48"/>
+    <w:lsdException w:name="List Table 4 Accent 2" w:uiPriority="49"/>
+    <w:lsdException w:name="List Table 5 Dark Accent 2" w:uiPriority="50"/>
+    <w:lsdException w:name="List Table 6 Colorful Accent 2" w:uiPriority="51"/>
+    <w:lsdException w:name="List Table 7 Colorful Accent 2" w:uiPriority="52"/>
+    <w:lsdException w:name="List Table 1 Light Accent 3" w:uiPriority="46"/>
+    <w:lsdException w:name="List Table 2 Accent 3" w:uiPriority="47"/>
+    <w:lsdException w:name="List Table 3 Accent 3" w:uiPriority="48"/>
+    <w:lsdException w:name="List Table 4 Accent 3" w:uiPriority="49"/>
+    <w:lsdException w:name="List Table 5 Dark Accent 3" w:uiPriority="50"/>
+    <w:lsdException w:name="List Table 6 Colorful Accent 3" w:uiPriority="51"/>
+    <w:lsdException w:name="List Table 7 Colorful Accent 3" w:uiPriority="52"/>
+    <w:lsdException w:name="List Table 1 Light Accent 4" w:uiPriority="46"/>
+    <w:lsdException w:name="List Table 2 Accent 4" w:uiPriority="47"/>
+    <w:lsdException w:name="List Table 3 Accent 4" w:uiPriority="48"/>
+    <w:lsdException w:name="List Table 4 Accent 4" w:uiPriority="49"/>
+    <w:lsdException w:name="List Table 5 Dark Accent 4" w:uiPriority="50"/>
+    <w:lsdException w:name="List Table 6 Colorful Accent 4" w:uiPriority="51"/>
+    <w:lsdException w:name="List Table 7 Colorful Accent 4" w:uiPriority="52"/>
+    <w:lsdException w:name="List Table 1 Light Accent 5" w:uiPriority="46"/>
+    <w:lsdException w:name="List Table 2 Accent 5" w:uiPriority="47"/>
+    <w:lsdException w:name="List Table 3 Accent 5" w:uiPriority="48"/>
+    <w:lsdException w:name="List Table 4 Accent 5" w:uiPriority="49"/>
+    <w:lsdException w:name="List Table 5 Dark Accent 5" w:uiPriority="50"/>
+    <w:lsdException w:name="List Table 6 Colorful Accent 5" w:uiPriority="51"/>
+    <w:lsdException w:name="List Table 7 Colorful Accent 5" w:uiPriority="52"/>
+    <w:lsdException w:name="List Table 1 Light Accent 6" w:uiPriority="46"/>
+    <w:lsdException w:name="List Table 2 Accent 6" w:uiPriority="47"/>
+    <w:lsdException w:name="List Table 3 Accent 6" w:uiPriority="48"/>
+    <w:lsdException w:name="List Table 4 Accent 6" w:uiPriority="49"/>
+    <w:lsdException w:name="List Table 5 Dark Accent 6" w:uiPriority="50"/>
+    <w:lsdException w:name="List Table 6 Colorful Accent 6" w:uiPriority="51"/>
+    <w:lsdException w:name="List Table 7 Colorful Accent 6" w:uiPriority="52"/>
+  </w:latentStyles>
+  <w:style w:type="paragraph" w:default="1" w:styleId="Normal">
+    <w:name w:val="Normal"/>
+    <w:qFormat/>
+  </w:style>
+  <w:style w:type="character" w:default="1" w:styleId="VarsaylanParagrafYazTipi">
+    <w:name w:val="Default Paragraph Font"/>
+    <w:uiPriority w:val="1"/>
+    <w:semiHidden/>
+    <w:unhideWhenUsed/>
+  </w:style>
+  <w:style w:type="table" w:default="1" w:styleId="NormalTablo">
+    <w:name w:val="Normal Table"/>
+    <w:uiPriority w:val="99"/>
+    <w:semiHidden/>
+    <w:unhideWhenUsed/>
+    <w:tblPr>
+      <w:tblInd w:w="0" w:type="dxa"/>
+      <w:tblCellMar>
+        <w:top w:w="0" w:type="dxa"/>
+        <w:left w:w="108" w:type="dxa"/>
+        <w:bottom w:w="0" w:type="dxa"/>
+        <w:right w:w="108" w:type="dxa"/>
+      </w:tblCellMar>
+    </w:tblPr>
+  </w:style>
+  <w:style w:type="numbering" w:default="1" w:styleId="ListeYok">
+    <w:name w:val="No List"/>
+    <w:uiPriority w:val="99"/>
+    <w:semiHidden/>
+    <w:unhideWhenUsed/>
+  </w:style>
+  <w:style w:type="character" w:styleId="YerTutucuMetni">
+    <w:name w:val="Placeholder Text"/>
+    <w:basedOn w:val="VarsaylanParagrafYazTipi"/>
+    <w:uiPriority w:val="99"/>
+    <w:semiHidden/>
+    <w:rsid w:val="00EF13C9"/>
+    <w:rPr>
+      <w:color w:val="808080"/>
+    </w:rPr>
+  </w:style>
+</w:styles>
+</file>
+
+<file path=word/glossary/webSettings.xml><?xml version="1.0" encoding="utf-8"?>
+<w:webSettings xmlns:mc="http://schemas.openxmlformats.org/markup-compatibility/2006" xmlns:r="http://schemas.openxmlformats.org/officeDocument/2006/relationships" xmlns:w="http://schemas.openxmlformats.org/wordprocessingml/2006/main" xmlns:w14="http://schemas.microsoft.com/office/word/2010/wordml" xmlns:w15="http://schemas.microsoft.com/office/word/2012/wordml" xmlns:w16se="http://schemas.microsoft.com/office/word/2015/wordml/symex" mc:Ignorable="w14 w15 w16se">
+  <w:optimizeForBrowser/>
+  <w:allowPNG/>
+</w:webSettings>
+</file>
+
 <file path=word/theme/theme1.xml><?xml version="1.0" encoding="utf-8"?>
 <a:theme xmlns:a="http://schemas.openxmlformats.org/drawingml/2006/main" name="Office Teması">
   <a:themeElements>

</xml_diff>